<commit_message>
Change pictures to new ones in docs
</commit_message>
<xml_diff>
--- a/Pathfinder.docx
+++ b/Pathfinder.docx
@@ -1,6 +1,6 @@
 
 <file path=word/document.xml><?xml version="1.0" encoding="utf-8"?>
-<w:document xmlns:wpc="http://schemas.microsoft.com/office/word/2010/wordprocessingCanvas" xmlns:cx="http://schemas.microsoft.com/office/drawing/2014/chartex" xmlns:cx1="http://schemas.microsoft.com/office/drawing/2015/9/8/chartex" xmlns:cx2="http://schemas.microsoft.com/office/drawing/2015/10/21/chartex" xmlns:cx3="http://schemas.microsoft.com/office/drawing/2016/5/9/chartex" xmlns:cx4="http://schemas.microsoft.com/office/drawing/2016/5/10/chartex" xmlns:cx5="http://schemas.microsoft.com/office/drawing/2016/5/11/chartex" xmlns:mc="http://schemas.openxmlformats.org/markup-compatibility/2006" xmlns:o="urn:schemas-microsoft-com:office:office" xmlns:r="http://schemas.openxmlformats.org/officeDocument/2006/relationships" xmlns:m="http://schemas.openxmlformats.org/officeDocument/2006/math" xmlns:v="urn:schemas-microsoft-com:vml" xmlns:wp14="http://schemas.microsoft.com/office/word/2010/wordprocessingDrawing" xmlns:wp="http://schemas.openxmlformats.org/drawingml/2006/wordprocessingDrawing" xmlns:w10="urn:schemas-microsoft-com:office:word" xmlns:w="http://schemas.openxmlformats.org/wordprocessingml/2006/main" xmlns:w14="http://schemas.microsoft.com/office/word/2010/wordml" xmlns:w15="http://schemas.microsoft.com/office/word/2012/wordml" xmlns:w16se="http://schemas.microsoft.com/office/word/2015/wordml/symex" xmlns:wpg="http://schemas.microsoft.com/office/word/2010/wordprocessingGroup" xmlns:wpi="http://schemas.microsoft.com/office/word/2010/wordprocessingInk" xmlns:wne="http://schemas.microsoft.com/office/word/2006/wordml" xmlns:wps="http://schemas.microsoft.com/office/word/2010/wordprocessingShape" mc:Ignorable="w14 w15 w16se wp14">
+<w:document xmlns:wpc="http://schemas.microsoft.com/office/word/2010/wordprocessingCanvas" xmlns:mc="http://schemas.openxmlformats.org/markup-compatibility/2006" xmlns:o="urn:schemas-microsoft-com:office:office" xmlns:r="http://schemas.openxmlformats.org/officeDocument/2006/relationships" xmlns:m="http://schemas.openxmlformats.org/officeDocument/2006/math" xmlns:v="urn:schemas-microsoft-com:vml" xmlns:wp14="http://schemas.microsoft.com/office/word/2010/wordprocessingDrawing" xmlns:wp="http://schemas.openxmlformats.org/drawingml/2006/wordprocessingDrawing" xmlns:w10="urn:schemas-microsoft-com:office:word" xmlns:w="http://schemas.openxmlformats.org/wordprocessingml/2006/main" xmlns:w14="http://schemas.microsoft.com/office/word/2010/wordml" xmlns:w15="http://schemas.microsoft.com/office/word/2012/wordml" xmlns:wpg="http://schemas.microsoft.com/office/word/2010/wordprocessingGroup" xmlns:wpi="http://schemas.microsoft.com/office/word/2010/wordprocessingInk" xmlns:wne="http://schemas.microsoft.com/office/word/2006/wordml" xmlns:wps="http://schemas.microsoft.com/office/word/2010/wordprocessingShape" mc:Ignorable="w14 w15 wp14">
   <w:body>
     <w:p/>
     <w:p>
@@ -178,19 +178,56 @@
           <w:lang w:val="en-US"/>
         </w:rPr>
       </w:pPr>
+      <w:proofErr w:type="spellStart"/>
       <w:r>
         <w:rPr>
           <w:lang w:val="en-US"/>
         </w:rPr>
-        <w:t>Miika Avela</w:t>
-      </w:r>
+        <w:t>Miika</w:t>
+      </w:r>
+      <w:proofErr w:type="spellEnd"/>
+      <w:r>
+        <w:rPr>
+          <w:lang w:val="en-US"/>
+        </w:rPr>
+        <w:t xml:space="preserve"> </w:t>
+      </w:r>
+      <w:proofErr w:type="spellStart"/>
+      <w:r>
+        <w:rPr>
+          <w:lang w:val="en-US"/>
+        </w:rPr>
+        <w:t>Avela</w:t>
+      </w:r>
+      <w:proofErr w:type="spellEnd"/>
       <w:r>
         <w:rPr>
           <w:lang w:val="en-US"/>
         </w:rPr>
         <w:br/>
-        <w:t>Janne Möttölä</w:t>
-      </w:r>
+      </w:r>
+      <w:proofErr w:type="spellStart"/>
+      <w:r>
+        <w:rPr>
+          <w:lang w:val="en-US"/>
+        </w:rPr>
+        <w:t>Janne</w:t>
+      </w:r>
+      <w:proofErr w:type="spellEnd"/>
+      <w:r>
+        <w:rPr>
+          <w:lang w:val="en-US"/>
+        </w:rPr>
+        <w:t xml:space="preserve"> </w:t>
+      </w:r>
+      <w:proofErr w:type="spellStart"/>
+      <w:r>
+        <w:rPr>
+          <w:lang w:val="en-US"/>
+        </w:rPr>
+        <w:t>Möttölä</w:t>
+      </w:r>
+      <w:proofErr w:type="spellEnd"/>
     </w:p>
     <w:p>
       <w:pPr>
@@ -292,6 +329,7 @@
       <w:r>
         <w:rPr>
           <w:noProof/>
+          <w:lang w:val="en-US" w:eastAsia="en-US"/>
         </w:rPr>
         <w:drawing>
           <wp:anchor distT="0" distB="0" distL="114300" distR="114300" simplePos="0" relativeHeight="251658240" behindDoc="0" locked="0" layoutInCell="1" allowOverlap="1">
@@ -4342,11 +4380,19 @@
           <w:lang w:val="en-US"/>
         </w:rPr>
       </w:pPr>
+      <w:proofErr w:type="spellStart"/>
       <w:r>
         <w:rPr>
           <w:lang w:val="en-US"/>
         </w:rPr>
-        <w:t>OnePlus 3, Android 6.0.1</w:t>
+        <w:t>OnePlus</w:t>
+      </w:r>
+      <w:proofErr w:type="spellEnd"/>
+      <w:r>
+        <w:rPr>
+          <w:lang w:val="en-US"/>
+        </w:rPr>
+        <w:t xml:space="preserve"> 3, Android 6.0.1</w:t>
       </w:r>
     </w:p>
     <w:p>
@@ -4515,14 +4561,27 @@
       <w:r>
         <w:t xml:space="preserve"> Datapyynnöt tapahtuvat http-kutsuilla ja vastauksen paluuarvot tulevat JSON-formaatissa. Lisätietoa rajapinnan käytöstä ja hakuparametreista </w:t>
       </w:r>
-      <w:hyperlink r:id="rId11" w:history="1">
-        <w:r>
-          <w:rPr>
-            <w:rStyle w:val="Hyperlink"/>
-          </w:rPr>
-          <w:t>http://rata.digitraffic.fi</w:t>
-        </w:r>
-      </w:hyperlink>
+      <w:r>
+        <w:fldChar w:fldCharType="begin"/>
+      </w:r>
+      <w:r>
+        <w:instrText xml:space="preserve"> HYPERLINK "http://rata.digitraffic.fi" </w:instrText>
+      </w:r>
+      <w:r>
+        <w:fldChar w:fldCharType="separate"/>
+      </w:r>
+      <w:r>
+        <w:rPr>
+          <w:rStyle w:val="Hyperlink"/>
+        </w:rPr>
+        <w:t>http://rata.digitraffic.fi</w:t>
+      </w:r>
+      <w:r>
+        <w:rPr>
+          <w:rStyle w:val="Hyperlink"/>
+        </w:rPr>
+        <w:fldChar w:fldCharType="end"/>
+      </w:r>
     </w:p>
     <w:p>
       <w:pPr>
@@ -4775,7 +4834,7 @@
       <w:r>
         <w:rPr>
           <w:noProof/>
-          <w:lang w:eastAsia="fi-FI"/>
+          <w:lang w:val="en-US"/>
         </w:rPr>
         <w:drawing>
           <wp:inline distT="0" distB="0" distL="0" distR="0">
@@ -4795,7 +4854,7 @@
                     </pic:cNvPicPr>
                   </pic:nvPicPr>
                   <pic:blipFill>
-                    <a:blip r:embed="rId12" cstate="print">
+                    <a:blip r:embed="rId11" cstate="print">
                       <a:extLst>
                         <a:ext uri="{28A0092B-C50C-407E-A947-70E740481C1C}">
                           <a14:useLocalDpi xmlns:a14="http://schemas.microsoft.com/office/drawing/2010/main" val="0"/>
@@ -4935,7 +4994,7 @@
       <w:r>
         <w:rPr>
           <w:noProof/>
-          <w:lang w:eastAsia="fi-FI"/>
+          <w:lang w:val="en-US"/>
         </w:rPr>
         <w:drawing>
           <wp:inline distT="0" distB="0" distL="0" distR="0" wp14:anchorId="5F67EE51" wp14:editId="312E7B0F">
@@ -4955,7 +5014,7 @@
                     </pic:cNvPicPr>
                   </pic:nvPicPr>
                   <pic:blipFill>
-                    <a:blip r:embed="rId13" cstate="print">
+                    <a:blip r:embed="rId12" cstate="print">
                       <a:extLst>
                         <a:ext uri="{28A0092B-C50C-407E-A947-70E740481C1C}">
                           <a14:useLocalDpi xmlns:a14="http://schemas.microsoft.com/office/drawing/2010/main" val="0"/>
@@ -5095,7 +5154,7 @@
       <w:r>
         <w:rPr>
           <w:noProof/>
-          <w:lang w:eastAsia="fi-FI"/>
+          <w:lang w:val="en-US"/>
         </w:rPr>
         <w:drawing>
           <wp:inline distT="0" distB="0" distL="0" distR="0" wp14:anchorId="510E605C" wp14:editId="2F938788">
@@ -5115,7 +5174,7 @@
                     </pic:cNvPicPr>
                   </pic:nvPicPr>
                   <pic:blipFill>
-                    <a:blip r:embed="rId14">
+                    <a:blip r:embed="rId13">
                       <a:extLst>
                         <a:ext uri="{28A0092B-C50C-407E-A947-70E740481C1C}">
                           <a14:useLocalDpi xmlns:a14="http://schemas.microsoft.com/office/drawing/2010/main" val="0"/>
@@ -5276,13 +5335,13 @@
       <w:r>
         <w:rPr>
           <w:noProof/>
-          <w:lang w:eastAsia="fi-FI"/>
+          <w:lang w:val="en-US"/>
         </w:rPr>
         <w:drawing>
           <wp:inline distT="0" distB="0" distL="0" distR="0">
-            <wp:extent cx="3114675" cy="5466067"/>
-            <wp:effectExtent l="0" t="0" r="0" b="1905"/>
-            <wp:docPr id="7" name="Picture 7" descr="C:\Users\Prometheus\Desktop\MainActivity.JPG"/>
+            <wp:extent cx="3009900" cy="5265816"/>
+            <wp:effectExtent l="0" t="0" r="0" b="0"/>
+            <wp:docPr id="4" name="Picture 4" descr="C:\Users\Prometheus\Desktop\MainActivity.JPG"/>
             <wp:cNvGraphicFramePr>
               <a:graphicFrameLocks xmlns:a="http://schemas.openxmlformats.org/drawingml/2006/main" noChangeAspect="1"/>
             </wp:cNvGraphicFramePr>
@@ -5291,6 +5350,145 @@
                 <pic:pic xmlns:pic="http://schemas.openxmlformats.org/drawingml/2006/picture">
                   <pic:nvPicPr>
                     <pic:cNvPr id="0" name="Picture 1" descr="C:\Users\Prometheus\Desktop\MainActivity.JPG"/>
+                    <pic:cNvPicPr>
+                      <a:picLocks noChangeAspect="1" noChangeArrowheads="1"/>
+                    </pic:cNvPicPr>
+                  </pic:nvPicPr>
+                  <pic:blipFill>
+                    <a:blip r:embed="rId14">
+                      <a:extLst>
+                        <a:ext uri="{28A0092B-C50C-407E-A947-70E740481C1C}">
+                          <a14:useLocalDpi xmlns:a14="http://schemas.microsoft.com/office/drawing/2010/main" val="0"/>
+                        </a:ext>
+                      </a:extLst>
+                    </a:blip>
+                    <a:srcRect/>
+                    <a:stretch>
+                      <a:fillRect/>
+                    </a:stretch>
+                  </pic:blipFill>
+                  <pic:spPr bwMode="auto">
+                    <a:xfrm>
+                      <a:off x="0" y="0"/>
+                      <a:ext cx="3017316" cy="5278791"/>
+                    </a:xfrm>
+                    <a:prstGeom prst="rect">
+                      <a:avLst/>
+                    </a:prstGeom>
+                    <a:noFill/>
+                    <a:ln>
+                      <a:noFill/>
+                    </a:ln>
+                  </pic:spPr>
+                </pic:pic>
+              </a:graphicData>
+            </a:graphic>
+          </wp:inline>
+        </w:drawing>
+      </w:r>
+    </w:p>
+    <w:p>
+      <w:pPr>
+        <w:pStyle w:val="Caption"/>
+        <w:jc w:val="center"/>
+      </w:pPr>
+      <w:r>
+        <w:t xml:space="preserve">Figure </w:t>
+      </w:r>
+      <w:r>
+        <w:fldChar w:fldCharType="begin"/>
+      </w:r>
+      <w:r>
+        <w:instrText xml:space="preserve"> SEQ Figure \* ARABIC </w:instrText>
+      </w:r>
+      <w:r>
+        <w:fldChar w:fldCharType="separate"/>
+      </w:r>
+      <w:r>
+        <w:rPr>
+          <w:noProof/>
+        </w:rPr>
+        <w:t>4</w:t>
+      </w:r>
+      <w:r>
+        <w:fldChar w:fldCharType="end"/>
+      </w:r>
+      <w:r>
+        <w:t>:MainActivity</w:t>
+      </w:r>
+    </w:p>
+    <w:p>
+      <w:pPr>
+        <w:spacing w:after="0" w:line="240" w:lineRule="auto"/>
+      </w:pPr>
+      <w:r>
+        <w:br w:type="page"/>
+      </w:r>
+    </w:p>
+    <w:p>
+      <w:pPr>
+        <w:pStyle w:val="Heading4"/>
+      </w:pPr>
+      <w:r>
+        <w:lastRenderedPageBreak/>
+        <w:t>RoutePresenter</w:t>
+      </w:r>
+    </w:p>
+    <w:p>
+      <w:r>
+        <w:t xml:space="preserve">RoutePresenterin vastuulla on listata käyttäjälle reittivaihtoehdot joista valita. Sen käyttöliittymä sisältää RecyclerViewin, johon listataan reittivaihtoehdot fullRouteAdapterin </w:t>
+      </w:r>
+      <w:r>
+        <w:t xml:space="preserve">(ks. 8.2.3.1 fullRouteAdapter) </w:t>
+      </w:r>
+      <w:r>
+        <w:t xml:space="preserve">avulla </w:t>
+      </w:r>
+      <w:r>
+        <w:t>valikoitavaksi</w:t>
+      </w:r>
+      <w:r>
+        <w:t xml:space="preserve">. RoutePresenterin käyttöliittymään kuuluu myös </w:t>
+      </w:r>
+      <w:r>
+        <w:t>romahtava toolbar</w:t>
+      </w:r>
+      <w:r>
+        <w:t>, joka sisältää kartan reitin näyttämistä varten.</w:t>
+      </w:r>
+      <w:r>
+        <w:t xml:space="preserve"> RoutePresenterissä on suurin osa ohjelman logiikasta.</w:t>
+      </w:r>
+    </w:p>
+    <w:p>
+      <w:r>
+        <w:t>RoutePresenter perii AppCompatActivityn ja implementoi AsyncResponsen sekä AppDataInterfacen.</w:t>
+      </w:r>
+    </w:p>
+    <w:p/>
+    <w:p>
+      <w:pPr>
+        <w:keepNext/>
+        <w:jc w:val="center"/>
+      </w:pPr>
+      <w:r>
+        <w:rPr>
+          <w:noProof/>
+          <w:lang w:val="en-US"/>
+        </w:rPr>
+        <w:drawing>
+          <wp:inline distT="0" distB="0" distL="0" distR="0">
+            <wp:extent cx="2524125" cy="4433592"/>
+            <wp:effectExtent l="0" t="0" r="0" b="5080"/>
+            <wp:docPr id="6" name="Picture 6" descr="C:\Users\Prometheus\Desktop\routePresenter1.JPG"/>
+            <wp:cNvGraphicFramePr>
+              <a:graphicFrameLocks xmlns:a="http://schemas.openxmlformats.org/drawingml/2006/main" noChangeAspect="1"/>
+            </wp:cNvGraphicFramePr>
+            <a:graphic xmlns:a="http://schemas.openxmlformats.org/drawingml/2006/main">
+              <a:graphicData uri="http://schemas.openxmlformats.org/drawingml/2006/picture">
+                <pic:pic xmlns:pic="http://schemas.openxmlformats.org/drawingml/2006/picture">
+                  <pic:nvPicPr>
+                    <pic:cNvPr id="0" name="Picture 2" descr="C:\Users\Prometheus\Desktop\routePresenter1.JPG"/>
                     <pic:cNvPicPr>
                       <a:picLocks noChangeAspect="1" noChangeArrowheads="1"/>
                     </pic:cNvPicPr>
@@ -5311,7 +5509,7 @@
                   <pic:spPr bwMode="auto">
                     <a:xfrm>
                       <a:off x="0" y="0"/>
-                      <a:ext cx="3125546" cy="5485144"/>
+                      <a:ext cx="2529443" cy="4442933"/>
                     </a:xfrm>
                     <a:prstGeom prst="rect">
                       <a:avLst/>
@@ -5327,101 +5525,16 @@
           </wp:inline>
         </w:drawing>
       </w:r>
-    </w:p>
-    <w:p>
-      <w:pPr>
-        <w:pStyle w:val="Caption"/>
-        <w:jc w:val="center"/>
-      </w:pPr>
-      <w:r>
-        <w:t xml:space="preserve">Figure </w:t>
-      </w:r>
-      <w:r>
-        <w:fldChar w:fldCharType="begin"/>
-      </w:r>
-      <w:r>
-        <w:instrText xml:space="preserve"> SEQ Figure \* ARABIC </w:instrText>
-      </w:r>
-      <w:r>
-        <w:fldChar w:fldCharType="separate"/>
-      </w:r>
       <w:r>
         <w:rPr>
           <w:noProof/>
-        </w:rPr>
-        <w:t>4</w:t>
-      </w:r>
-      <w:r>
-        <w:fldChar w:fldCharType="end"/>
-      </w:r>
-      <w:r>
-        <w:t>:MainActivity</w:t>
-      </w:r>
-    </w:p>
-    <w:p>
-      <w:pPr>
-        <w:spacing w:after="0" w:line="240" w:lineRule="auto"/>
-      </w:pPr>
-      <w:r>
-        <w:br w:type="page"/>
-      </w:r>
-    </w:p>
-    <w:p>
-      <w:pPr>
-        <w:pStyle w:val="Heading4"/>
-      </w:pPr>
-      <w:r>
-        <w:lastRenderedPageBreak/>
-        <w:t>RoutePresenter</w:t>
-      </w:r>
-    </w:p>
-    <w:p>
-      <w:r>
-        <w:t xml:space="preserve">RoutePresenterin vastuulla on listata käyttäjälle reittivaihtoehdot joista valita. Sen käyttöliittymä sisältää RecyclerViewin, johon listataan reittivaihtoehdot fullRouteAdapterin </w:t>
-      </w:r>
-      <w:r>
-        <w:t xml:space="preserve">(ks. 8.2.3.1 fullRouteAdapter) </w:t>
-      </w:r>
-      <w:r>
-        <w:t xml:space="preserve">avulla </w:t>
-      </w:r>
-      <w:r>
-        <w:t>valikoitavaksi</w:t>
-      </w:r>
-      <w:r>
-        <w:t xml:space="preserve">. RoutePresenterin käyttöliittymään kuuluu myös </w:t>
-      </w:r>
-      <w:r>
-        <w:t>romahtava toolbar</w:t>
-      </w:r>
-      <w:r>
-        <w:t>, joka sisältää kartan reitin näyttämistä varten.</w:t>
-      </w:r>
-      <w:r>
-        <w:t xml:space="preserve"> RoutePresenterissä on suurin osa ohjelman logiikasta.</w:t>
-      </w:r>
-    </w:p>
-    <w:p>
-      <w:r>
-        <w:t>RoutePresenter perii AppCompatActivityn ja implementoi AsyncResponsen sekä AppDataInterfacen.</w:t>
-      </w:r>
-    </w:p>
-    <w:p/>
-    <w:p>
-      <w:pPr>
-        <w:keepNext/>
-        <w:jc w:val="center"/>
-      </w:pPr>
-      <w:r>
-        <w:rPr>
-          <w:noProof/>
-          <w:lang w:eastAsia="fi-FI"/>
+          <w:lang w:val="en-US"/>
         </w:rPr>
         <w:drawing>
-          <wp:inline distT="0" distB="0" distL="0" distR="0" wp14:anchorId="45BFE217" wp14:editId="6D516E36">
-            <wp:extent cx="2442015" cy="4275955"/>
-            <wp:effectExtent l="0" t="0" r="0" b="0"/>
-            <wp:docPr id="9" name="Picture 9" descr="C:\Users\Prometheus\Desktop\routePresenter1.JPG"/>
+          <wp:inline distT="0" distB="0" distL="0" distR="0">
+            <wp:extent cx="2542540" cy="4448175"/>
+            <wp:effectExtent l="0" t="0" r="0" b="9525"/>
+            <wp:docPr id="12" name="Picture 12" descr="C:\Users\Prometheus\Desktop\routePresenter2.JPG"/>
             <wp:cNvGraphicFramePr>
               <a:graphicFrameLocks xmlns:a="http://schemas.openxmlformats.org/drawingml/2006/main" noChangeAspect="1"/>
             </wp:cNvGraphicFramePr>
@@ -5429,7 +5542,7 @@
               <a:graphicData uri="http://schemas.openxmlformats.org/drawingml/2006/picture">
                 <pic:pic xmlns:pic="http://schemas.openxmlformats.org/drawingml/2006/picture">
                   <pic:nvPicPr>
-                    <pic:cNvPr id="0" name="Picture 3" descr="C:\Users\Prometheus\Desktop\routePresenter1.JPG"/>
+                    <pic:cNvPr id="0" name="Picture 3" descr="C:\Users\Prometheus\Desktop\routePresenter2.JPG"/>
                     <pic:cNvPicPr>
                       <a:picLocks noChangeAspect="1" noChangeArrowheads="1"/>
                     </pic:cNvPicPr>
@@ -5450,7 +5563,7 @@
                   <pic:spPr bwMode="auto">
                     <a:xfrm>
                       <a:off x="0" y="0"/>
-                      <a:ext cx="2460027" cy="4307494"/>
+                      <a:ext cx="2559188" cy="4477301"/>
                     </a:xfrm>
                     <a:prstGeom prst="rect">
                       <a:avLst/>
@@ -5466,16 +5579,204 @@
           </wp:inline>
         </w:drawing>
       </w:r>
+    </w:p>
+    <w:p>
+      <w:pPr>
+        <w:pStyle w:val="Caption"/>
+        <w:jc w:val="center"/>
+      </w:pPr>
+      <w:r>
+        <w:t xml:space="preserve">Figure </w:t>
+      </w:r>
+      <w:r>
+        <w:fldChar w:fldCharType="begin"/>
+      </w:r>
+      <w:r>
+        <w:instrText xml:space="preserve"> SEQ Figure \* ARABIC </w:instrText>
+      </w:r>
+      <w:r>
+        <w:fldChar w:fldCharType="separate"/>
+      </w:r>
       <w:r>
         <w:rPr>
           <w:noProof/>
-          <w:lang w:eastAsia="fi-FI"/>
+        </w:rPr>
+        <w:t>5</w:t>
+      </w:r>
+      <w:r>
+        <w:fldChar w:fldCharType="end"/>
+      </w:r>
+      <w:r>
+        <w:t>: RoutePresenter</w:t>
+      </w:r>
+    </w:p>
+    <w:p>
+      <w:pPr>
+        <w:spacing w:after="0" w:line="240" w:lineRule="auto"/>
+        <w:rPr>
+          <w:lang w:val="en-US"/>
+        </w:rPr>
+      </w:pPr>
+      <w:r>
+        <w:rPr>
+          <w:lang w:val="en-US"/>
+        </w:rPr>
+        <w:br w:type="page"/>
+      </w:r>
+    </w:p>
+    <w:p>
+      <w:pPr>
+        <w:pStyle w:val="Heading4"/>
+      </w:pPr>
+      <w:r>
+        <w:lastRenderedPageBreak/>
+        <w:t>segmentPresenter</w:t>
+      </w:r>
+    </w:p>
+    <w:p>
+      <w:r>
+        <w:t>segmentPresenter on ohjelman viimeinen aktiviteetti. Sen vastuuseen kuuluu näyttää</w:t>
+      </w:r>
+      <w:r>
+        <w:t xml:space="preserve"> RoutePresenterissä</w:t>
+      </w:r>
+      <w:r>
+        <w:t xml:space="preserve"> (ks. 8.2.1.3 RoutePresenter)</w:t>
+      </w:r>
+      <w:r>
+        <w:t xml:space="preserve"> valitun re</w:t>
+      </w:r>
+      <w:r>
+        <w:t>itin etapit RecyclerViewissä ja tarjota mahdollisuus käyttäjälle tarkastella reitin etappeja tarkemmin</w:t>
+      </w:r>
+      <w:r>
+        <w:t>.</w:t>
+      </w:r>
+      <w:r>
+        <w:t xml:space="preserve"> segmentPresenter kertoo junaraiteen numeron, junan koodin ja aikataulut joita tulee noudattaa</w:t>
+      </w:r>
+      <w:r>
+        <w:t xml:space="preserve"> ehtiäkseen kyseiseen junaan</w:t>
+      </w:r>
+      <w:r>
+        <w:t>.</w:t>
+      </w:r>
+    </w:p>
+    <w:p>
+      <w:pPr>
+        <w:rPr>
+          <w:lang w:val="en-US"/>
+        </w:rPr>
+      </w:pPr>
+      <w:proofErr w:type="spellStart"/>
+      <w:proofErr w:type="gramStart"/>
+      <w:r>
+        <w:rPr>
+          <w:lang w:val="en-US"/>
+        </w:rPr>
+        <w:t>segmentPresenter</w:t>
+      </w:r>
+      <w:proofErr w:type="spellEnd"/>
+      <w:proofErr w:type="gramEnd"/>
+      <w:r>
+        <w:rPr>
+          <w:lang w:val="en-US"/>
+        </w:rPr>
+        <w:t xml:space="preserve"> </w:t>
+      </w:r>
+      <w:proofErr w:type="spellStart"/>
+      <w:r>
+        <w:rPr>
+          <w:lang w:val="en-US"/>
+        </w:rPr>
+        <w:t>perii</w:t>
+      </w:r>
+      <w:proofErr w:type="spellEnd"/>
+      <w:r>
+        <w:rPr>
+          <w:lang w:val="en-US"/>
+        </w:rPr>
+        <w:t xml:space="preserve"> </w:t>
+      </w:r>
+      <w:proofErr w:type="spellStart"/>
+      <w:r>
+        <w:rPr>
+          <w:lang w:val="en-US"/>
+        </w:rPr>
+        <w:t>AppCompatActivityn</w:t>
+      </w:r>
+      <w:proofErr w:type="spellEnd"/>
+      <w:r>
+        <w:rPr>
+          <w:lang w:val="en-US"/>
+        </w:rPr>
+        <w:t xml:space="preserve"> </w:t>
+      </w:r>
+      <w:proofErr w:type="spellStart"/>
+      <w:r>
+        <w:rPr>
+          <w:lang w:val="en-US"/>
+        </w:rPr>
+        <w:t>ja</w:t>
+      </w:r>
+      <w:proofErr w:type="spellEnd"/>
+      <w:r>
+        <w:rPr>
+          <w:lang w:val="en-US"/>
+        </w:rPr>
+        <w:t xml:space="preserve"> </w:t>
+      </w:r>
+      <w:proofErr w:type="spellStart"/>
+      <w:r>
+        <w:rPr>
+          <w:lang w:val="en-US"/>
+        </w:rPr>
+        <w:t>implementoi</w:t>
+      </w:r>
+      <w:proofErr w:type="spellEnd"/>
+      <w:r>
+        <w:rPr>
+          <w:lang w:val="en-US"/>
+        </w:rPr>
+        <w:t xml:space="preserve"> </w:t>
+      </w:r>
+      <w:proofErr w:type="spellStart"/>
+      <w:r>
+        <w:rPr>
+          <w:lang w:val="en-US"/>
+        </w:rPr>
+        <w:t>AppDataInterfacen</w:t>
+      </w:r>
+      <w:proofErr w:type="spellEnd"/>
+      <w:r>
+        <w:rPr>
+          <w:lang w:val="en-US"/>
+        </w:rPr>
+        <w:t>.</w:t>
+      </w:r>
+    </w:p>
+    <w:p>
+      <w:pPr>
+        <w:rPr>
+          <w:lang w:val="en-US"/>
+        </w:rPr>
+      </w:pPr>
+    </w:p>
+    <w:p>
+      <w:pPr>
+        <w:keepNext/>
+        <w:jc w:val="center"/>
+      </w:pPr>
+      <w:r>
+        <w:rPr>
+          <w:noProof/>
+          <w:lang w:val="en-US"/>
         </w:rPr>
         <w:drawing>
-          <wp:inline distT="0" distB="0" distL="0" distR="0" wp14:anchorId="2187C9E2" wp14:editId="7158B00D">
-            <wp:extent cx="2428875" cy="4264989"/>
-            <wp:effectExtent l="0" t="0" r="0" b="2540"/>
-            <wp:docPr id="10" name="Picture 10" descr="C:\Users\Prometheus\Desktop\routePresenter2.JPG"/>
+          <wp:inline distT="0" distB="0" distL="0" distR="0">
+            <wp:extent cx="3114675" cy="5526036"/>
+            <wp:effectExtent l="0" t="0" r="0" b="0"/>
+            <wp:docPr id="14" name="Picture 14" descr="C:\Users\Prometheus\Desktop\segmentPresenter.JPG"/>
             <wp:cNvGraphicFramePr>
               <a:graphicFrameLocks xmlns:a="http://schemas.openxmlformats.org/drawingml/2006/main" noChangeAspect="1"/>
             </wp:cNvGraphicFramePr>
@@ -5483,7 +5784,7 @@
               <a:graphicData uri="http://schemas.openxmlformats.org/drawingml/2006/picture">
                 <pic:pic xmlns:pic="http://schemas.openxmlformats.org/drawingml/2006/picture">
                   <pic:nvPicPr>
-                    <pic:cNvPr id="0" name="Picture 4" descr="C:\Users\Prometheus\Desktop\routePresenter2.JPG"/>
+                    <pic:cNvPr id="0" name="Picture 4" descr="C:\Users\Prometheus\Desktop\segmentPresenter.JPG"/>
                     <pic:cNvPicPr>
                       <a:picLocks noChangeAspect="1" noChangeArrowheads="1"/>
                     </pic:cNvPicPr>
@@ -5504,7 +5805,7 @@
                   <pic:spPr bwMode="auto">
                     <a:xfrm>
                       <a:off x="0" y="0"/>
-                      <a:ext cx="2430883" cy="4268514"/>
+                      <a:ext cx="3118525" cy="5532866"/>
                     </a:xfrm>
                     <a:prstGeom prst="rect">
                       <a:avLst/>
@@ -5525,6 +5826,9 @@
       <w:pPr>
         <w:pStyle w:val="Caption"/>
         <w:jc w:val="center"/>
+        <w:rPr>
+          <w:lang w:val="en-US"/>
+        </w:rPr>
       </w:pPr>
       <w:r>
         <w:t xml:space="preserve">Figure </w:t>
@@ -5542,102 +5846,361 @@
         <w:rPr>
           <w:noProof/>
         </w:rPr>
-        <w:t>5</w:t>
+        <w:t>6</w:t>
       </w:r>
       <w:r>
         <w:fldChar w:fldCharType="end"/>
       </w:r>
       <w:r>
-        <w:t>: RoutePresenter</w:t>
-      </w:r>
-    </w:p>
-    <w:p>
-      <w:pPr>
-        <w:spacing w:after="0" w:line="240" w:lineRule="auto"/>
+        <w:t>: segmentPresenter</w:t>
+      </w:r>
+    </w:p>
+    <w:p>
+      <w:pPr>
+        <w:jc w:val="center"/>
         <w:rPr>
           <w:lang w:val="en-US"/>
         </w:rPr>
       </w:pPr>
-      <w:r>
+    </w:p>
+    <w:p>
+      <w:pPr>
+        <w:pStyle w:val="Heading3"/>
+      </w:pPr>
+      <w:bookmarkStart w:id="16" w:name="_Toc468726579"/>
+      <w:r>
+        <w:lastRenderedPageBreak/>
+        <w:t>Data</w:t>
+      </w:r>
+      <w:bookmarkEnd w:id="16"/>
+    </w:p>
+    <w:p>
+      <w:pPr>
+        <w:pStyle w:val="Heading4"/>
+      </w:pPr>
+      <w:r>
+        <w:t>ApplicationData</w:t>
+      </w:r>
+    </w:p>
+    <w:p>
+      <w:r>
+        <w:t>ApplicationData syntyi tarpeesta siirtää isoja määriä tietoa aktiviteettien välillä. Kaikki luokan sisällä olevat muuttujat ja funktiot ovat staattisia jotta niihin pääsee käsiksi mistä vaan luomatta luokasta instanssia.</w:t>
+      </w:r>
+    </w:p>
+    <w:p>
+      <w:r>
+        <w:t>ApplicationDatan tehtävä on pitää sisällään ohjelmalle keskeistä informaatiota, joten luonnollisesti siihen oli järkevä kiinnittää myös laitteen sijainninseurantatoiminnallisuus ja keskeiset tiedot sijainnista.</w:t>
+      </w:r>
+      <w:r>
+        <w:t xml:space="preserve"> ApplicationDatan avulla saatiin rajattua sijaintia määrittävien yhteyksien määrä yhteen usean</w:t>
+      </w:r>
+      <w:r>
+        <w:t xml:space="preserve"> sijaintia tarvitsevan</w:t>
+      </w:r>
+      <w:r>
+        <w:t xml:space="preserve"> aktiviteetin ohjelmassa.</w:t>
+      </w:r>
+    </w:p>
+    <w:p>
+      <w:r>
+        <w:t>Luokkaan sisällytettiin muuttujaksi ApplicationDataCallbacks-luokan instanssi</w:t>
+      </w:r>
+      <w:r>
+        <w:t xml:space="preserve"> (ks. 8.2.2.2 ApplicationDataCallbacks)</w:t>
+      </w:r>
+      <w:r>
+        <w:t xml:space="preserve">, jonka avulla saadaan </w:t>
+      </w:r>
+      <w:r>
+        <w:t>siirrettyä</w:t>
+      </w:r>
+      <w:r>
+        <w:t xml:space="preserve"> mille tahansa aktiviteetille </w:t>
+      </w:r>
+      <w:r>
+        <w:t>callbackit asynkronisista sijaintiin liittyvistä muutoksista.</w:t>
+      </w:r>
+    </w:p>
+    <w:p>
+      <w:r>
+        <w:t>ApplicationData perii luokan Application.</w:t>
+      </w:r>
+    </w:p>
+    <w:p>
+      <w:pPr>
+        <w:pStyle w:val="Heading4"/>
+      </w:pPr>
+      <w:r>
+        <w:t>ApplicationDataCallbacks</w:t>
+      </w:r>
+    </w:p>
+    <w:p>
+      <w:r>
+        <w:t xml:space="preserve">ApplicationDataCallbacks </w:t>
+      </w:r>
+      <w:r>
+        <w:t>-</w:t>
+      </w:r>
+      <w:r>
+        <w:t>luokan ainoa tarkoitus on toimia väli</w:t>
+      </w:r>
+      <w:r>
+        <w:t>k</w:t>
+      </w:r>
+      <w:r>
+        <w:t>appaleena asynkronisten callbackien välityksessä aktiviteeteille. Se implementoi AppDataInterfacen</w:t>
+      </w:r>
+      <w:r>
+        <w:t xml:space="preserve"> (ks. 8.2.4.1 AppDataInterface)</w:t>
+      </w:r>
+      <w:r>
+        <w:t>, jolla callbackit voidaan välittää eteenpäin.</w:t>
+      </w:r>
+      <w:r>
+        <w:t xml:space="preserve"> Ilman tätä luokkaa jokainen luokka, joka haluaisi sijainteihin liittyviä callbackeja, joutuisi implementoimaan liudan erinäisiä luokkia</w:t>
+      </w:r>
+      <w:r>
+        <w:t xml:space="preserve"> saadakseen tarpeellisen toiminnallisuuden</w:t>
+      </w:r>
+      <w:r>
+        <w:t>.</w:t>
+      </w:r>
+    </w:p>
+    <w:p>
+      <w:pPr>
         <w:rPr>
           <w:lang w:val="en-US"/>
         </w:rPr>
-        <w:br w:type="page"/>
-      </w:r>
-    </w:p>
-    <w:p>
-      <w:pPr>
-        <w:pStyle w:val="Heading4"/>
-      </w:pPr>
-      <w:r>
-        <w:lastRenderedPageBreak/>
-        <w:t>segmentPresenter</w:t>
-      </w:r>
-    </w:p>
-    <w:p>
-      <w:r>
-        <w:t>segmentPresenter on ohjelman viimeinen aktiviteetti. Sen vastuuseen kuuluu näyttää</w:t>
-      </w:r>
-      <w:r>
-        <w:t xml:space="preserve"> RoutePresenterissä</w:t>
-      </w:r>
-      <w:r>
-        <w:t xml:space="preserve"> (ks. 8.2.1.3 RoutePresenter)</w:t>
-      </w:r>
-      <w:r>
-        <w:t xml:space="preserve"> valitun re</w:t>
-      </w:r>
-      <w:r>
-        <w:t>itin etapit RecyclerViewissä ja tarjota mahdollisuus käyttäjälle tarkastella reitin etappeja tarkemmin</w:t>
-      </w:r>
-      <w:r>
-        <w:t>.</w:t>
-      </w:r>
-      <w:r>
-        <w:t xml:space="preserve"> segmentPresenter kertoo junaraiteen numeron, junan koodin ja aikataulut joita tulee noudattaa</w:t>
-      </w:r>
-      <w:r>
-        <w:t xml:space="preserve"> ehtiäkseen kyseiseen junaan</w:t>
-      </w:r>
-      <w:r>
-        <w:t>.</w:t>
-      </w:r>
-    </w:p>
-    <w:p>
-      <w:pPr>
+      </w:pPr>
+      <w:proofErr w:type="spellStart"/>
+      <w:r>
         <w:rPr>
           <w:lang w:val="en-US"/>
         </w:rPr>
-      </w:pPr>
+        <w:t>ApplicationDataCallbacks</w:t>
+      </w:r>
+      <w:proofErr w:type="spellEnd"/>
       <w:r>
         <w:rPr>
           <w:lang w:val="en-US"/>
         </w:rPr>
-        <w:t>segmentPresenter perii AppCompatActivityn ja implementoi AppDataInterfacen.</w:t>
-      </w:r>
-    </w:p>
-    <w:p>
-      <w:pPr>
+        <w:t xml:space="preserve"> </w:t>
+      </w:r>
+      <w:proofErr w:type="spellStart"/>
+      <w:r>
         <w:rPr>
           <w:lang w:val="en-US"/>
         </w:rPr>
-      </w:pPr>
+        <w:t>implementoi</w:t>
+      </w:r>
+      <w:proofErr w:type="spellEnd"/>
+      <w:r>
+        <w:rPr>
+          <w:lang w:val="en-US"/>
+        </w:rPr>
+        <w:t xml:space="preserve"> </w:t>
+      </w:r>
+      <w:proofErr w:type="spellStart"/>
+      <w:r>
+        <w:rPr>
+          <w:lang w:val="en-US"/>
+        </w:rPr>
+        <w:t>seuraavat</w:t>
+      </w:r>
+      <w:proofErr w:type="spellEnd"/>
+      <w:r>
+        <w:rPr>
+          <w:lang w:val="en-US"/>
+        </w:rPr>
+        <w:t xml:space="preserve"> </w:t>
+      </w:r>
+      <w:proofErr w:type="spellStart"/>
+      <w:r>
+        <w:rPr>
+          <w:lang w:val="en-US"/>
+        </w:rPr>
+        <w:t>luokat</w:t>
+      </w:r>
+      <w:proofErr w:type="spellEnd"/>
+      <w:r>
+        <w:rPr>
+          <w:lang w:val="en-US"/>
+        </w:rPr>
+        <w:t xml:space="preserve">: </w:t>
+      </w:r>
+      <w:proofErr w:type="spellStart"/>
+      <w:r>
+        <w:rPr>
+          <w:lang w:val="en-US"/>
+        </w:rPr>
+        <w:t>GoogleApiClient.ConnectionCallbacks</w:t>
+      </w:r>
+      <w:proofErr w:type="spellEnd"/>
+      <w:r>
+        <w:rPr>
+          <w:lang w:val="en-US"/>
+        </w:rPr>
+        <w:t xml:space="preserve">, </w:t>
+      </w:r>
+      <w:proofErr w:type="spellStart"/>
+      <w:r>
+        <w:rPr>
+          <w:lang w:val="en-US"/>
+        </w:rPr>
+        <w:t>LocationListener</w:t>
+      </w:r>
+      <w:proofErr w:type="spellEnd"/>
+      <w:r>
+        <w:rPr>
+          <w:lang w:val="en-US"/>
+        </w:rPr>
+        <w:t xml:space="preserve">, </w:t>
+      </w:r>
+      <w:proofErr w:type="spellStart"/>
+      <w:r>
+        <w:rPr>
+          <w:lang w:val="en-US"/>
+        </w:rPr>
+        <w:t>GoogleApiClient.OnConnectionFailedListener</w:t>
+      </w:r>
+      <w:proofErr w:type="spellEnd"/>
+      <w:r>
+        <w:rPr>
+          <w:lang w:val="en-US"/>
+        </w:rPr>
+        <w:t xml:space="preserve">, </w:t>
+      </w:r>
+      <w:proofErr w:type="spellStart"/>
+      <w:r>
+        <w:rPr>
+          <w:lang w:val="en-US"/>
+        </w:rPr>
+        <w:t>OnMapReadyCallback</w:t>
+      </w:r>
+      <w:proofErr w:type="spellEnd"/>
+    </w:p>
+    <w:p>
+      <w:pPr>
+        <w:pStyle w:val="Heading4"/>
+      </w:pPr>
+      <w:r>
+        <w:t>AsyncJsonFetcher</w:t>
+      </w:r>
+    </w:p>
+    <w:p>
+      <w:r>
+        <w:t>AsyncJsonFetcher on luokka, mikä perii luokan AsyncTask ja siten ajetaan aina ku</w:t>
+      </w:r>
+      <w:r>
+        <w:t>tsuttaessa asynkronisesti vältty</w:t>
+      </w:r>
+      <w:r>
+        <w:t>äkseen häiritsemästä varsin</w:t>
+      </w:r>
+      <w:r>
+        <w:t>aisen käyttöliittymän toimintaa ja käyttömukavuutta.</w:t>
+      </w:r>
+    </w:p>
+    <w:p>
+      <w:r>
+        <w:t>Luokan tarkoitus on noutaa JSONArray mistä tahansa sellaisen palauttavasta rajapinnasta. Luokka sisältää funktiot asemien, suorien junayhteyksien sekä asemien aikataulutietojen noutamiselle. Kutsuttaessa parametreina annetaan haluttu funktio sekä kohderajapinnan osoite. Funktiot toteuttavat keskenään samanlaiset tiedonhaut, mutta noudon valmistuessa välitetään tieto jatkotoimenpiteistä JSONArrayn ohessa pääohjelmalle rajapinnan (ks. 8.2.4.2 AsyncResponse) kautta.</w:t>
+      </w:r>
+    </w:p>
+    <w:p>
+      <w:pPr>
+        <w:spacing w:after="0" w:line="240" w:lineRule="auto"/>
+      </w:pPr>
+      <w:r>
+        <w:br w:type="page"/>
+      </w:r>
+    </w:p>
+    <w:p>
+      <w:pPr>
+        <w:pStyle w:val="Heading4"/>
+      </w:pPr>
+      <w:r>
+        <w:lastRenderedPageBreak/>
+        <w:t>DataParser</w:t>
+      </w:r>
+    </w:p>
+    <w:p>
+      <w:r>
+        <w:t>DataParserin tehtävä on parsia kartassa näytettävä reitti rajapinnoista saaduista vastauksista.</w:t>
+      </w:r>
+    </w:p>
+    <w:p>
+      <w:pPr>
+        <w:pStyle w:val="Heading4"/>
+      </w:pPr>
+      <w:r>
+        <w:t>FetchUrl</w:t>
+      </w:r>
+    </w:p>
+    <w:p>
+      <w:r>
+        <w:t>Luokan yksinkertainen tarkoitus on hakea annetusta osoitteesta http-kyselyllä vastaus ja palauttaa se.</w:t>
+      </w:r>
+    </w:p>
+    <w:p>
+      <w:pPr>
+        <w:pStyle w:val="Heading4"/>
+      </w:pPr>
+      <w:r>
+        <w:t>LocationPermissionAgent</w:t>
+      </w:r>
+    </w:p>
+    <w:p>
+      <w:r>
+        <w:t xml:space="preserve">Luokan tarkoitus on toimia rajapintana jolta voidaan kysellä onko </w:t>
+      </w:r>
+      <w:r>
+        <w:t>aktiviteetilla</w:t>
+      </w:r>
+      <w:r>
+        <w:t xml:space="preserve"> lupa toteuttaa aiottua toimenpidettä liittyen sijainteihin.</w:t>
+      </w:r>
+    </w:p>
+    <w:p>
+      <w:pPr>
+        <w:pStyle w:val="Heading4"/>
+      </w:pPr>
+      <w:r>
+        <w:t>PermissionDialogFragment</w:t>
+      </w:r>
+    </w:p>
+    <w:p>
+      <w:r>
+        <w:t>Luokan vastuulla on tuottaa dialogi käyttäjälle siinä tapauksessa että pois päältä olevaa sijaintitoiminnallisuutta laitteessa ollaan käyttämässä. Dialogi ohjaa käyttäjän aktivoimaan sijaintipalvelut</w:t>
+      </w:r>
+      <w:r>
+        <w:t xml:space="preserve"> (ks. Figure 7)</w:t>
+      </w:r>
+      <w:r>
+        <w:t xml:space="preserve">. </w:t>
+      </w:r>
+    </w:p>
+    <w:p>
+      <w:r>
+        <w:t>PermissionDialogFragment perii luokan DialogFragment.</w:t>
+      </w:r>
     </w:p>
     <w:p>
       <w:pPr>
         <w:keepNext/>
+        <w:spacing w:after="0" w:line="240" w:lineRule="auto"/>
         <w:jc w:val="center"/>
       </w:pPr>
       <w:r>
         <w:rPr>
+          <w:bCs/>
           <w:noProof/>
-          <w:lang w:eastAsia="fi-FI"/>
+          <w:lang w:val="en-US"/>
         </w:rPr>
         <w:drawing>
-          <wp:inline distT="0" distB="0" distL="0" distR="0" wp14:anchorId="5BE5E16E" wp14:editId="1D063139">
-            <wp:extent cx="3267075" cy="5717381"/>
-            <wp:effectExtent l="0" t="0" r="0" b="0"/>
-            <wp:docPr id="11" name="Picture 11" descr="C:\Users\Prometheus\Desktop\segmentPresenter.JPG"/>
+          <wp:inline distT="0" distB="0" distL="0" distR="0" wp14:anchorId="0C6A7FC7" wp14:editId="6CB4BD26">
+            <wp:extent cx="2590800" cy="4570463"/>
+            <wp:effectExtent l="0" t="0" r="0" b="1905"/>
+            <wp:docPr id="15" name="Picture 15" descr="C:\Users\Prometheus\Desktop\Dialog.JPG"/>
             <wp:cNvGraphicFramePr>
               <a:graphicFrameLocks xmlns:a="http://schemas.openxmlformats.org/drawingml/2006/main" noChangeAspect="1"/>
             </wp:cNvGraphicFramePr>
@@ -5645,7 +6208,7 @@
               <a:graphicData uri="http://schemas.openxmlformats.org/drawingml/2006/picture">
                 <pic:pic xmlns:pic="http://schemas.openxmlformats.org/drawingml/2006/picture">
                   <pic:nvPicPr>
-                    <pic:cNvPr id="0" name="Picture 5" descr="C:\Users\Prometheus\Desktop\segmentPresenter.JPG"/>
+                    <pic:cNvPr id="0" name="Picture 5" descr="C:\Users\Prometheus\Desktop\Dialog.JPG"/>
                     <pic:cNvPicPr>
                       <a:picLocks noChangeAspect="1" noChangeArrowheads="1"/>
                     </pic:cNvPicPr>
@@ -5666,7 +6229,7 @@
                   <pic:spPr bwMode="auto">
                     <a:xfrm>
                       <a:off x="0" y="0"/>
-                      <a:ext cx="3269412" cy="5721471"/>
+                      <a:ext cx="2599250" cy="4585370"/>
                     </a:xfrm>
                     <a:prstGeom prst="rect">
                       <a:avLst/>
@@ -5687,9 +6250,6 @@
       <w:pPr>
         <w:pStyle w:val="Caption"/>
         <w:jc w:val="center"/>
-        <w:rPr>
-          <w:lang w:val="en-US"/>
-        </w:rPr>
       </w:pPr>
       <w:r>
         <w:t xml:space="preserve">Figure </w:t>
@@ -5707,84 +6267,281 @@
         <w:rPr>
           <w:noProof/>
         </w:rPr>
-        <w:t>6</w:t>
+        <w:t>7</w:t>
       </w:r>
       <w:r>
         <w:fldChar w:fldCharType="end"/>
       </w:r>
       <w:r>
-        <w:t>: segmentPresenter</w:t>
-      </w:r>
-    </w:p>
-    <w:p>
-      <w:pPr>
+        <w:t>: DialogFragment</w:t>
+      </w:r>
+    </w:p>
+    <w:p>
+      <w:pPr>
+        <w:spacing w:after="0" w:line="240" w:lineRule="auto"/>
         <w:jc w:val="center"/>
-        <w:rPr>
-          <w:lang w:val="en-US"/>
-        </w:rPr>
-      </w:pPr>
+      </w:pPr>
+      <w:r>
+        <w:br w:type="page"/>
+      </w:r>
+    </w:p>
+    <w:p>
+      <w:pPr>
+        <w:pStyle w:val="Heading4"/>
+      </w:pPr>
+      <w:r>
+        <w:lastRenderedPageBreak/>
+        <w:t>Router</w:t>
+      </w:r>
+    </w:p>
+    <w:p>
+      <w:r>
+        <w:t>Router on vastuussa reittioh</w:t>
+      </w:r>
+      <w:r>
+        <w:t>jeiden toimittamisesta</w:t>
+      </w:r>
+      <w:r>
+        <w:t xml:space="preserve"> kävely</w:t>
+      </w:r>
+      <w:r>
+        <w:t>reitteihin</w:t>
+      </w:r>
+      <w:r>
+        <w:t>. Jokaisen reitin etappiobjektin</w:t>
+      </w:r>
+      <w:r>
+        <w:t>, eli routeSegmentin,</w:t>
+      </w:r>
+      <w:r>
+        <w:t xml:space="preserve"> luonnin yhteydessä</w:t>
+      </w:r>
+      <w:r>
+        <w:t xml:space="preserve"> luodaan Router-objekti jolle annetaan tehtäväksi hakea asynkronisesti</w:t>
+      </w:r>
+      <w:r>
+        <w:t xml:space="preserve"> </w:t>
+      </w:r>
+      <w:r>
+        <w:t>PolylineOptions-objekti routeSegmentille. Tieto saadaan perille RouterResponse-rajapinnan avulla.</w:t>
+      </w:r>
+    </w:p>
+    <w:p>
+      <w:r>
+        <w:t>Router perii luokan AsyncTask ja implementoi rajapinnan RouterResponse</w:t>
+      </w:r>
+      <w:r>
+        <w:t xml:space="preserve"> (ks. 8.2.4.3 RouterResponse</w:t>
+      </w:r>
+      <w:r>
+        <w:t>)</w:t>
+      </w:r>
+      <w:r>
+        <w:t>.</w:t>
+      </w:r>
     </w:p>
     <w:p>
       <w:pPr>
         <w:pStyle w:val="Heading3"/>
       </w:pPr>
-      <w:bookmarkStart w:id="16" w:name="_Toc468726579"/>
+      <w:bookmarkStart w:id="17" w:name="_Toc468726580"/>
+      <w:r>
+        <w:t>Adapterit</w:t>
+      </w:r>
+      <w:bookmarkEnd w:id="17"/>
+    </w:p>
+    <w:p>
+      <w:pPr>
+        <w:pStyle w:val="Heading4"/>
+      </w:pPr>
+      <w:r>
+        <w:t>fullRouteAdapter</w:t>
+      </w:r>
+    </w:p>
+    <w:p>
+      <w:r>
+        <w:t>fullRouteAdapter</w:t>
+      </w:r>
+      <w:r>
+        <w:t xml:space="preserve"> on komponentti mikä ohjaa halutun datan, tässä tapauksessa valmiit reitit (ks. </w:t>
+      </w:r>
+      <w:r>
+        <w:t>8.2.5.5 fullRoute), käyttöliittymään korttinäkymään</w:t>
+      </w:r>
+      <w:r>
+        <w:t xml:space="preserve"> nähtäväksi.</w:t>
+      </w:r>
+      <w:r>
+        <w:t xml:space="preserve"> </w:t>
+      </w:r>
+      <w:r>
+        <w:t>valmiit reitit sisältävät kaiken tarvittavan datan reittietappikorteille (ks. 8.2.3.2 routeSegmentAdapter), mitkä tulevat näkyviin käyttäjän valitessa jonkin piirretyistä korteista.</w:t>
+      </w:r>
+    </w:p>
+    <w:p>
+      <w:pPr>
+        <w:pStyle w:val="Heading4"/>
+      </w:pPr>
+      <w:r>
+        <w:t>routeSegmentAdapter</w:t>
+      </w:r>
+    </w:p>
+    <w:p>
+      <w:r>
+        <w:t>routeSegmentAdapter piirtää valmiilta reiteiltä tulevan (ks. 8.2.3.1 fullRouteAdapter) datan valitun yksittäisen reitin etapeista käyttöliittymään korttinäkymään, missä käyttäjä voi tarkastella valitsemaansa reittiä vaihe-vaiheelta</w:t>
+      </w:r>
+      <w:r>
+        <w:t>.</w:t>
+      </w:r>
+    </w:p>
+    <w:p>
+      <w:pPr>
+        <w:pStyle w:val="Heading3"/>
+      </w:pPr>
+      <w:bookmarkStart w:id="18" w:name="_Toc468726581"/>
+      <w:r>
+        <w:t>Rajapinnat</w:t>
+      </w:r>
+      <w:bookmarkEnd w:id="18"/>
+    </w:p>
+    <w:p>
+      <w:pPr>
+        <w:pStyle w:val="Heading4"/>
+      </w:pPr>
+      <w:r>
+        <w:t>AppDataInterface</w:t>
+      </w:r>
+    </w:p>
+    <w:p>
+      <w:r>
+        <w:t>AppDataInterface –rajapinta toimii ohjurina sijaintiin liittyville callbackeille. Rajapinnan avulla callbackit saadaan niitä kulloinkin tarvitsevalle aktiviteetille.</w:t>
+      </w:r>
+    </w:p>
+    <w:p>
+      <w:pPr>
+        <w:pStyle w:val="Heading4"/>
+      </w:pPr>
+      <w:r>
+        <w:t>AsyncResponse</w:t>
+      </w:r>
+    </w:p>
+    <w:p>
+      <w:r>
+        <w:t>AsyncResponse -rajapinnan kautta palautetaan kaikki AsyncJsonFetcherin (ks. 8.2.2.3 AsyncJsonFetcher)</w:t>
+      </w:r>
+      <w:r>
+        <w:t xml:space="preserve"> noutamat JSONArrayt</w:t>
+      </w:r>
+      <w:r>
+        <w:t xml:space="preserve"> </w:t>
+      </w:r>
+      <w:r>
+        <w:t>(</w:t>
+      </w:r>
+      <w:r>
+        <w:t xml:space="preserve">suorat reittiyhteydet ja </w:t>
+      </w:r>
+      <w:r>
+        <w:t xml:space="preserve">asemakohtaiset </w:t>
+      </w:r>
+      <w:r>
+        <w:t>juna-aikataulut</w:t>
+      </w:r>
+      <w:r>
+        <w:t>)</w:t>
+      </w:r>
+      <w:r>
+        <w:t xml:space="preserve"> </w:t>
+      </w:r>
+      <w:r>
+        <w:t>routePresenter-aktiviteetille.</w:t>
+      </w:r>
+    </w:p>
+    <w:p>
+      <w:pPr>
+        <w:pStyle w:val="Heading4"/>
+      </w:pPr>
+      <w:r>
+        <w:t>RouterResponse</w:t>
+      </w:r>
+    </w:p>
+    <w:p>
+      <w:r>
+        <w:t>RouterResponsen –rajapinnan avulla Routerin</w:t>
+      </w:r>
+      <w:r>
+        <w:t xml:space="preserve"> (ks. 8.2.2.8 Router)</w:t>
+      </w:r>
+      <w:r>
+        <w:t xml:space="preserve"> asynkronisesti hakemat tiedot saadaan ohjattua oikeille routeSegment-objekteille</w:t>
+      </w:r>
+      <w:r>
+        <w:t xml:space="preserve"> (ks. 8.2.5.6 routeSegment)</w:t>
+      </w:r>
+      <w:r>
+        <w:t>.</w:t>
+      </w:r>
+    </w:p>
+    <w:p/>
+    <w:p>
+      <w:pPr>
+        <w:pStyle w:val="Heading3"/>
+      </w:pPr>
+      <w:bookmarkStart w:id="19" w:name="_Toc468726582"/>
       <w:r>
         <w:lastRenderedPageBreak/>
-        <w:t>Data</w:t>
-      </w:r>
-      <w:bookmarkEnd w:id="16"/>
+        <w:t>Objektit</w:t>
+      </w:r>
+      <w:bookmarkEnd w:id="19"/>
+    </w:p>
+    <w:p>
+      <w:r>
+        <w:t>Suurin osa ohjelman noutamasta datasta avoimilta rajapi</w:t>
+      </w:r>
+      <w:r>
+        <w:t>nnoilta käännettiin objekteiksi</w:t>
+      </w:r>
+      <w:r>
+        <w:t xml:space="preserve"> ja </w:t>
+      </w:r>
+      <w:r>
+        <w:t>niistä</w:t>
+      </w:r>
+      <w:r>
+        <w:t xml:space="preserve"> listaobjekteiksi</w:t>
+      </w:r>
+      <w:r>
+        <w:t>,</w:t>
+      </w:r>
+      <w:r>
+        <w:t xml:space="preserve"> helpottaaksemme datan käsittelyä ja selkeyttä.</w:t>
+      </w:r>
     </w:p>
     <w:p>
       <w:pPr>
         <w:pStyle w:val="Heading4"/>
       </w:pPr>
       <w:r>
-        <w:t>ApplicationData</w:t>
-      </w:r>
-    </w:p>
-    <w:p>
-      <w:r>
-        <w:t>ApplicationData syntyi tarpeesta siirtää isoja määriä tietoa aktiviteettien välillä. Kaikki luokan sisällä olevat muuttujat ja funktiot ovat staattisia jotta niihin pääsee käsiksi mistä vaan luomatta luokasta instanssia.</w:t>
-      </w:r>
-    </w:p>
-    <w:p>
-      <w:r>
-        <w:t>ApplicationDatan tehtävä on pitää sisällään ohjelmalle keskeistä informaatiota, joten luonnollisesti siihen oli järkevä kiinnittää myös laitteen sijainninseurantatoiminnallisuus ja keskeiset tiedot sijainnista.</w:t>
-      </w:r>
-      <w:r>
-        <w:t xml:space="preserve"> ApplicationDatan avulla saatiin rajattua sijaintia määrittävien yhteyksien määrä yhteen usean</w:t>
-      </w:r>
-      <w:r>
-        <w:t xml:space="preserve"> sijaintia tarvitsevan</w:t>
-      </w:r>
-      <w:r>
-        <w:t xml:space="preserve"> aktiviteetin ohjelmassa.</w:t>
-      </w:r>
-    </w:p>
-    <w:p>
-      <w:r>
-        <w:t>Luokkaan sisällytettiin muuttujaksi ApplicationDataCallbacks-luokan instanssi</w:t>
-      </w:r>
-      <w:r>
-        <w:t xml:space="preserve"> (ks. 8.2.2.2 ApplicationDataCallbacks)</w:t>
-      </w:r>
-      <w:r>
-        <w:t xml:space="preserve">, jonka avulla saadaan </w:t>
-      </w:r>
-      <w:r>
-        <w:t>siirrettyä</w:t>
-      </w:r>
-      <w:r>
-        <w:t xml:space="preserve"> mille tahansa aktiviteetille </w:t>
-      </w:r>
-      <w:r>
-        <w:t>callbackit asynkronisista sijaintiin liittyvistä muutoksista.</w:t>
-      </w:r>
-    </w:p>
-    <w:p>
-      <w:r>
-        <w:t>ApplicationData perii luokan Application.</w:t>
+        <w:t>Station</w:t>
+      </w:r>
+    </w:p>
+    <w:p>
+      <w:r>
+        <w:t>Station on luokka jonka av</w:t>
+      </w:r>
+      <w:r>
+        <w:t>ulla saadaan talletettua asemilta saatavat</w:t>
+      </w:r>
+      <w:r>
+        <w:t xml:space="preserve"> tiedot selkeisiin rakenteisiin.</w:t>
+      </w:r>
+      <w:r>
+        <w:t xml:space="preserve"> Asemien tietoja tarvitaan reittien parsinnassa.</w:t>
+      </w:r>
+    </w:p>
+    <w:p>
+      <w:r>
+        <w:t>Sisältää tyypilliset data-objektin getterit ja setterit.</w:t>
       </w:r>
     </w:p>
     <w:p>
@@ -5792,36 +6549,35 @@
         <w:pStyle w:val="Heading4"/>
       </w:pPr>
       <w:r>
-        <w:t>ApplicationDataCallbacks</w:t>
-      </w:r>
-    </w:p>
-    <w:p>
-      <w:r>
-        <w:t xml:space="preserve">ApplicationDataCallbacks </w:t>
-      </w:r>
-      <w:r>
-        <w:t>-</w:t>
-      </w:r>
-      <w:r>
-        <w:t>luokan ainoa tarkoitus on toimia väli</w:t>
-      </w:r>
-      <w:r>
-        <w:t>k</w:t>
-      </w:r>
-      <w:r>
-        <w:t>appaleena asynkronisten callbackien välityksessä aktiviteeteille. Se implementoi AppDataInterfacen</w:t>
-      </w:r>
-      <w:r>
-        <w:t xml:space="preserve"> (ks. 8.2.4.1 AppDataInterface)</w:t>
-      </w:r>
-      <w:r>
-        <w:t>, jolla callbackit voidaan välittää eteenpäin.</w:t>
-      </w:r>
-      <w:r>
-        <w:t xml:space="preserve"> Ilman tätä luokkaa jokainen luokka, joka haluaisi sijainteihin liittyviä callbackeja, joutuisi implementoimaan liudan erinäisiä luokkia</w:t>
-      </w:r>
-      <w:r>
-        <w:t xml:space="preserve"> saadakseen tarpeellisen toiminnallisuuden</w:t>
+        <w:t>StationList</w:t>
+      </w:r>
+    </w:p>
+    <w:p>
+      <w:r>
+        <w:t>StationList-luokka luotiin tarpeesta</w:t>
+      </w:r>
+      <w:r>
+        <w:t xml:space="preserve"> selkiyttää parsintaa. Luokan kaksi toimintoa on palauttaa aseman koordinaatit syötettyä aseman koodia vastaan, sekä palauttaa aseman täysi nimi syötettyä aseman koodia vastaan.</w:t>
+      </w:r>
+    </w:p>
+    <w:p>
+      <w:r>
+        <w:t>Statio</w:t>
+      </w:r>
+      <w:r>
+        <w:t>nList perii luokan Station (ks. 8.2.5.1 Station)</w:t>
+      </w:r>
+      <w:r>
+        <w:t xml:space="preserve"> ja toiminnot perustuvat verta</w:t>
+      </w:r>
+      <w:r>
+        <w:t>ilujen tekemiseen sisältämälleen</w:t>
+      </w:r>
+      <w:r>
+        <w:t xml:space="preserve"> Station-</w:t>
+      </w:r>
+      <w:r>
+        <w:t>objektilistalle</w:t>
       </w:r>
       <w:r>
         <w:t>.</w:t>
@@ -5829,50 +6585,26 @@
     </w:p>
     <w:p>
       <w:pPr>
-        <w:rPr>
-          <w:lang w:val="en-US"/>
-        </w:rPr>
-      </w:pPr>
-      <w:r>
-        <w:rPr>
-          <w:lang w:val="en-US"/>
-        </w:rPr>
-        <w:t>ApplicationDataCallbacks implementoi seuraavat luokat: GoogleApiClient.ConnectionCallbacks, LocationListener, GoogleApiClient.OnConnectionFailedListener, OnMapReadyCallback</w:t>
-      </w:r>
-    </w:p>
-    <w:p>
-      <w:pPr>
         <w:pStyle w:val="Heading4"/>
       </w:pPr>
       <w:r>
-        <w:t>AsyncJsonFetcher</w:t>
-      </w:r>
-    </w:p>
-    <w:p>
-      <w:r>
-        <w:t>AsyncJsonFetcher on luokka, mikä perii luokan AsyncTask ja siten ajetaan aina ku</w:t>
-      </w:r>
-      <w:r>
-        <w:t>tsuttaessa asynkronisesti vältty</w:t>
-      </w:r>
-      <w:r>
-        <w:t>äkseen häiritsemästä varsin</w:t>
-      </w:r>
-      <w:r>
-        <w:t>aisen käyttöliittymän toimintaa ja käyttömukavuutta.</w:t>
-      </w:r>
-    </w:p>
-    <w:p>
-      <w:r>
-        <w:t>Luokan tarkoitus on noutaa JSONArray mistä tahansa sellaisen palauttavasta rajapinnasta. Luokka sisältää funktiot asemien, suorien junayhteyksien sekä asemien aikataulutietojen noutamiselle. Kutsuttaessa parametreina annetaan haluttu funktio sekä kohderajapinnan osoite. Funktiot toteuttavat keskenään samanlaiset tiedonhaut, mutta noudon valmistuessa välitetään tieto jatkotoimenpiteistä JSONArrayn ohessa pääohjelmalle rajapinnan (ks. 8.2.4.2 AsyncResponse) kautta.</w:t>
-      </w:r>
-    </w:p>
-    <w:p>
-      <w:pPr>
-        <w:spacing w:after="0" w:line="240" w:lineRule="auto"/>
-      </w:pPr>
-      <w:r>
-        <w:br w:type="page"/>
+        <w:t>Train</w:t>
+      </w:r>
+    </w:p>
+    <w:p>
+      <w:r>
+        <w:t xml:space="preserve">Train -luokka muodostetaan juna-asemilta haetuista kulkevien junien tiedoista, jotta näistä tiedoista voidaan myöhemmin tehdä epäsuorien reittien haku. Luokkaan tallennetaan kaikki Digitrafficilta saatavissa oleva tieto yksittäisestä junasta. Luokka sisältää myös listan TrainTimeTables-objektista (ks. 8.2.5.4 TrainTimeTables), mikä on primäärinen vertailuperuste epäsuorille </w:t>
+      </w:r>
+      <w:r>
+        <w:t>reiteille.</w:t>
+      </w:r>
+    </w:p>
+    <w:p>
+      <w:r>
+        <w:t xml:space="preserve">Luokka sisältää </w:t>
+      </w:r>
+      <w:r>
+        <w:t>tyypilliset data-objektin getterit ja setterit.</w:t>
       </w:r>
     </w:p>
     <w:p>
@@ -5880,13 +6612,20 @@
         <w:pStyle w:val="Heading4"/>
       </w:pPr>
       <w:r>
-        <w:lastRenderedPageBreak/>
-        <w:t>DataParser</w:t>
-      </w:r>
-    </w:p>
-    <w:p>
-      <w:r>
-        <w:t>DataParserin tehtävä on parsia kartassa näytettävä reitti rajapinnoista saaduista vastauksista.</w:t>
+        <w:t>TrainTimeTables</w:t>
+      </w:r>
+    </w:p>
+    <w:p>
+      <w:r>
+        <w:t>TrainTimeTables</w:t>
+      </w:r>
+      <w:r>
+        <w:t xml:space="preserve"> -luokka sisältää kaikki Digitrafficilta saatavat yksittäisen junapysäkin tiedot junan kulkemalla reitillä. Luokkaa käytetään listana Train -luokan (ks. 8.2.5.3 Train) sisällä.</w:t>
+      </w:r>
+    </w:p>
+    <w:p>
+      <w:r>
+        <w:t>Sisältää tyypilliset data-objektin getterit ja setterit.</w:t>
       </w:r>
     </w:p>
     <w:p>
@@ -5894,12 +6633,62 @@
         <w:pStyle w:val="Heading4"/>
       </w:pPr>
       <w:r>
-        <w:t>FetchUrl</w:t>
-      </w:r>
-    </w:p>
-    <w:p>
-      <w:r>
-        <w:t>Luokan yksinkertainen tarkoitus on hakea annetusta osoitteesta http-kyselyllä vastaus ja palauttaa se.</w:t>
+        <w:t>fullRoute</w:t>
+      </w:r>
+    </w:p>
+    <w:p>
+      <w:r>
+        <w:t>fullRoute on luokka jonka on tarkoitus vastata reittiä</w:t>
+      </w:r>
+      <w:r>
+        <w:t xml:space="preserve"> aloituspaikasta</w:t>
+      </w:r>
+      <w:r>
+        <w:t xml:space="preserve"> määränpäähän.</w:t>
+      </w:r>
+      <w:r>
+        <w:t xml:space="preserve"> </w:t>
+      </w:r>
+      <w:r>
+        <w:t xml:space="preserve"> </w:t>
+      </w:r>
+      <w:r>
+        <w:t>fullRoute sisältää listan route</w:t>
+      </w:r>
+      <w:r>
+        <w:t>Segmenttejä ja luokkaa käytetään</w:t>
+      </w:r>
+      <w:r>
+        <w:t>kin</w:t>
+      </w:r>
+      <w:r>
+        <w:t xml:space="preserve"> valm</w:t>
+      </w:r>
+      <w:r>
+        <w:t>iiden reittien</w:t>
+      </w:r>
+      <w:r>
+        <w:t xml:space="preserve"> </w:t>
+      </w:r>
+      <w:r>
+        <w:t>piirtämiseen</w:t>
+      </w:r>
+      <w:r>
+        <w:t xml:space="preserve"> (ks. 8.2.3.1 fullRouteAdapter)</w:t>
+      </w:r>
+      <w:r>
+        <w:t xml:space="preserve"> korttinäkymään.</w:t>
+      </w:r>
+    </w:p>
+    <w:p>
+      <w:r>
+        <w:t>Sisältää tyypilliset dat</w:t>
+      </w:r>
+      <w:r>
+        <w:t>a</w:t>
+      </w:r>
+      <w:r>
+        <w:t>-objektin getterit ja setterit.</w:t>
       </w:r>
     </w:p>
     <w:p>
@@ -5907,470 +6696,17 @@
         <w:pStyle w:val="Heading4"/>
       </w:pPr>
       <w:r>
-        <w:t>LocationPermissionAgent</w:t>
-      </w:r>
-    </w:p>
-    <w:p>
-      <w:r>
-        <w:t xml:space="preserve">Luokan tarkoitus on toimia rajapintana jolta voidaan kysellä onko </w:t>
-      </w:r>
-      <w:r>
-        <w:t>aktiviteetilla</w:t>
-      </w:r>
-      <w:r>
-        <w:t xml:space="preserve"> lupa toteuttaa aiottua toimenpidettä liittyen sijainteihin.</w:t>
-      </w:r>
-    </w:p>
-    <w:p>
-      <w:pPr>
-        <w:pStyle w:val="Heading4"/>
-      </w:pPr>
-      <w:r>
-        <w:t>PermissionDialogFragment</w:t>
-      </w:r>
-    </w:p>
-    <w:p>
-      <w:r>
-        <w:t xml:space="preserve">Luokan vastuulla on tuottaa dialogi käyttäjälle siinä tapauksessa että pois päältä olevaa sijaintitoiminnallisuutta laitteessa ollaan käyttämässä. Dialogi ohjaa käyttäjän aktivoimaan sijaintipalvelut. </w:t>
-      </w:r>
-    </w:p>
-    <w:p>
-      <w:r>
-        <w:t>PermissionDialogFragment perii luokan DialogFragment.</w:t>
-      </w:r>
-    </w:p>
-    <w:p>
-      <w:pPr>
-        <w:rPr>
-          <w:b/>
-        </w:rPr>
-      </w:pPr>
-      <w:r>
-        <w:rPr>
-          <w:b/>
-        </w:rPr>
-        <w:t>JANNE TÄHÄN FIGURE 7. SIIRSIN JO PERÄSSÄTULEVIEN NUMEROIDEN ARVOJA YHDELLÄ ETEEN.</w:t>
-      </w:r>
-    </w:p>
-    <w:p>
-      <w:pPr>
-        <w:pStyle w:val="Heading4"/>
-      </w:pPr>
-      <w:r>
-        <w:t>Router</w:t>
-      </w:r>
-    </w:p>
-    <w:p>
-      <w:r>
-        <w:t>Router on vastuussa reittioh</w:t>
-      </w:r>
-      <w:r>
-        <w:t>jeiden toimittamisesta</w:t>
-      </w:r>
-      <w:r>
-        <w:t xml:space="preserve"> kävely</w:t>
-      </w:r>
-      <w:r>
-        <w:t>reitteihin</w:t>
-      </w:r>
-      <w:r>
-        <w:t>. Jokaisen reitin etappiobjektin</w:t>
-      </w:r>
-      <w:r>
-        <w:t>, eli routeSegmentin,</w:t>
-      </w:r>
-      <w:r>
-        <w:t xml:space="preserve"> luonnin yhteydessä</w:t>
-      </w:r>
-      <w:r>
-        <w:t xml:space="preserve"> luodaan Router-objekti jolle annetaan tehtäväksi hakea asynkronisesti</w:t>
-      </w:r>
-      <w:r>
-        <w:t xml:space="preserve"> </w:t>
-      </w:r>
-      <w:r>
-        <w:t>PolylineOptions-objekti routeSegmentille. Tieto saadaan perille RouterResponse-rajapinnan avulla.</w:t>
-      </w:r>
-    </w:p>
-    <w:p>
-      <w:r>
-        <w:t>Router perii luokan AsyncTask ja implementoi rajapinnan RouterResponse</w:t>
-      </w:r>
-      <w:r>
-        <w:t xml:space="preserve"> (ks. 8.2.4.3 RouterResponse</w:t>
-      </w:r>
-      <w:r>
-        <w:t>)</w:t>
-      </w:r>
-      <w:r>
-        <w:t>.</w:t>
-      </w:r>
-    </w:p>
-    <w:p>
-      <w:pPr>
-        <w:spacing w:after="0" w:line="240" w:lineRule="auto"/>
-      </w:pPr>
-      <w:r>
-        <w:br w:type="page"/>
-      </w:r>
-    </w:p>
-    <w:p>
-      <w:pPr>
-        <w:pStyle w:val="Heading3"/>
-      </w:pPr>
-      <w:bookmarkStart w:id="17" w:name="_Toc468726580"/>
-      <w:r>
-        <w:lastRenderedPageBreak/>
-        <w:t>Adapterit</w:t>
-      </w:r>
-      <w:bookmarkEnd w:id="17"/>
-    </w:p>
-    <w:p>
-      <w:pPr>
-        <w:pStyle w:val="Heading4"/>
-      </w:pPr>
-      <w:r>
-        <w:t>fullRouteAdapter</w:t>
-      </w:r>
-    </w:p>
-    <w:p>
-      <w:r>
-        <w:t>fullRouteAdapter</w:t>
-      </w:r>
-      <w:r>
-        <w:t xml:space="preserve"> on komponentti mikä ohjaa halutun datan, tässä tapauksessa valmiit reitit (ks. </w:t>
-      </w:r>
-      <w:r>
-        <w:t>8.2.5.5 fullRoute), käyttöliittymään korttinäkymään</w:t>
-      </w:r>
-      <w:r>
-        <w:t xml:space="preserve"> nähtäväksi.</w:t>
-      </w:r>
-      <w:r>
-        <w:t xml:space="preserve"> </w:t>
-      </w:r>
-      <w:r>
-        <w:t>valmiit reitit sisältävät kaiken tarvittavan datan reittietappikorteille (ks. 8.2.3.2 routeSegmentAdapter), mitkä tulevat näkyviin käyttäjän valitessa jonkin piirretyistä korteista.</w:t>
-      </w:r>
-    </w:p>
-    <w:p>
-      <w:pPr>
-        <w:pStyle w:val="Heading4"/>
-      </w:pPr>
-      <w:r>
-        <w:t>routeSegmentAdapter</w:t>
-      </w:r>
-    </w:p>
-    <w:p>
-      <w:r>
-        <w:t>routeSegmentAdapter piirtää valmiilta reiteiltä tulevan (ks. 8.2.3.1 fullRouteAdapter) datan valitun yksittäisen reitin etapeista käyttöliittymään korttinäkymään, missä käyttäjä voi tarkastella valitsemaansa reittiä vaihe-vaiheelta</w:t>
-      </w:r>
-      <w:r>
-        <w:t>.</w:t>
-      </w:r>
-    </w:p>
-    <w:p>
-      <w:pPr>
-        <w:pStyle w:val="Heading3"/>
-      </w:pPr>
-      <w:bookmarkStart w:id="18" w:name="_Toc468726581"/>
-      <w:r>
-        <w:t>Rajapinnat</w:t>
-      </w:r>
-      <w:bookmarkEnd w:id="18"/>
-    </w:p>
-    <w:p>
-      <w:pPr>
-        <w:pStyle w:val="Heading4"/>
-      </w:pPr>
-      <w:r>
-        <w:t>AppDataInterface</w:t>
-      </w:r>
-    </w:p>
-    <w:p>
-      <w:r>
-        <w:t>AppDataInterface –rajapinta toimii ohjurina sijaintiin liittyville callbackeille. Rajapinnan avulla callbackit saadaan niitä kulloinkin tarvitsevalle aktiviteetille.</w:t>
-      </w:r>
-    </w:p>
-    <w:p>
-      <w:pPr>
-        <w:pStyle w:val="Heading4"/>
-      </w:pPr>
-      <w:r>
-        <w:t>AsyncResponse</w:t>
-      </w:r>
-    </w:p>
-    <w:p>
-      <w:r>
-        <w:t>AsyncResponse -rajapinnan kautta palautetaan kaikki AsyncJsonFetcherin (ks. 8.2.2.3 AsyncJsonFetcher)</w:t>
-      </w:r>
-      <w:r>
-        <w:t xml:space="preserve"> noutamat JSONArrayt</w:t>
-      </w:r>
-      <w:r>
-        <w:t xml:space="preserve"> </w:t>
-      </w:r>
-      <w:r>
-        <w:t>(</w:t>
-      </w:r>
-      <w:r>
-        <w:t xml:space="preserve">suorat reittiyhteydet ja </w:t>
-      </w:r>
-      <w:r>
-        <w:t xml:space="preserve">asemakohtaiset </w:t>
-      </w:r>
-      <w:r>
-        <w:t>juna-aikataulut</w:t>
-      </w:r>
-      <w:r>
-        <w:t>)</w:t>
-      </w:r>
-      <w:r>
-        <w:t xml:space="preserve"> </w:t>
-      </w:r>
-      <w:r>
-        <w:t>routePresenter-aktiviteetille.</w:t>
-      </w:r>
-    </w:p>
-    <w:p>
-      <w:pPr>
-        <w:pStyle w:val="Heading4"/>
-      </w:pPr>
-      <w:r>
-        <w:t>RouterResponse</w:t>
-      </w:r>
-    </w:p>
-    <w:p>
-      <w:r>
-        <w:t>RouterResponsen –rajapinnan avulla Routerin</w:t>
-      </w:r>
-      <w:r>
-        <w:t xml:space="preserve"> (ks. 8.2.2.8 Router)</w:t>
-      </w:r>
-      <w:r>
-        <w:t xml:space="preserve"> asynkronisesti hakemat tiedot saadaan ohjattua oikeille routeSegment-objekteille</w:t>
-      </w:r>
-      <w:r>
-        <w:t xml:space="preserve"> (ks. 8.2.5.6 routeSegment)</w:t>
-      </w:r>
-      <w:r>
-        <w:t>.</w:t>
-      </w:r>
-    </w:p>
-    <w:p>
-      <w:pPr>
-        <w:pStyle w:val="Heading3"/>
-      </w:pPr>
-      <w:bookmarkStart w:id="19" w:name="_Toc468726582"/>
-      <w:r>
-        <w:t>Objektit</w:t>
-      </w:r>
-      <w:bookmarkEnd w:id="19"/>
-    </w:p>
-    <w:p>
-      <w:r>
-        <w:t>Suurin osa ohjelman noutamasta datasta avoimilta rajapinnoilta käännettiin objekteiksi, ja nämä listaobjekteiksi helpottaaksemme datan käsittelyä ja koodin selkeyttä.</w:t>
-      </w:r>
-    </w:p>
-    <w:p>
-      <w:pPr>
-        <w:pStyle w:val="Heading4"/>
-      </w:pPr>
-      <w:r>
-        <w:t>Station</w:t>
-      </w:r>
-    </w:p>
-    <w:p>
-      <w:r>
-        <w:t>Station on luokka jonka av</w:t>
-      </w:r>
-      <w:r>
-        <w:t>ulla saadaan talletettua asemilta saatavat</w:t>
-      </w:r>
-      <w:r>
-        <w:t xml:space="preserve"> tiedot selkeisiin rakenteisiin.</w:t>
-      </w:r>
-      <w:r>
-        <w:t xml:space="preserve"> Asemien tietoja tarvitaan reittien parsinnassa.</w:t>
+        <w:t>routeSegment</w:t>
+      </w:r>
+    </w:p>
+    <w:p>
+      <w:r>
+        <w:t>routeSegment on luokka joka mallintaa etappia, eli reitin osaa. Se tietää määränpäänsä, lähtöpisteensä ja objektin jonka avulla reitti voidaan piirtää kartalle. routeSegmentillä on myös metodi piirtämistä varten.</w:t>
       </w:r>
     </w:p>
     <w:p>
       <w:r>
         <w:t>Sisältää tyypilliset data-objektin getterit ja setterit.</w:t>
-      </w:r>
-    </w:p>
-    <w:p>
-      <w:pPr>
-        <w:pStyle w:val="Heading4"/>
-      </w:pPr>
-      <w:r>
-        <w:lastRenderedPageBreak/>
-        <w:t>StationList</w:t>
-      </w:r>
-    </w:p>
-    <w:p>
-      <w:r>
-        <w:t>StationList-luokka luotiin tarpeesta</w:t>
-      </w:r>
-      <w:r>
-        <w:t xml:space="preserve"> selkiyttää parsintaa. Luokan kaksi toimintoa on palauttaa aseman koordinaatit syötettyä aseman koodia vastaan, sekä palauttaa aseman täysi nimi syötettyä aseman koodia vastaan.</w:t>
-      </w:r>
-    </w:p>
-    <w:p>
-      <w:r>
-        <w:t>Statio</w:t>
-      </w:r>
-      <w:r>
-        <w:t>nList perii luokan Station (ks. 8.2.5.1 Station)</w:t>
-      </w:r>
-      <w:r>
-        <w:t xml:space="preserve"> ja toiminnot perustuvat verta</w:t>
-      </w:r>
-      <w:r>
-        <w:t>ilujen tekemiseen sisältämälleen</w:t>
-      </w:r>
-      <w:r>
-        <w:t xml:space="preserve"> Station-</w:t>
-      </w:r>
-      <w:r>
-        <w:t>objektilistalle</w:t>
-      </w:r>
-      <w:r>
-        <w:t>.</w:t>
-      </w:r>
-    </w:p>
-    <w:p>
-      <w:pPr>
-        <w:pStyle w:val="Heading4"/>
-      </w:pPr>
-      <w:r>
-        <w:t>Train</w:t>
-      </w:r>
-    </w:p>
-    <w:p>
-      <w:r>
-        <w:t xml:space="preserve">Train -luokka muodostetaan juna-asemilta haetuista kulkevien junien tiedoista, jotta näistä tiedoista voidaan myöhemmin tehdä epäsuorien reittien haku. Luokkaan tallennetaan kaikki Digitrafficilta saatavissa oleva tieto yksittäisestä junasta. Luokka sisältää myös listan TrainTimeTables-objektista (ks. 8.2.5.4 TrainTimeTables), mikä on primäärinen vertailuperuste epäsuorille </w:t>
-      </w:r>
-      <w:r>
-        <w:t>reiteille.</w:t>
-      </w:r>
-    </w:p>
-    <w:p>
-      <w:r>
-        <w:t xml:space="preserve">Luokka sisältää </w:t>
-      </w:r>
-      <w:r>
-        <w:t>tyypilliset data-objektin getterit ja setterit.</w:t>
-      </w:r>
-    </w:p>
-    <w:p>
-      <w:pPr>
-        <w:pStyle w:val="Heading4"/>
-      </w:pPr>
-      <w:r>
-        <w:t>TrainTimeTables</w:t>
-      </w:r>
-    </w:p>
-    <w:p>
-      <w:r>
-        <w:t>TrainTimeTables</w:t>
-      </w:r>
-      <w:r>
-        <w:t xml:space="preserve"> -luokka sisältää kaikki Digitrafficilta saatavat yksittäisen junapysäkin tiedot junan kulkemalla reitillä. Luokkaa käytetään listana Train -luokan (ks. 8.2.5.3 Train) sisällä.</w:t>
-      </w:r>
-    </w:p>
-    <w:p>
-      <w:r>
-        <w:t>Sisältää tyypilliset data-objektin getterit ja setterit.</w:t>
-      </w:r>
-    </w:p>
-    <w:p>
-      <w:pPr>
-        <w:pStyle w:val="Heading4"/>
-      </w:pPr>
-      <w:r>
-        <w:t>fullRoute</w:t>
-      </w:r>
-    </w:p>
-    <w:p>
-      <w:r>
-        <w:t>fullRoute on luokka jonka on tarkoitus vastata reittiä</w:t>
-      </w:r>
-      <w:r>
-        <w:t xml:space="preserve"> aloituspaikasta</w:t>
-      </w:r>
-      <w:r>
-        <w:t xml:space="preserve"> määränpäähän.</w:t>
-      </w:r>
-      <w:r>
-        <w:t xml:space="preserve"> </w:t>
-      </w:r>
-      <w:r>
-        <w:t xml:space="preserve"> </w:t>
-      </w:r>
-      <w:r>
-        <w:t>fullRoute sisältää listan route</w:t>
-      </w:r>
-      <w:r>
-        <w:t>Segmenttejä ja luokkaa käytetään</w:t>
-      </w:r>
-      <w:r>
-        <w:t>kin</w:t>
-      </w:r>
-      <w:r>
-        <w:t xml:space="preserve"> valm</w:t>
-      </w:r>
-      <w:r>
-        <w:t>iiden reittien</w:t>
-      </w:r>
-      <w:r>
-        <w:t xml:space="preserve"> </w:t>
-      </w:r>
-      <w:r>
-        <w:t>piirtämiseen</w:t>
-      </w:r>
-      <w:r>
-        <w:t xml:space="preserve"> (ks. 8.2.3.1 fullRouteAdapter)</w:t>
-      </w:r>
-      <w:r>
-        <w:t xml:space="preserve"> korttinäkymään.</w:t>
-      </w:r>
-    </w:p>
-    <w:p>
-      <w:r>
-        <w:t>Sisältää tyypilliset dat</w:t>
-      </w:r>
-      <w:r>
-        <w:t>a</w:t>
-      </w:r>
-      <w:r>
-        <w:t>-objektin getterit ja setterit.</w:t>
-      </w:r>
-    </w:p>
-    <w:p>
-      <w:pPr>
-        <w:pStyle w:val="Heading4"/>
-      </w:pPr>
-      <w:r>
-        <w:t>routeSegment</w:t>
-      </w:r>
-    </w:p>
-    <w:p>
-      <w:r>
-        <w:t>routeSegment on luokka joka mallintaa etappia, eli reitin osaa. Se tietää määränpäänsä, lähtöpisteensä ja objektin jonka avulla reitti voidaan piirtää kartalle. routeSegmentillä on myös metodi piirtämistä varten.</w:t>
-      </w:r>
-    </w:p>
-    <w:p>
-      <w:r>
-        <w:t>Sisältää tyypilliset data-objektin getterit ja setterit.</w:t>
-      </w:r>
-    </w:p>
-    <w:p>
-      <w:pPr>
-        <w:spacing w:after="0" w:line="240" w:lineRule="auto"/>
-      </w:pPr>
-      <w:r>
-        <w:br w:type="page"/>
       </w:r>
     </w:p>
     <w:p>
@@ -6956,7 +7292,6 @@
         <w:t xml:space="preserve"> virhetilanteita luotiin antamalla rajapinnalle virheellisiä parametreja. Virheellisen vastauksen perusteella osasimme tehdä ohjelmasta tällaisia tilanteita sietävän.</w:t>
       </w:r>
     </w:p>
-    <w:p/>
     <w:p>
       <w:pPr>
         <w:pStyle w:val="Heading1"/>
@@ -7574,12 +7909,70 @@
           <w:lang w:val="en-US"/>
         </w:rPr>
       </w:pPr>
+      <w:proofErr w:type="spellStart"/>
       <w:r>
         <w:rPr>
           <w:lang w:val="en-US"/>
         </w:rPr>
-        <w:t>fullRoutePresenterin RecyclerViewin ItemTouchHelper ja sweep-toiminnot</w:t>
-      </w:r>
+        <w:t>fullRoutePresenterin</w:t>
+      </w:r>
+      <w:proofErr w:type="spellEnd"/>
+      <w:r>
+        <w:rPr>
+          <w:lang w:val="en-US"/>
+        </w:rPr>
+        <w:t xml:space="preserve"> </w:t>
+      </w:r>
+      <w:proofErr w:type="spellStart"/>
+      <w:r>
+        <w:rPr>
+          <w:lang w:val="en-US"/>
+        </w:rPr>
+        <w:t>RecyclerViewin</w:t>
+      </w:r>
+      <w:proofErr w:type="spellEnd"/>
+      <w:r>
+        <w:rPr>
+          <w:lang w:val="en-US"/>
+        </w:rPr>
+        <w:t xml:space="preserve"> </w:t>
+      </w:r>
+      <w:proofErr w:type="spellStart"/>
+      <w:r>
+        <w:rPr>
+          <w:lang w:val="en-US"/>
+        </w:rPr>
+        <w:t>ItemTouchHelper</w:t>
+      </w:r>
+      <w:proofErr w:type="spellEnd"/>
+      <w:r>
+        <w:rPr>
+          <w:lang w:val="en-US"/>
+        </w:rPr>
+        <w:t xml:space="preserve"> </w:t>
+      </w:r>
+      <w:proofErr w:type="spellStart"/>
+      <w:r>
+        <w:rPr>
+          <w:lang w:val="en-US"/>
+        </w:rPr>
+        <w:t>ja</w:t>
+      </w:r>
+      <w:proofErr w:type="spellEnd"/>
+      <w:r>
+        <w:rPr>
+          <w:lang w:val="en-US"/>
+        </w:rPr>
+        <w:t xml:space="preserve"> sweep-</w:t>
+      </w:r>
+      <w:proofErr w:type="spellStart"/>
+      <w:r>
+        <w:rPr>
+          <w:lang w:val="en-US"/>
+        </w:rPr>
+        <w:t>toiminnot</w:t>
+      </w:r>
+      <w:proofErr w:type="spellEnd"/>
     </w:p>
     <w:p>
       <w:pPr>
@@ -7703,9 +8096,6 @@
             <w:tcW w:w="460" w:type="pct"/>
           </w:tcPr>
           <w:p>
-            <w:pPr>
-              <w:pStyle w:val="BodyText"/>
-            </w:pPr>
             <w:r>
               <w:t>Pvm</w:t>
             </w:r>
@@ -7716,9 +8106,6 @@
             <w:tcW w:w="509" w:type="pct"/>
           </w:tcPr>
           <w:p>
-            <w:pPr>
-              <w:pStyle w:val="BodyText"/>
-            </w:pPr>
             <w:r>
               <w:t>Tunnit</w:t>
             </w:r>
@@ -7729,9 +8116,6 @@
             <w:tcW w:w="4032" w:type="pct"/>
           </w:tcPr>
           <w:p>
-            <w:pPr>
-              <w:pStyle w:val="BodyText"/>
-            </w:pPr>
             <w:r>
               <w:t>Kuvaus</w:t>
             </w:r>
@@ -8002,11 +8386,7 @@
               <w:t xml:space="preserve"> muiden taskien ajonaikaista edistymistä</w:t>
             </w:r>
             <w:r>
-              <w:t xml:space="preserve"> (Myöhemmin muutettu </w:t>
-            </w:r>
-            <w:r>
-              <w:lastRenderedPageBreak/>
-              <w:t>Handleriksi)</w:t>
+              <w:t xml:space="preserve"> (Myöhemmin muutettu Handleriksi)</w:t>
             </w:r>
             <w:r>
               <w:t>. Funktion luonti joka hakee lähimmän aseman sijainnin annettujen koordinaattien suhteen.</w:t>
@@ -8021,6 +8401,7 @@
           </w:tcPr>
           <w:p>
             <w:r>
+              <w:lastRenderedPageBreak/>
               <w:t>06.10</w:t>
             </w:r>
           </w:p>
@@ -8743,7 +9124,6 @@
           </w:tcPr>
           <w:p>
             <w:r>
-              <w:lastRenderedPageBreak/>
               <w:t>04.12</w:t>
             </w:r>
           </w:p>
@@ -8763,9 +9143,6 @@
             <w:tcW w:w="4032" w:type="pct"/>
           </w:tcPr>
           <w:p>
-            <w:pPr>
-              <w:keepNext/>
-            </w:pPr>
             <w:r>
               <w:t>Layoutmuutoksia.</w:t>
             </w:r>
@@ -8801,9 +9178,6 @@
             <w:tcW w:w="4032" w:type="pct"/>
           </w:tcPr>
           <w:p>
-            <w:pPr>
-              <w:keepNext/>
-            </w:pPr>
             <w:r>
               <w:t>Dokumentointia.</w:t>
             </w:r>
@@ -8838,9 +9212,6 @@
             <w:tcW w:w="4032" w:type="pct"/>
           </w:tcPr>
           <w:p>
-            <w:pPr>
-              <w:keepNext/>
-            </w:pPr>
             <w:r>
               <w:t>Yhteensä</w:t>
             </w:r>
@@ -8859,13 +9230,7 @@
         <w:t>8</w:t>
       </w:r>
       <w:r>
-        <w:t xml:space="preserve">: </w:t>
-      </w:r>
-      <w:r>
-        <w:t>Miikan</w:t>
-      </w:r>
-      <w:r>
-        <w:t xml:space="preserve"> työtuntitaulukko</w:t>
+        <w:t>: Miikan työtuntitaulukko</w:t>
       </w:r>
     </w:p>
     <w:p>
@@ -8901,9 +9266,6 @@
             <w:tcW w:w="459" w:type="pct"/>
           </w:tcPr>
           <w:p>
-            <w:pPr>
-              <w:pStyle w:val="BodyText"/>
-            </w:pPr>
             <w:r>
               <w:t>Pvm</w:t>
             </w:r>
@@ -8914,9 +9276,6 @@
             <w:tcW w:w="509" w:type="pct"/>
           </w:tcPr>
           <w:p>
-            <w:pPr>
-              <w:pStyle w:val="BodyText"/>
-            </w:pPr>
             <w:r>
               <w:t>Tunnit</w:t>
             </w:r>
@@ -8927,9 +9286,6 @@
             <w:tcW w:w="4032" w:type="pct"/>
           </w:tcPr>
           <w:p>
-            <w:pPr>
-              <w:pStyle w:val="BodyText"/>
-            </w:pPr>
             <w:r>
               <w:t>Kuvaus</w:t>
             </w:r>
@@ -8942,9 +9298,6 @@
             <w:tcW w:w="459" w:type="pct"/>
           </w:tcPr>
           <w:p>
-            <w:pPr>
-              <w:pStyle w:val="BodyText"/>
-            </w:pPr>
             <w:r>
               <w:t>14.09</w:t>
             </w:r>
@@ -8955,9 +9308,6 @@
             <w:tcW w:w="509" w:type="pct"/>
           </w:tcPr>
           <w:p>
-            <w:pPr>
-              <w:pStyle w:val="BodyText"/>
-            </w:pPr>
             <w:r>
               <w:t>4h</w:t>
             </w:r>
@@ -8968,9 +9318,6 @@
             <w:tcW w:w="4032" w:type="pct"/>
           </w:tcPr>
           <w:p>
-            <w:pPr>
-              <w:pStyle w:val="BodyText"/>
-            </w:pPr>
             <w:r>
               <w:t>JSON:n tiedoston hakua ja parsintaa</w:t>
             </w:r>
@@ -8983,9 +9330,6 @@
             <w:tcW w:w="459" w:type="pct"/>
           </w:tcPr>
           <w:p>
-            <w:pPr>
-              <w:pStyle w:val="BodyText"/>
-            </w:pPr>
             <w:r>
               <w:t>14.09</w:t>
             </w:r>
@@ -8996,9 +9340,6 @@
             <w:tcW w:w="509" w:type="pct"/>
           </w:tcPr>
           <w:p>
-            <w:pPr>
-              <w:pStyle w:val="BodyText"/>
-            </w:pPr>
             <w:r>
               <w:t>7h</w:t>
             </w:r>
@@ -9009,9 +9350,6 @@
             <w:tcW w:w="4032" w:type="pct"/>
           </w:tcPr>
           <w:p>
-            <w:pPr>
-              <w:pStyle w:val="BodyText"/>
-            </w:pPr>
             <w:r>
               <w:t>Routen kehitystä</w:t>
             </w:r>
@@ -9024,9 +9362,6 @@
             <w:tcW w:w="459" w:type="pct"/>
           </w:tcPr>
           <w:p>
-            <w:pPr>
-              <w:pStyle w:val="BodyText"/>
-            </w:pPr>
             <w:r>
               <w:t>16.09</w:t>
             </w:r>
@@ -9037,9 +9372,6 @@
             <w:tcW w:w="509" w:type="pct"/>
           </w:tcPr>
           <w:p>
-            <w:pPr>
-              <w:pStyle w:val="BodyText"/>
-            </w:pPr>
             <w:r>
               <w:t>6h</w:t>
             </w:r>
@@ -9050,9 +9382,6 @@
             <w:tcW w:w="4032" w:type="pct"/>
           </w:tcPr>
           <w:p>
-            <w:pPr>
-              <w:pStyle w:val="BodyText"/>
-            </w:pPr>
             <w:r>
               <w:t>Reitin piirron kehittämistä ja asynctaskien rakentelua</w:t>
             </w:r>
@@ -9065,9 +9394,6 @@
             <w:tcW w:w="459" w:type="pct"/>
           </w:tcPr>
           <w:p>
-            <w:pPr>
-              <w:pStyle w:val="BodyText"/>
-            </w:pPr>
             <w:r>
               <w:t>18.09</w:t>
             </w:r>
@@ -9078,9 +9404,6 @@
             <w:tcW w:w="509" w:type="pct"/>
           </w:tcPr>
           <w:p>
-            <w:pPr>
-              <w:pStyle w:val="BodyText"/>
-            </w:pPr>
             <w:r>
               <w:t>4h</w:t>
             </w:r>
@@ -9091,9 +9414,6 @@
             <w:tcW w:w="4032" w:type="pct"/>
           </w:tcPr>
           <w:p>
-            <w:pPr>
-              <w:pStyle w:val="BodyText"/>
-            </w:pPr>
             <w:r>
               <w:t>Laitteen lokaation liittäminen ohjelmistoon</w:t>
             </w:r>
@@ -9106,9 +9426,6 @@
             <w:tcW w:w="459" w:type="pct"/>
           </w:tcPr>
           <w:p>
-            <w:pPr>
-              <w:pStyle w:val="BodyText"/>
-            </w:pPr>
             <w:r>
               <w:t>19.09</w:t>
             </w:r>
@@ -9119,9 +9436,6 @@
             <w:tcW w:w="509" w:type="pct"/>
           </w:tcPr>
           <w:p>
-            <w:pPr>
-              <w:pStyle w:val="BodyText"/>
-            </w:pPr>
             <w:r>
               <w:t>3h</w:t>
             </w:r>
@@ -9132,9 +9446,6 @@
             <w:tcW w:w="4032" w:type="pct"/>
           </w:tcPr>
           <w:p>
-            <w:pPr>
-              <w:pStyle w:val="BodyText"/>
-            </w:pPr>
             <w:r>
               <w:t>Laitteen lokaation liittäminen ohjelmistoon</w:t>
             </w:r>
@@ -9147,9 +9458,6 @@
             <w:tcW w:w="459" w:type="pct"/>
           </w:tcPr>
           <w:p>
-            <w:pPr>
-              <w:pStyle w:val="BodyText"/>
-            </w:pPr>
             <w:r>
               <w:t>05.10</w:t>
             </w:r>
@@ -9160,9 +9468,6 @@
             <w:tcW w:w="509" w:type="pct"/>
           </w:tcPr>
           <w:p>
-            <w:pPr>
-              <w:pStyle w:val="BodyText"/>
-            </w:pPr>
             <w:r>
               <w:t>6h</w:t>
             </w:r>
@@ -9173,9 +9478,6 @@
             <w:tcW w:w="4032" w:type="pct"/>
           </w:tcPr>
           <w:p>
-            <w:pPr>
-              <w:pStyle w:val="BodyText"/>
-            </w:pPr>
             <w:r>
               <w:t>Arkkitehtuurin muokkaus</w:t>
             </w:r>
@@ -9188,9 +9490,6 @@
             <w:tcW w:w="459" w:type="pct"/>
           </w:tcPr>
           <w:p>
-            <w:pPr>
-              <w:pStyle w:val="BodyText"/>
-            </w:pPr>
             <w:r>
               <w:t>11.10</w:t>
             </w:r>
@@ -9201,9 +9500,6 @@
             <w:tcW w:w="509" w:type="pct"/>
           </w:tcPr>
           <w:p>
-            <w:pPr>
-              <w:pStyle w:val="BodyText"/>
-            </w:pPr>
             <w:r>
               <w:t>2h</w:t>
             </w:r>
@@ -9214,11 +9510,19 @@
             <w:tcW w:w="4032" w:type="pct"/>
           </w:tcPr>
           <w:p>
-            <w:pPr>
-              <w:pStyle w:val="BodyText"/>
-            </w:pPr>
-            <w:r>
-              <w:t>Mergeämistä</w:t>
+            <w:r>
+              <w:t xml:space="preserve">Projektipalaveri, </w:t>
+            </w:r>
+            <w:r>
+              <w:t>e</w:t>
+            </w:r>
+            <w:r>
+              <w:t>rillisten branchi</w:t>
+            </w:r>
+            <w:bookmarkStart w:id="37" w:name="_GoBack"/>
+            <w:bookmarkEnd w:id="37"/>
+            <w:r>
+              <w:t>en merge yhdeksi.</w:t>
             </w:r>
           </w:p>
         </w:tc>
@@ -9229,9 +9533,6 @@
             <w:tcW w:w="459" w:type="pct"/>
           </w:tcPr>
           <w:p>
-            <w:pPr>
-              <w:pStyle w:val="BodyText"/>
-            </w:pPr>
             <w:r>
               <w:t>28.10</w:t>
             </w:r>
@@ -9242,9 +9543,6 @@
             <w:tcW w:w="509" w:type="pct"/>
           </w:tcPr>
           <w:p>
-            <w:pPr>
-              <w:pStyle w:val="BodyText"/>
-            </w:pPr>
             <w:r>
               <w:t>10h</w:t>
             </w:r>
@@ -9255,9 +9553,6 @@
             <w:tcW w:w="4032" w:type="pct"/>
           </w:tcPr>
           <w:p>
-            <w:pPr>
-              <w:pStyle w:val="BodyText"/>
-            </w:pPr>
             <w:r>
               <w:t>ApplicationData- ja ApplicationDataCallbacks -luokkien luonti ja integrointi</w:t>
             </w:r>
@@ -9463,7 +9758,6 @@
           </w:tcPr>
           <w:p>
             <w:r>
-              <w:lastRenderedPageBreak/>
               <w:t>22.11</w:t>
             </w:r>
           </w:p>
@@ -9688,6 +9982,7 @@
           </w:tcPr>
           <w:p>
             <w:r>
+              <w:lastRenderedPageBreak/>
               <w:t>02.12</w:t>
             </w:r>
           </w:p>
@@ -9752,7 +10047,7 @@
           </w:tcPr>
           <w:p>
             <w:r>
-              <w:t>04.11</w:t>
+              <w:t>04.12</w:t>
             </w:r>
           </w:p>
         </w:tc>
@@ -9784,7 +10079,7 @@
           </w:tcPr>
           <w:p>
             <w:r>
-              <w:t>04.11</w:t>
+              <w:t>04.12</w:t>
             </w:r>
           </w:p>
         </w:tc>
@@ -9803,9 +10098,6 @@
             <w:tcW w:w="4032" w:type="pct"/>
           </w:tcPr>
           <w:p>
-            <w:pPr>
-              <w:keepNext/>
-            </w:pPr>
             <w:r>
               <w:t>Loppudokumentointi</w:t>
             </w:r>
@@ -9817,6 +10109,44 @@
           <w:tcPr>
             <w:tcW w:w="459" w:type="pct"/>
           </w:tcPr>
+          <w:p>
+            <w:r>
+              <w:t>05.12</w:t>
+            </w:r>
+          </w:p>
+        </w:tc>
+        <w:tc>
+          <w:tcPr>
+            <w:tcW w:w="509" w:type="pct"/>
+          </w:tcPr>
+          <w:p>
+            <w:r>
+              <w:t>4h</w:t>
+            </w:r>
+          </w:p>
+        </w:tc>
+        <w:tc>
+          <w:tcPr>
+            <w:tcW w:w="4032" w:type="pct"/>
+          </w:tcPr>
+          <w:p>
+            <w:r>
+              <w:t>Loppudokumentointi</w:t>
+            </w:r>
+            <w:r>
+              <w:t>, ohjelman ulkoasun hiominen</w:t>
+            </w:r>
+            <w:r>
+              <w:t xml:space="preserve"> ja powerpoint</w:t>
+            </w:r>
+          </w:p>
+        </w:tc>
+      </w:tr>
+      <w:tr>
+        <w:tc>
+          <w:tcPr>
+            <w:tcW w:w="459" w:type="pct"/>
+          </w:tcPr>
           <w:p/>
         </w:tc>
         <w:tc>
@@ -9825,7 +10155,7 @@
           </w:tcPr>
           <w:p>
             <w:r>
-              <w:t>124</w:t>
+              <w:t>128</w:t>
             </w:r>
             <w:r>
               <w:t>h</w:t>
@@ -9837,9 +10167,6 @@
             <w:tcW w:w="4032" w:type="pct"/>
           </w:tcPr>
           <w:p>
-            <w:pPr>
-              <w:keepNext/>
-            </w:pPr>
             <w:r>
               <w:t>Yhteensä</w:t>
             </w:r>
@@ -9857,8 +10184,6 @@
       <w:r>
         <w:t>9</w:t>
       </w:r>
-      <w:bookmarkStart w:id="37" w:name="_GoBack"/>
-      <w:bookmarkEnd w:id="37"/>
       <w:r>
         <w:t>: Jannen työtuntitaulukko</w:t>
       </w:r>
@@ -9920,7 +10245,7 @@
 </file>
 
 <file path=word/endnotes.xml><?xml version="1.0" encoding="utf-8"?>
-<w:endnotes xmlns:wpc="http://schemas.microsoft.com/office/word/2010/wordprocessingCanvas" xmlns:cx="http://schemas.microsoft.com/office/drawing/2014/chartex" xmlns:cx1="http://schemas.microsoft.com/office/drawing/2015/9/8/chartex" xmlns:cx2="http://schemas.microsoft.com/office/drawing/2015/10/21/chartex" xmlns:cx3="http://schemas.microsoft.com/office/drawing/2016/5/9/chartex" xmlns:cx4="http://schemas.microsoft.com/office/drawing/2016/5/10/chartex" xmlns:cx5="http://schemas.microsoft.com/office/drawing/2016/5/11/chartex" xmlns:mc="http://schemas.openxmlformats.org/markup-compatibility/2006" xmlns:o="urn:schemas-microsoft-com:office:office" xmlns:r="http://schemas.openxmlformats.org/officeDocument/2006/relationships" xmlns:m="http://schemas.openxmlformats.org/officeDocument/2006/math" xmlns:v="urn:schemas-microsoft-com:vml" xmlns:wp14="http://schemas.microsoft.com/office/word/2010/wordprocessingDrawing" xmlns:wp="http://schemas.openxmlformats.org/drawingml/2006/wordprocessingDrawing" xmlns:w10="urn:schemas-microsoft-com:office:word" xmlns:w="http://schemas.openxmlformats.org/wordprocessingml/2006/main" xmlns:w14="http://schemas.microsoft.com/office/word/2010/wordml" xmlns:w15="http://schemas.microsoft.com/office/word/2012/wordml" xmlns:w16se="http://schemas.microsoft.com/office/word/2015/wordml/symex" xmlns:wpg="http://schemas.microsoft.com/office/word/2010/wordprocessingGroup" xmlns:wpi="http://schemas.microsoft.com/office/word/2010/wordprocessingInk" xmlns:wne="http://schemas.microsoft.com/office/word/2006/wordml" xmlns:wps="http://schemas.microsoft.com/office/word/2010/wordprocessingShape" mc:Ignorable="w14 w15 w16se wp14">
+<w:endnotes xmlns:wpc="http://schemas.microsoft.com/office/word/2010/wordprocessingCanvas" xmlns:mc="http://schemas.openxmlformats.org/markup-compatibility/2006" xmlns:o="urn:schemas-microsoft-com:office:office" xmlns:r="http://schemas.openxmlformats.org/officeDocument/2006/relationships" xmlns:m="http://schemas.openxmlformats.org/officeDocument/2006/math" xmlns:v="urn:schemas-microsoft-com:vml" xmlns:wp14="http://schemas.microsoft.com/office/word/2010/wordprocessingDrawing" xmlns:wp="http://schemas.openxmlformats.org/drawingml/2006/wordprocessingDrawing" xmlns:w10="urn:schemas-microsoft-com:office:word" xmlns:w="http://schemas.openxmlformats.org/wordprocessingml/2006/main" xmlns:w14="http://schemas.microsoft.com/office/word/2010/wordml" xmlns:w15="http://schemas.microsoft.com/office/word/2012/wordml" xmlns:wpg="http://schemas.microsoft.com/office/word/2010/wordprocessingGroup" xmlns:wpi="http://schemas.microsoft.com/office/word/2010/wordprocessingInk" xmlns:wne="http://schemas.microsoft.com/office/word/2006/wordml" xmlns:wps="http://schemas.microsoft.com/office/word/2010/wordprocessingShape" mc:Ignorable="w14 w15 wp14">
   <w:endnote w:type="separator" w:id="-1">
     <w:p>
       <w:pPr>
@@ -9945,7 +10270,7 @@
 </file>
 
 <file path=word/footer1.xml><?xml version="1.0" encoding="utf-8"?>
-<w:ftr xmlns:wpc="http://schemas.microsoft.com/office/word/2010/wordprocessingCanvas" xmlns:cx="http://schemas.microsoft.com/office/drawing/2014/chartex" xmlns:cx1="http://schemas.microsoft.com/office/drawing/2015/9/8/chartex" xmlns:cx2="http://schemas.microsoft.com/office/drawing/2015/10/21/chartex" xmlns:cx3="http://schemas.microsoft.com/office/drawing/2016/5/9/chartex" xmlns:cx4="http://schemas.microsoft.com/office/drawing/2016/5/10/chartex" xmlns:cx5="http://schemas.microsoft.com/office/drawing/2016/5/11/chartex" xmlns:mc="http://schemas.openxmlformats.org/markup-compatibility/2006" xmlns:o="urn:schemas-microsoft-com:office:office" xmlns:r="http://schemas.openxmlformats.org/officeDocument/2006/relationships" xmlns:m="http://schemas.openxmlformats.org/officeDocument/2006/math" xmlns:v="urn:schemas-microsoft-com:vml" xmlns:wp14="http://schemas.microsoft.com/office/word/2010/wordprocessingDrawing" xmlns:wp="http://schemas.openxmlformats.org/drawingml/2006/wordprocessingDrawing" xmlns:w10="urn:schemas-microsoft-com:office:word" xmlns:w="http://schemas.openxmlformats.org/wordprocessingml/2006/main" xmlns:w14="http://schemas.microsoft.com/office/word/2010/wordml" xmlns:w15="http://schemas.microsoft.com/office/word/2012/wordml" xmlns:w16se="http://schemas.microsoft.com/office/word/2015/wordml/symex" xmlns:wpg="http://schemas.microsoft.com/office/word/2010/wordprocessingGroup" xmlns:wpi="http://schemas.microsoft.com/office/word/2010/wordprocessingInk" xmlns:wne="http://schemas.microsoft.com/office/word/2006/wordml" xmlns:wps="http://schemas.microsoft.com/office/word/2010/wordprocessingShape" mc:Ignorable="w14 w15 w16se wp14">
+<w:ftr xmlns:wpc="http://schemas.microsoft.com/office/word/2010/wordprocessingCanvas" xmlns:mc="http://schemas.openxmlformats.org/markup-compatibility/2006" xmlns:o="urn:schemas-microsoft-com:office:office" xmlns:r="http://schemas.openxmlformats.org/officeDocument/2006/relationships" xmlns:m="http://schemas.openxmlformats.org/officeDocument/2006/math" xmlns:v="urn:schemas-microsoft-com:vml" xmlns:wp14="http://schemas.microsoft.com/office/word/2010/wordprocessingDrawing" xmlns:wp="http://schemas.openxmlformats.org/drawingml/2006/wordprocessingDrawing" xmlns:w10="urn:schemas-microsoft-com:office:word" xmlns:w="http://schemas.openxmlformats.org/wordprocessingml/2006/main" xmlns:w14="http://schemas.microsoft.com/office/word/2010/wordml" xmlns:w15="http://schemas.microsoft.com/office/word/2012/wordml" xmlns:wpg="http://schemas.microsoft.com/office/word/2010/wordprocessingGroup" xmlns:wpi="http://schemas.microsoft.com/office/word/2010/wordprocessingInk" xmlns:wne="http://schemas.microsoft.com/office/word/2006/wordml" xmlns:wps="http://schemas.microsoft.com/office/word/2010/wordprocessingShape" mc:Ignorable="w14 w15 wp14">
   <w:p>
     <w:pPr>
       <w:pStyle w:val="Footer"/>
@@ -9953,7 +10278,7 @@
     <w:r>
       <w:rPr>
         <w:noProof/>
-        <w:lang w:eastAsia="fi-FI"/>
+        <w:lang w:val="en-US"/>
       </w:rPr>
       <w:drawing>
         <wp:inline distT="0" distB="0" distL="0" distR="0">
@@ -10009,7 +10334,7 @@
 </file>
 
 <file path=word/footer2.xml><?xml version="1.0" encoding="utf-8"?>
-<w:ftr xmlns:wpc="http://schemas.microsoft.com/office/word/2010/wordprocessingCanvas" xmlns:cx="http://schemas.microsoft.com/office/drawing/2014/chartex" xmlns:cx1="http://schemas.microsoft.com/office/drawing/2015/9/8/chartex" xmlns:cx2="http://schemas.microsoft.com/office/drawing/2015/10/21/chartex" xmlns:cx3="http://schemas.microsoft.com/office/drawing/2016/5/9/chartex" xmlns:cx4="http://schemas.microsoft.com/office/drawing/2016/5/10/chartex" xmlns:cx5="http://schemas.microsoft.com/office/drawing/2016/5/11/chartex" xmlns:mc="http://schemas.openxmlformats.org/markup-compatibility/2006" xmlns:o="urn:schemas-microsoft-com:office:office" xmlns:r="http://schemas.openxmlformats.org/officeDocument/2006/relationships" xmlns:m="http://schemas.openxmlformats.org/officeDocument/2006/math" xmlns:v="urn:schemas-microsoft-com:vml" xmlns:wp14="http://schemas.microsoft.com/office/word/2010/wordprocessingDrawing" xmlns:wp="http://schemas.openxmlformats.org/drawingml/2006/wordprocessingDrawing" xmlns:w10="urn:schemas-microsoft-com:office:word" xmlns:w="http://schemas.openxmlformats.org/wordprocessingml/2006/main" xmlns:w14="http://schemas.microsoft.com/office/word/2010/wordml" xmlns:w15="http://schemas.microsoft.com/office/word/2012/wordml" xmlns:w16se="http://schemas.microsoft.com/office/word/2015/wordml/symex" xmlns:wpg="http://schemas.microsoft.com/office/word/2010/wordprocessingGroup" xmlns:wpi="http://schemas.microsoft.com/office/word/2010/wordprocessingInk" xmlns:wne="http://schemas.microsoft.com/office/word/2006/wordml" xmlns:wps="http://schemas.microsoft.com/office/word/2010/wordprocessingShape" mc:Ignorable="w14 w15 w16se wp14">
+<w:ftr xmlns:wpc="http://schemas.microsoft.com/office/word/2010/wordprocessingCanvas" xmlns:mc="http://schemas.openxmlformats.org/markup-compatibility/2006" xmlns:o="urn:schemas-microsoft-com:office:office" xmlns:r="http://schemas.openxmlformats.org/officeDocument/2006/relationships" xmlns:m="http://schemas.openxmlformats.org/officeDocument/2006/math" xmlns:v="urn:schemas-microsoft-com:vml" xmlns:wp14="http://schemas.microsoft.com/office/word/2010/wordprocessingDrawing" xmlns:wp="http://schemas.openxmlformats.org/drawingml/2006/wordprocessingDrawing" xmlns:w10="urn:schemas-microsoft-com:office:word" xmlns:w="http://schemas.openxmlformats.org/wordprocessingml/2006/main" xmlns:w14="http://schemas.microsoft.com/office/word/2010/wordml" xmlns:w15="http://schemas.microsoft.com/office/word/2012/wordml" xmlns:wpg="http://schemas.microsoft.com/office/word/2010/wordprocessingGroup" xmlns:wpi="http://schemas.microsoft.com/office/word/2010/wordprocessingInk" xmlns:wne="http://schemas.microsoft.com/office/word/2006/wordml" xmlns:wps="http://schemas.microsoft.com/office/word/2010/wordprocessingShape" mc:Ignorable="w14 w15 wp14">
   <w:p>
     <w:pPr>
       <w:pStyle w:val="Footer"/>
@@ -10019,7 +10344,7 @@
 </file>
 
 <file path=word/footnotes.xml><?xml version="1.0" encoding="utf-8"?>
-<w:footnotes xmlns:wpc="http://schemas.microsoft.com/office/word/2010/wordprocessingCanvas" xmlns:cx="http://schemas.microsoft.com/office/drawing/2014/chartex" xmlns:cx1="http://schemas.microsoft.com/office/drawing/2015/9/8/chartex" xmlns:cx2="http://schemas.microsoft.com/office/drawing/2015/10/21/chartex" xmlns:cx3="http://schemas.microsoft.com/office/drawing/2016/5/9/chartex" xmlns:cx4="http://schemas.microsoft.com/office/drawing/2016/5/10/chartex" xmlns:cx5="http://schemas.microsoft.com/office/drawing/2016/5/11/chartex" xmlns:mc="http://schemas.openxmlformats.org/markup-compatibility/2006" xmlns:o="urn:schemas-microsoft-com:office:office" xmlns:r="http://schemas.openxmlformats.org/officeDocument/2006/relationships" xmlns:m="http://schemas.openxmlformats.org/officeDocument/2006/math" xmlns:v="urn:schemas-microsoft-com:vml" xmlns:wp14="http://schemas.microsoft.com/office/word/2010/wordprocessingDrawing" xmlns:wp="http://schemas.openxmlformats.org/drawingml/2006/wordprocessingDrawing" xmlns:w10="urn:schemas-microsoft-com:office:word" xmlns:w="http://schemas.openxmlformats.org/wordprocessingml/2006/main" xmlns:w14="http://schemas.microsoft.com/office/word/2010/wordml" xmlns:w15="http://schemas.microsoft.com/office/word/2012/wordml" xmlns:w16se="http://schemas.microsoft.com/office/word/2015/wordml/symex" xmlns:wpg="http://schemas.microsoft.com/office/word/2010/wordprocessingGroup" xmlns:wpi="http://schemas.microsoft.com/office/word/2010/wordprocessingInk" xmlns:wne="http://schemas.microsoft.com/office/word/2006/wordml" xmlns:wps="http://schemas.microsoft.com/office/word/2010/wordprocessingShape" mc:Ignorable="w14 w15 w16se wp14">
+<w:footnotes xmlns:wpc="http://schemas.microsoft.com/office/word/2010/wordprocessingCanvas" xmlns:mc="http://schemas.openxmlformats.org/markup-compatibility/2006" xmlns:o="urn:schemas-microsoft-com:office:office" xmlns:r="http://schemas.openxmlformats.org/officeDocument/2006/relationships" xmlns:m="http://schemas.openxmlformats.org/officeDocument/2006/math" xmlns:v="urn:schemas-microsoft-com:vml" xmlns:wp14="http://schemas.microsoft.com/office/word/2010/wordprocessingDrawing" xmlns:wp="http://schemas.openxmlformats.org/drawingml/2006/wordprocessingDrawing" xmlns:w10="urn:schemas-microsoft-com:office:word" xmlns:w="http://schemas.openxmlformats.org/wordprocessingml/2006/main" xmlns:w14="http://schemas.microsoft.com/office/word/2010/wordml" xmlns:w15="http://schemas.microsoft.com/office/word/2012/wordml" xmlns:wpg="http://schemas.microsoft.com/office/word/2010/wordprocessingGroup" xmlns:wpi="http://schemas.microsoft.com/office/word/2010/wordprocessingInk" xmlns:wne="http://schemas.microsoft.com/office/word/2006/wordml" xmlns:wps="http://schemas.microsoft.com/office/word/2010/wordprocessingShape" mc:Ignorable="w14 w15 wp14">
   <w:footnote w:type="separator" w:id="-1">
     <w:p>
       <w:pPr>
@@ -10044,7 +10369,7 @@
 </file>
 
 <file path=word/header1.xml><?xml version="1.0" encoding="utf-8"?>
-<w:hdr xmlns:wpc="http://schemas.microsoft.com/office/word/2010/wordprocessingCanvas" xmlns:cx="http://schemas.microsoft.com/office/drawing/2014/chartex" xmlns:cx1="http://schemas.microsoft.com/office/drawing/2015/9/8/chartex" xmlns:cx2="http://schemas.microsoft.com/office/drawing/2015/10/21/chartex" xmlns:cx3="http://schemas.microsoft.com/office/drawing/2016/5/9/chartex" xmlns:cx4="http://schemas.microsoft.com/office/drawing/2016/5/10/chartex" xmlns:cx5="http://schemas.microsoft.com/office/drawing/2016/5/11/chartex" xmlns:mc="http://schemas.openxmlformats.org/markup-compatibility/2006" xmlns:o="urn:schemas-microsoft-com:office:office" xmlns:r="http://schemas.openxmlformats.org/officeDocument/2006/relationships" xmlns:m="http://schemas.openxmlformats.org/officeDocument/2006/math" xmlns:v="urn:schemas-microsoft-com:vml" xmlns:wp14="http://schemas.microsoft.com/office/word/2010/wordprocessingDrawing" xmlns:wp="http://schemas.openxmlformats.org/drawingml/2006/wordprocessingDrawing" xmlns:w10="urn:schemas-microsoft-com:office:word" xmlns:w="http://schemas.openxmlformats.org/wordprocessingml/2006/main" xmlns:w14="http://schemas.microsoft.com/office/word/2010/wordml" xmlns:w15="http://schemas.microsoft.com/office/word/2012/wordml" xmlns:w16se="http://schemas.microsoft.com/office/word/2015/wordml/symex" xmlns:wpg="http://schemas.microsoft.com/office/word/2010/wordprocessingGroup" xmlns:wpi="http://schemas.microsoft.com/office/word/2010/wordprocessingInk" xmlns:wne="http://schemas.microsoft.com/office/word/2006/wordml" xmlns:wps="http://schemas.microsoft.com/office/word/2010/wordprocessingShape" mc:Ignorable="w14 w15 w16se wp14">
+<w:hdr xmlns:wpc="http://schemas.microsoft.com/office/word/2010/wordprocessingCanvas" xmlns:mc="http://schemas.openxmlformats.org/markup-compatibility/2006" xmlns:o="urn:schemas-microsoft-com:office:office" xmlns:r="http://schemas.openxmlformats.org/officeDocument/2006/relationships" xmlns:m="http://schemas.openxmlformats.org/officeDocument/2006/math" xmlns:v="urn:schemas-microsoft-com:vml" xmlns:wp14="http://schemas.microsoft.com/office/word/2010/wordprocessingDrawing" xmlns:wp="http://schemas.openxmlformats.org/drawingml/2006/wordprocessingDrawing" xmlns:w10="urn:schemas-microsoft-com:office:word" xmlns:w="http://schemas.openxmlformats.org/wordprocessingml/2006/main" xmlns:w14="http://schemas.microsoft.com/office/word/2010/wordml" xmlns:w15="http://schemas.microsoft.com/office/word/2012/wordml" xmlns:wpg="http://schemas.microsoft.com/office/word/2010/wordprocessingGroup" xmlns:wpi="http://schemas.microsoft.com/office/word/2010/wordprocessingInk" xmlns:wne="http://schemas.microsoft.com/office/word/2006/wordml" xmlns:wps="http://schemas.microsoft.com/office/word/2010/wordprocessingShape" mc:Ignorable="w14 w15 wp14">
   <w:p>
     <w:pPr>
       <w:pStyle w:val="Header"/>
@@ -10052,7 +10377,7 @@
     <w:r>
       <w:rPr>
         <w:noProof/>
-        <w:lang w:eastAsia="fi-FI"/>
+        <w:lang w:val="en-US"/>
       </w:rPr>
       <w:drawing>
         <wp:inline distT="0" distB="0" distL="0" distR="0">
@@ -10108,7 +10433,7 @@
 </file>
 
 <file path=word/header2.xml><?xml version="1.0" encoding="utf-8"?>
-<w:hdr xmlns:wpc="http://schemas.microsoft.com/office/word/2010/wordprocessingCanvas" xmlns:cx="http://schemas.microsoft.com/office/drawing/2014/chartex" xmlns:cx1="http://schemas.microsoft.com/office/drawing/2015/9/8/chartex" xmlns:cx2="http://schemas.microsoft.com/office/drawing/2015/10/21/chartex" xmlns:cx3="http://schemas.microsoft.com/office/drawing/2016/5/9/chartex" xmlns:cx4="http://schemas.microsoft.com/office/drawing/2016/5/10/chartex" xmlns:cx5="http://schemas.microsoft.com/office/drawing/2016/5/11/chartex" xmlns:mc="http://schemas.openxmlformats.org/markup-compatibility/2006" xmlns:o="urn:schemas-microsoft-com:office:office" xmlns:r="http://schemas.openxmlformats.org/officeDocument/2006/relationships" xmlns:m="http://schemas.openxmlformats.org/officeDocument/2006/math" xmlns:v="urn:schemas-microsoft-com:vml" xmlns:wp14="http://schemas.microsoft.com/office/word/2010/wordprocessingDrawing" xmlns:wp="http://schemas.openxmlformats.org/drawingml/2006/wordprocessingDrawing" xmlns:w10="urn:schemas-microsoft-com:office:word" xmlns:w="http://schemas.openxmlformats.org/wordprocessingml/2006/main" xmlns:w14="http://schemas.microsoft.com/office/word/2010/wordml" xmlns:w15="http://schemas.microsoft.com/office/word/2012/wordml" xmlns:w16se="http://schemas.microsoft.com/office/word/2015/wordml/symex" xmlns:wpg="http://schemas.microsoft.com/office/word/2010/wordprocessingGroup" xmlns:wpi="http://schemas.microsoft.com/office/word/2010/wordprocessingInk" xmlns:wne="http://schemas.microsoft.com/office/word/2006/wordml" xmlns:wps="http://schemas.microsoft.com/office/word/2010/wordprocessingShape" mc:Ignorable="w14 w15 w16se wp14">
+<w:hdr xmlns:wpc="http://schemas.microsoft.com/office/word/2010/wordprocessingCanvas" xmlns:mc="http://schemas.openxmlformats.org/markup-compatibility/2006" xmlns:o="urn:schemas-microsoft-com:office:office" xmlns:r="http://schemas.openxmlformats.org/officeDocument/2006/relationships" xmlns:m="http://schemas.openxmlformats.org/officeDocument/2006/math" xmlns:v="urn:schemas-microsoft-com:vml" xmlns:wp14="http://schemas.microsoft.com/office/word/2010/wordprocessingDrawing" xmlns:wp="http://schemas.openxmlformats.org/drawingml/2006/wordprocessingDrawing" xmlns:w10="urn:schemas-microsoft-com:office:word" xmlns:w="http://schemas.openxmlformats.org/wordprocessingml/2006/main" xmlns:w14="http://schemas.microsoft.com/office/word/2010/wordml" xmlns:w15="http://schemas.microsoft.com/office/word/2012/wordml" xmlns:wpg="http://schemas.microsoft.com/office/word/2010/wordprocessingGroup" xmlns:wpi="http://schemas.microsoft.com/office/word/2010/wordprocessingInk" xmlns:wne="http://schemas.microsoft.com/office/word/2006/wordml" xmlns:wps="http://schemas.microsoft.com/office/word/2010/wordprocessingShape" mc:Ignorable="w14 w15 wp14">
   <w:p>
     <w:pPr>
       <w:pStyle w:val="Header"/>
@@ -10126,7 +10451,7 @@
       <w:rPr>
         <w:noProof/>
       </w:rPr>
-      <w:t>24</w:t>
+      <w:t>21</w:t>
     </w:r>
     <w:r>
       <w:rPr>
@@ -10144,8 +10469,8 @@
 </file>
 
 <file path=word/numbering.xml><?xml version="1.0" encoding="utf-8"?>
-<w:numbering xmlns:wpc="http://schemas.microsoft.com/office/word/2010/wordprocessingCanvas" xmlns:cx="http://schemas.microsoft.com/office/drawing/2014/chartex" xmlns:cx1="http://schemas.microsoft.com/office/drawing/2015/9/8/chartex" xmlns:cx2="http://schemas.microsoft.com/office/drawing/2015/10/21/chartex" xmlns:cx3="http://schemas.microsoft.com/office/drawing/2016/5/9/chartex" xmlns:cx4="http://schemas.microsoft.com/office/drawing/2016/5/10/chartex" xmlns:cx5="http://schemas.microsoft.com/office/drawing/2016/5/11/chartex" xmlns:mc="http://schemas.openxmlformats.org/markup-compatibility/2006" xmlns:o="urn:schemas-microsoft-com:office:office" xmlns:r="http://schemas.openxmlformats.org/officeDocument/2006/relationships" xmlns:m="http://schemas.openxmlformats.org/officeDocument/2006/math" xmlns:v="urn:schemas-microsoft-com:vml" xmlns:wp14="http://schemas.microsoft.com/office/word/2010/wordprocessingDrawing" xmlns:wp="http://schemas.openxmlformats.org/drawingml/2006/wordprocessingDrawing" xmlns:w10="urn:schemas-microsoft-com:office:word" xmlns:w="http://schemas.openxmlformats.org/wordprocessingml/2006/main" xmlns:w14="http://schemas.microsoft.com/office/word/2010/wordml" xmlns:w15="http://schemas.microsoft.com/office/word/2012/wordml" xmlns:w16se="http://schemas.microsoft.com/office/word/2015/wordml/symex" xmlns:wpg="http://schemas.microsoft.com/office/word/2010/wordprocessingGroup" xmlns:wpi="http://schemas.microsoft.com/office/word/2010/wordprocessingInk" xmlns:wne="http://schemas.microsoft.com/office/word/2006/wordml" xmlns:wps="http://schemas.microsoft.com/office/word/2010/wordprocessingShape" mc:Ignorable="w14 w15 w16se wp14">
-  <w:abstractNum w:abstractNumId="0" w15:restartNumberingAfterBreak="0">
+<w:numbering xmlns:wpc="http://schemas.microsoft.com/office/word/2010/wordprocessingCanvas" xmlns:mc="http://schemas.openxmlformats.org/markup-compatibility/2006" xmlns:o="urn:schemas-microsoft-com:office:office" xmlns:r="http://schemas.openxmlformats.org/officeDocument/2006/relationships" xmlns:m="http://schemas.openxmlformats.org/officeDocument/2006/math" xmlns:v="urn:schemas-microsoft-com:vml" xmlns:wp14="http://schemas.microsoft.com/office/word/2010/wordprocessingDrawing" xmlns:wp="http://schemas.openxmlformats.org/drawingml/2006/wordprocessingDrawing" xmlns:w10="urn:schemas-microsoft-com:office:word" xmlns:w="http://schemas.openxmlformats.org/wordprocessingml/2006/main" xmlns:w14="http://schemas.microsoft.com/office/word/2010/wordml" xmlns:w15="http://schemas.microsoft.com/office/word/2012/wordml" xmlns:wpg="http://schemas.microsoft.com/office/word/2010/wordprocessingGroup" xmlns:wpi="http://schemas.microsoft.com/office/word/2010/wordprocessingInk" xmlns:wne="http://schemas.microsoft.com/office/word/2006/wordml" xmlns:wps="http://schemas.microsoft.com/office/word/2010/wordprocessingShape" mc:Ignorable="w14 w15 wp14">
+  <w:abstractNum w:abstractNumId="0">
     <w:nsid w:val="FFFFFF7C"/>
     <w:multiLevelType w:val="singleLevel"/>
     <w:tmpl w:val="A8A438CE"/>
@@ -10162,7 +10487,7 @@
       </w:pPr>
     </w:lvl>
   </w:abstractNum>
-  <w:abstractNum w:abstractNumId="1" w15:restartNumberingAfterBreak="0">
+  <w:abstractNum w:abstractNumId="1">
     <w:nsid w:val="FFFFFF7D"/>
     <w:multiLevelType w:val="singleLevel"/>
     <w:tmpl w:val="E2A697B2"/>
@@ -10179,7 +10504,7 @@
       </w:pPr>
     </w:lvl>
   </w:abstractNum>
-  <w:abstractNum w:abstractNumId="2" w15:restartNumberingAfterBreak="0">
+  <w:abstractNum w:abstractNumId="2">
     <w:nsid w:val="FFFFFF7E"/>
     <w:multiLevelType w:val="singleLevel"/>
     <w:tmpl w:val="5562FF3C"/>
@@ -10196,7 +10521,7 @@
       </w:pPr>
     </w:lvl>
   </w:abstractNum>
-  <w:abstractNum w:abstractNumId="3" w15:restartNumberingAfterBreak="0">
+  <w:abstractNum w:abstractNumId="3">
     <w:nsid w:val="FFFFFF7F"/>
     <w:multiLevelType w:val="singleLevel"/>
     <w:tmpl w:val="53041908"/>
@@ -10213,7 +10538,7 @@
       </w:pPr>
     </w:lvl>
   </w:abstractNum>
-  <w:abstractNum w:abstractNumId="4" w15:restartNumberingAfterBreak="0">
+  <w:abstractNum w:abstractNumId="4">
     <w:nsid w:val="FFFFFF80"/>
     <w:multiLevelType w:val="singleLevel"/>
     <w:tmpl w:val="D95C4628"/>
@@ -10233,7 +10558,7 @@
       </w:rPr>
     </w:lvl>
   </w:abstractNum>
-  <w:abstractNum w:abstractNumId="5" w15:restartNumberingAfterBreak="0">
+  <w:abstractNum w:abstractNumId="5">
     <w:nsid w:val="FFFFFF81"/>
     <w:multiLevelType w:val="singleLevel"/>
     <w:tmpl w:val="6972D018"/>
@@ -10253,7 +10578,7 @@
       </w:rPr>
     </w:lvl>
   </w:abstractNum>
-  <w:abstractNum w:abstractNumId="6" w15:restartNumberingAfterBreak="0">
+  <w:abstractNum w:abstractNumId="6">
     <w:nsid w:val="FFFFFF82"/>
     <w:multiLevelType w:val="singleLevel"/>
     <w:tmpl w:val="DFBE1320"/>
@@ -10273,7 +10598,7 @@
       </w:rPr>
     </w:lvl>
   </w:abstractNum>
-  <w:abstractNum w:abstractNumId="7" w15:restartNumberingAfterBreak="0">
+  <w:abstractNum w:abstractNumId="7">
     <w:nsid w:val="FFFFFF83"/>
     <w:multiLevelType w:val="singleLevel"/>
     <w:tmpl w:val="8A625E42"/>
@@ -10293,7 +10618,7 @@
       </w:rPr>
     </w:lvl>
   </w:abstractNum>
-  <w:abstractNum w:abstractNumId="8" w15:restartNumberingAfterBreak="0">
+  <w:abstractNum w:abstractNumId="8">
     <w:nsid w:val="FFFFFF88"/>
     <w:multiLevelType w:val="singleLevel"/>
     <w:tmpl w:val="098E0762"/>
@@ -10310,7 +10635,7 @@
       </w:pPr>
     </w:lvl>
   </w:abstractNum>
-  <w:abstractNum w:abstractNumId="9" w15:restartNumberingAfterBreak="0">
+  <w:abstractNum w:abstractNumId="9">
     <w:nsid w:val="FFFFFF89"/>
     <w:multiLevelType w:val="singleLevel"/>
     <w:tmpl w:val="6CA8F048"/>
@@ -10330,7 +10655,7 @@
       </w:rPr>
     </w:lvl>
   </w:abstractNum>
-  <w:abstractNum w:abstractNumId="10" w15:restartNumberingAfterBreak="0">
+  <w:abstractNum w:abstractNumId="10">
     <w:nsid w:val="01331E63"/>
     <w:multiLevelType w:val="multilevel"/>
     <w:tmpl w:val="F65E2E90"/>
@@ -10479,7 +10804,7 @@
       </w:rPr>
     </w:lvl>
   </w:abstractNum>
-  <w:abstractNum w:abstractNumId="11" w15:restartNumberingAfterBreak="0">
+  <w:abstractNum w:abstractNumId="11">
     <w:nsid w:val="08084B4C"/>
     <w:multiLevelType w:val="multilevel"/>
     <w:tmpl w:val="040B0025"/>
@@ -10574,7 +10899,7 @@
       </w:pPr>
     </w:lvl>
   </w:abstractNum>
-  <w:abstractNum w:abstractNumId="12" w15:restartNumberingAfterBreak="0">
+  <w:abstractNum w:abstractNumId="12">
     <w:nsid w:val="0C694CCD"/>
     <w:multiLevelType w:val="hybridMultilevel"/>
     <w:tmpl w:val="1FD2FB78"/>
@@ -10660,7 +10985,7 @@
       </w:pPr>
     </w:lvl>
   </w:abstractNum>
-  <w:abstractNum w:abstractNumId="13" w15:restartNumberingAfterBreak="0">
+  <w:abstractNum w:abstractNumId="13">
     <w:nsid w:val="2CF32A88"/>
     <w:multiLevelType w:val="multilevel"/>
     <w:tmpl w:val="A782CDF0"/>
@@ -10809,7 +11134,7 @@
       </w:rPr>
     </w:lvl>
   </w:abstractNum>
-  <w:abstractNum w:abstractNumId="14" w15:restartNumberingAfterBreak="0">
+  <w:abstractNum w:abstractNumId="14">
     <w:nsid w:val="3AE767A0"/>
     <w:multiLevelType w:val="hybridMultilevel"/>
     <w:tmpl w:val="731C85EE"/>
@@ -10895,7 +11220,7 @@
       </w:pPr>
     </w:lvl>
   </w:abstractNum>
-  <w:abstractNum w:abstractNumId="15" w15:restartNumberingAfterBreak="0">
+  <w:abstractNum w:abstractNumId="15">
     <w:nsid w:val="418973FD"/>
     <w:multiLevelType w:val="hybridMultilevel"/>
     <w:tmpl w:val="0338D0A4"/>
@@ -11008,7 +11333,7 @@
       </w:rPr>
     </w:lvl>
   </w:abstractNum>
-  <w:abstractNum w:abstractNumId="16" w15:restartNumberingAfterBreak="0">
+  <w:abstractNum w:abstractNumId="16">
     <w:nsid w:val="4721044A"/>
     <w:multiLevelType w:val="hybridMultilevel"/>
     <w:tmpl w:val="4F0CFF96"/>
@@ -11121,7 +11446,7 @@
       </w:rPr>
     </w:lvl>
   </w:abstractNum>
-  <w:abstractNum w:abstractNumId="17" w15:restartNumberingAfterBreak="0">
+  <w:abstractNum w:abstractNumId="17">
     <w:nsid w:val="59B54D5E"/>
     <w:multiLevelType w:val="hybridMultilevel"/>
     <w:tmpl w:val="859EA34E"/>
@@ -11234,7 +11559,7 @@
       </w:rPr>
     </w:lvl>
   </w:abstractNum>
-  <w:abstractNum w:abstractNumId="18" w15:restartNumberingAfterBreak="0">
+  <w:abstractNum w:abstractNumId="18">
     <w:nsid w:val="5CBD10E7"/>
     <w:multiLevelType w:val="hybridMultilevel"/>
     <w:tmpl w:val="5C84C7D2"/>
@@ -11347,7 +11672,7 @@
       </w:rPr>
     </w:lvl>
   </w:abstractNum>
-  <w:abstractNum w:abstractNumId="19" w15:restartNumberingAfterBreak="0">
+  <w:abstractNum w:abstractNumId="19">
     <w:nsid w:val="5D8A526A"/>
     <w:multiLevelType w:val="hybridMultilevel"/>
     <w:tmpl w:val="0A281450"/>
@@ -11460,7 +11785,7 @@
       </w:rPr>
     </w:lvl>
   </w:abstractNum>
-  <w:abstractNum w:abstractNumId="20" w15:restartNumberingAfterBreak="0">
+  <w:abstractNum w:abstractNumId="20">
     <w:nsid w:val="71797A5D"/>
     <w:multiLevelType w:val="multilevel"/>
     <w:tmpl w:val="040B001D"/>
@@ -11546,7 +11871,7 @@
       </w:pPr>
     </w:lvl>
   </w:abstractNum>
-  <w:abstractNum w:abstractNumId="21" w15:restartNumberingAfterBreak="0">
+  <w:abstractNum w:abstractNumId="21">
     <w:nsid w:val="7D74150A"/>
     <w:multiLevelType w:val="hybridMultilevel"/>
     <w:tmpl w:val="F0523472"/>
@@ -11728,7 +12053,7 @@
 </file>
 
 <file path=word/styles.xml><?xml version="1.0" encoding="utf-8"?>
-<w:styles xmlns:mc="http://schemas.openxmlformats.org/markup-compatibility/2006" xmlns:r="http://schemas.openxmlformats.org/officeDocument/2006/relationships" xmlns:w="http://schemas.openxmlformats.org/wordprocessingml/2006/main" xmlns:w14="http://schemas.microsoft.com/office/word/2010/wordml" xmlns:w15="http://schemas.microsoft.com/office/word/2012/wordml" xmlns:w16se="http://schemas.microsoft.com/office/word/2015/wordml/symex" mc:Ignorable="w14 w15 w16se">
+<w:styles xmlns:mc="http://schemas.openxmlformats.org/markup-compatibility/2006" xmlns:r="http://schemas.openxmlformats.org/officeDocument/2006/relationships" xmlns:w="http://schemas.openxmlformats.org/wordprocessingml/2006/main" xmlns:w14="http://schemas.microsoft.com/office/word/2010/wordml" xmlns:w15="http://schemas.microsoft.com/office/word/2012/wordml" mc:Ignorable="w14 w15">
   <w:docDefaults>
     <w:rPrDefault>
       <w:rPr>
@@ -11738,7 +12063,7 @@
     </w:rPrDefault>
     <w:pPrDefault/>
   </w:docDefaults>
-  <w:latentStyles w:defLockedState="0" w:defUIPriority="99" w:defSemiHidden="0" w:defUnhideWhenUsed="0" w:defQFormat="0" w:count="374">
+  <w:latentStyles w:defLockedState="0" w:defUIPriority="99" w:defSemiHidden="0" w:defUnhideWhenUsed="0" w:defQFormat="0" w:count="371">
     <w:lsdException w:name="Normal" w:uiPriority="0" w:qFormat="1"/>
     <w:lsdException w:name="heading 1" w:uiPriority="9" w:qFormat="1"/>
     <w:lsdException w:name="heading 2" w:semiHidden="1" w:uiPriority="9" w:unhideWhenUsed="1" w:qFormat="1"/>
@@ -11844,6 +12169,7 @@
     <w:lsdException w:name="HTML Sample" w:semiHidden="1" w:unhideWhenUsed="1"/>
     <w:lsdException w:name="HTML Typewriter" w:semiHidden="1" w:unhideWhenUsed="1"/>
     <w:lsdException w:name="HTML Variable" w:semiHidden="1" w:unhideWhenUsed="1"/>
+    <w:lsdException w:name="Normal Table" w:semiHidden="1" w:unhideWhenUsed="1"/>
     <w:lsdException w:name="annotation subject" w:semiHidden="1" w:unhideWhenUsed="1"/>
     <w:lsdException w:name="No List" w:semiHidden="1" w:unhideWhenUsed="1"/>
     <w:lsdException w:name="Outline List 1" w:semiHidden="1" w:unhideWhenUsed="1"/>
@@ -11888,6 +12214,7 @@
     <w:lsdException w:name="Table Professional" w:semiHidden="1" w:unhideWhenUsed="1"/>
     <w:lsdException w:name="Table Subtle 1" w:semiHidden="1" w:unhideWhenUsed="1"/>
     <w:lsdException w:name="Table Subtle 2" w:semiHidden="1" w:unhideWhenUsed="1"/>
+    <w:lsdException w:name="Table Web 1" w:semiHidden="1" w:unhideWhenUsed="1"/>
     <w:lsdException w:name="Table Web 2" w:semiHidden="1" w:unhideWhenUsed="1"/>
     <w:lsdException w:name="Table Web 3" w:semiHidden="1" w:unhideWhenUsed="1"/>
     <w:lsdException w:name="Balloon Text" w:semiHidden="1" w:unhideWhenUsed="1"/>
@@ -12108,9 +12435,6 @@
     <w:lsdException w:name="List Table 5 Dark Accent 6" w:uiPriority="50"/>
     <w:lsdException w:name="List Table 6 Colorful Accent 6" w:uiPriority="51"/>
     <w:lsdException w:name="List Table 7 Colorful Accent 6" w:uiPriority="52"/>
-    <w:lsdException w:name="Mention" w:semiHidden="1" w:unhideWhenUsed="1"/>
-    <w:lsdException w:name="Smart Hyperlink" w:semiHidden="1" w:unhideWhenUsed="1"/>
-    <w:lsdException w:name="Hashtag" w:semiHidden="1" w:unhideWhenUsed="1"/>
   </w:latentStyles>
   <w:style w:type="paragraph" w:default="1" w:styleId="Normal">
     <w:name w:val="Normal"/>
@@ -12860,6 +13184,7 @@
     <w:uiPriority w:val="39"/>
     <w:rsid w:val="00CD0F6A"/>
     <w:tblPr>
+      <w:tblInd w:w="0" w:type="dxa"/>
       <w:tblBorders>
         <w:top w:val="single" w:sz="4" w:space="0" w:color="auto"/>
         <w:left w:val="single" w:sz="4" w:space="0" w:color="auto"/>
@@ -12868,6 +13193,12 @@
         <w:insideH w:val="single" w:sz="4" w:space="0" w:color="auto"/>
         <w:insideV w:val="single" w:sz="4" w:space="0" w:color="auto"/>
       </w:tblBorders>
+      <w:tblCellMar>
+        <w:top w:w="0" w:type="dxa"/>
+        <w:left w:w="108" w:type="dxa"/>
+        <w:bottom w:w="0" w:type="dxa"/>
+        <w:right w:w="108" w:type="dxa"/>
+      </w:tblCellMar>
     </w:tblPr>
   </w:style>
   <w:style w:type="paragraph" w:styleId="Title">
@@ -13208,7 +13539,7 @@
 </file>
 
 <file path=customXml/itemProps1.xml><?xml version="1.0" encoding="utf-8"?>
-<ds:datastoreItem xmlns:ds="http://schemas.openxmlformats.org/officeDocument/2006/customXml" ds:itemID="{DF9FBE8C-6899-4C67-A86D-5C894566A1FD}">
+<ds:datastoreItem xmlns:ds="http://schemas.openxmlformats.org/officeDocument/2006/customXml" ds:itemID="{12B39742-E466-42D3-9B05-0F448D41AFFA}">
   <ds:schemaRefs>
     <ds:schemaRef ds:uri="http://schemas.openxmlformats.org/officeDocument/2006/bibliography"/>
   </ds:schemaRefs>

</xml_diff>

<commit_message>
Minor updates on documentation
</commit_message>
<xml_diff>
--- a/Pathfinder.docx
+++ b/Pathfinder.docx
@@ -428,7 +428,7 @@
           <w:b w:val="0"/>
           <w:noProof/>
           <w:sz w:val="22"/>
-          <w:lang w:eastAsia="fi-FI"/>
+          <w:lang w:val="en-US"/>
         </w:rPr>
       </w:pPr>
       <w:r>
@@ -440,7 +440,7 @@
       <w:r>
         <w:fldChar w:fldCharType="separate"/>
       </w:r>
-      <w:hyperlink w:anchor="_Toc468726563" w:history="1">
+      <w:hyperlink w:anchor="_Toc468733434" w:history="1">
         <w:r>
           <w:rPr>
             <w:rStyle w:val="Hyperlink"/>
@@ -454,7 +454,7 @@
             <w:b w:val="0"/>
             <w:noProof/>
             <w:sz w:val="22"/>
-            <w:lang w:eastAsia="fi-FI"/>
+            <w:lang w:val="en-US"/>
           </w:rPr>
           <w:tab/>
         </w:r>
@@ -484,7 +484,7 @@
             <w:noProof/>
             <w:webHidden/>
           </w:rPr>
-          <w:instrText xml:space="preserve"> PAGEREF _Toc468726563 \h </w:instrText>
+          <w:instrText xml:space="preserve"> PAGEREF _Toc468733434 \h </w:instrText>
         </w:r>
         <w:r>
           <w:rPr>
@@ -527,10 +527,10 @@
           <w:b w:val="0"/>
           <w:noProof/>
           <w:sz w:val="22"/>
-          <w:lang w:eastAsia="fi-FI"/>
+          <w:lang w:val="en-US"/>
         </w:rPr>
       </w:pPr>
-      <w:hyperlink w:anchor="_Toc468726564" w:history="1">
+      <w:hyperlink w:anchor="_Toc468733435" w:history="1">
         <w:r>
           <w:rPr>
             <w:rStyle w:val="Hyperlink"/>
@@ -544,7 +544,7 @@
             <w:b w:val="0"/>
             <w:noProof/>
             <w:sz w:val="22"/>
-            <w:lang w:eastAsia="fi-FI"/>
+            <w:lang w:val="en-US"/>
           </w:rPr>
           <w:tab/>
         </w:r>
@@ -574,7 +574,7 @@
             <w:noProof/>
             <w:webHidden/>
           </w:rPr>
-          <w:instrText xml:space="preserve"> PAGEREF _Toc468726564 \h </w:instrText>
+          <w:instrText xml:space="preserve"> PAGEREF _Toc468733435 \h </w:instrText>
         </w:r>
         <w:r>
           <w:rPr>
@@ -617,10 +617,10 @@
           <w:b w:val="0"/>
           <w:noProof/>
           <w:sz w:val="22"/>
-          <w:lang w:eastAsia="fi-FI"/>
+          <w:lang w:val="en-US"/>
         </w:rPr>
       </w:pPr>
-      <w:hyperlink w:anchor="_Toc468726565" w:history="1">
+      <w:hyperlink w:anchor="_Toc468733436" w:history="1">
         <w:r>
           <w:rPr>
             <w:rStyle w:val="Hyperlink"/>
@@ -634,7 +634,7 @@
             <w:b w:val="0"/>
             <w:noProof/>
             <w:sz w:val="22"/>
-            <w:lang w:eastAsia="fi-FI"/>
+            <w:lang w:val="en-US"/>
           </w:rPr>
           <w:tab/>
         </w:r>
@@ -664,7 +664,7 @@
             <w:noProof/>
             <w:webHidden/>
           </w:rPr>
-          <w:instrText xml:space="preserve"> PAGEREF _Toc468726565 \h </w:instrText>
+          <w:instrText xml:space="preserve"> PAGEREF _Toc468733436 \h </w:instrText>
         </w:r>
         <w:r>
           <w:rPr>
@@ -707,10 +707,10 @@
           <w:b w:val="0"/>
           <w:noProof/>
           <w:sz w:val="22"/>
-          <w:lang w:eastAsia="fi-FI"/>
+          <w:lang w:val="en-US"/>
         </w:rPr>
       </w:pPr>
-      <w:hyperlink w:anchor="_Toc468726566" w:history="1">
+      <w:hyperlink w:anchor="_Toc468733437" w:history="1">
         <w:r>
           <w:rPr>
             <w:rStyle w:val="Hyperlink"/>
@@ -724,7 +724,7 @@
             <w:b w:val="0"/>
             <w:noProof/>
             <w:sz w:val="22"/>
-            <w:lang w:eastAsia="fi-FI"/>
+            <w:lang w:val="en-US"/>
           </w:rPr>
           <w:tab/>
         </w:r>
@@ -754,7 +754,7 @@
             <w:noProof/>
             <w:webHidden/>
           </w:rPr>
-          <w:instrText xml:space="preserve"> PAGEREF _Toc468726566 \h </w:instrText>
+          <w:instrText xml:space="preserve"> PAGEREF _Toc468733437 \h </w:instrText>
         </w:r>
         <w:r>
           <w:rPr>
@@ -797,10 +797,10 @@
           <w:b w:val="0"/>
           <w:noProof/>
           <w:sz w:val="22"/>
-          <w:lang w:eastAsia="fi-FI"/>
+          <w:lang w:val="en-US"/>
         </w:rPr>
       </w:pPr>
-      <w:hyperlink w:anchor="_Toc468726567" w:history="1">
+      <w:hyperlink w:anchor="_Toc468733438" w:history="1">
         <w:r>
           <w:rPr>
             <w:rStyle w:val="Hyperlink"/>
@@ -814,7 +814,7 @@
             <w:b w:val="0"/>
             <w:noProof/>
             <w:sz w:val="22"/>
-            <w:lang w:eastAsia="fi-FI"/>
+            <w:lang w:val="en-US"/>
           </w:rPr>
           <w:tab/>
         </w:r>
@@ -844,7 +844,7 @@
             <w:noProof/>
             <w:webHidden/>
           </w:rPr>
-          <w:instrText xml:space="preserve"> PAGEREF _Toc468726567 \h </w:instrText>
+          <w:instrText xml:space="preserve"> PAGEREF _Toc468733438 \h </w:instrText>
         </w:r>
         <w:r>
           <w:rPr>
@@ -887,10 +887,10 @@
           <w:b w:val="0"/>
           <w:noProof/>
           <w:sz w:val="22"/>
-          <w:lang w:eastAsia="fi-FI"/>
+          <w:lang w:val="en-US"/>
         </w:rPr>
       </w:pPr>
-      <w:hyperlink w:anchor="_Toc468726568" w:history="1">
+      <w:hyperlink w:anchor="_Toc468733439" w:history="1">
         <w:r>
           <w:rPr>
             <w:rStyle w:val="Hyperlink"/>
@@ -904,7 +904,7 @@
             <w:b w:val="0"/>
             <w:noProof/>
             <w:sz w:val="22"/>
-            <w:lang w:eastAsia="fi-FI"/>
+            <w:lang w:val="en-US"/>
           </w:rPr>
           <w:tab/>
         </w:r>
@@ -934,7 +934,7 @@
             <w:noProof/>
             <w:webHidden/>
           </w:rPr>
-          <w:instrText xml:space="preserve"> PAGEREF _Toc468726568 \h </w:instrText>
+          <w:instrText xml:space="preserve"> PAGEREF _Toc468733439 \h </w:instrText>
         </w:r>
         <w:r>
           <w:rPr>
@@ -976,10 +976,10 @@
           <w:rFonts w:asciiTheme="minorHAnsi" w:eastAsiaTheme="minorEastAsia" w:hAnsiTheme="minorHAnsi" w:cstheme="minorBidi"/>
           <w:noProof/>
           <w:sz w:val="22"/>
-          <w:lang w:eastAsia="fi-FI"/>
+          <w:lang w:val="en-US"/>
         </w:rPr>
       </w:pPr>
-      <w:hyperlink w:anchor="_Toc468726569" w:history="1">
+      <w:hyperlink w:anchor="_Toc468733440" w:history="1">
         <w:r>
           <w:rPr>
             <w:rStyle w:val="Hyperlink"/>
@@ -992,7 +992,7 @@
             <w:rFonts w:asciiTheme="minorHAnsi" w:eastAsiaTheme="minorEastAsia" w:hAnsiTheme="minorHAnsi" w:cstheme="minorBidi"/>
             <w:noProof/>
             <w:sz w:val="22"/>
-            <w:lang w:eastAsia="fi-FI"/>
+            <w:lang w:val="en-US"/>
           </w:rPr>
           <w:tab/>
         </w:r>
@@ -1022,7 +1022,7 @@
             <w:noProof/>
             <w:webHidden/>
           </w:rPr>
-          <w:instrText xml:space="preserve"> PAGEREF _Toc468726569 \h </w:instrText>
+          <w:instrText xml:space="preserve"> PAGEREF _Toc468733440 \h </w:instrText>
         </w:r>
         <w:r>
           <w:rPr>
@@ -1042,7 +1042,7 @@
             <w:noProof/>
             <w:webHidden/>
           </w:rPr>
-          <w:t>2</w:t>
+          <w:t>3</w:t>
         </w:r>
         <w:r>
           <w:rPr>
@@ -1064,10 +1064,10 @@
           <w:rFonts w:asciiTheme="minorHAnsi" w:eastAsiaTheme="minorEastAsia" w:hAnsiTheme="minorHAnsi" w:cstheme="minorBidi"/>
           <w:noProof/>
           <w:sz w:val="22"/>
-          <w:lang w:eastAsia="fi-FI"/>
+          <w:lang w:val="en-US"/>
         </w:rPr>
       </w:pPr>
-      <w:hyperlink w:anchor="_Toc468726570" w:history="1">
+      <w:hyperlink w:anchor="_Toc468733441" w:history="1">
         <w:r>
           <w:rPr>
             <w:rStyle w:val="Hyperlink"/>
@@ -1080,7 +1080,7 @@
             <w:rFonts w:asciiTheme="minorHAnsi" w:eastAsiaTheme="minorEastAsia" w:hAnsiTheme="minorHAnsi" w:cstheme="minorBidi"/>
             <w:noProof/>
             <w:sz w:val="22"/>
-            <w:lang w:eastAsia="fi-FI"/>
+            <w:lang w:val="en-US"/>
           </w:rPr>
           <w:tab/>
         </w:r>
@@ -1110,7 +1110,7 @@
             <w:noProof/>
             <w:webHidden/>
           </w:rPr>
-          <w:instrText xml:space="preserve"> PAGEREF _Toc468726570 \h </w:instrText>
+          <w:instrText xml:space="preserve"> PAGEREF _Toc468733441 \h </w:instrText>
         </w:r>
         <w:r>
           <w:rPr>
@@ -1130,7 +1130,7 @@
             <w:noProof/>
             <w:webHidden/>
           </w:rPr>
-          <w:t>2</w:t>
+          <w:t>3</w:t>
         </w:r>
         <w:r>
           <w:rPr>
@@ -1152,10 +1152,10 @@
           <w:rFonts w:asciiTheme="minorHAnsi" w:eastAsiaTheme="minorEastAsia" w:hAnsiTheme="minorHAnsi" w:cstheme="minorBidi"/>
           <w:noProof/>
           <w:sz w:val="22"/>
-          <w:lang w:eastAsia="fi-FI"/>
+          <w:lang w:val="en-US"/>
         </w:rPr>
       </w:pPr>
-      <w:hyperlink w:anchor="_Toc468726571" w:history="1">
+      <w:hyperlink w:anchor="_Toc468733442" w:history="1">
         <w:r>
           <w:rPr>
             <w:rStyle w:val="Hyperlink"/>
@@ -1168,7 +1168,7 @@
             <w:rFonts w:asciiTheme="minorHAnsi" w:eastAsiaTheme="minorEastAsia" w:hAnsiTheme="minorHAnsi" w:cstheme="minorBidi"/>
             <w:noProof/>
             <w:sz w:val="22"/>
-            <w:lang w:eastAsia="fi-FI"/>
+            <w:lang w:val="en-US"/>
           </w:rPr>
           <w:tab/>
         </w:r>
@@ -1198,7 +1198,7 @@
             <w:noProof/>
             <w:webHidden/>
           </w:rPr>
-          <w:instrText xml:space="preserve"> PAGEREF _Toc468726571 \h </w:instrText>
+          <w:instrText xml:space="preserve"> PAGEREF _Toc468733442 \h </w:instrText>
         </w:r>
         <w:r>
           <w:rPr>
@@ -1241,10 +1241,10 @@
           <w:b w:val="0"/>
           <w:noProof/>
           <w:sz w:val="22"/>
-          <w:lang w:eastAsia="fi-FI"/>
+          <w:lang w:val="en-US"/>
         </w:rPr>
       </w:pPr>
-      <w:hyperlink w:anchor="_Toc468726572" w:history="1">
+      <w:hyperlink w:anchor="_Toc468733443" w:history="1">
         <w:r>
           <w:rPr>
             <w:rStyle w:val="Hyperlink"/>
@@ -1258,7 +1258,7 @@
             <w:b w:val="0"/>
             <w:noProof/>
             <w:sz w:val="22"/>
-            <w:lang w:eastAsia="fi-FI"/>
+            <w:lang w:val="en-US"/>
           </w:rPr>
           <w:tab/>
         </w:r>
@@ -1288,7 +1288,7 @@
             <w:noProof/>
             <w:webHidden/>
           </w:rPr>
-          <w:instrText xml:space="preserve"> PAGEREF _Toc468726572 \h </w:instrText>
+          <w:instrText xml:space="preserve"> PAGEREF _Toc468733443 \h </w:instrText>
         </w:r>
         <w:r>
           <w:rPr>
@@ -1308,7 +1308,7 @@
             <w:noProof/>
             <w:webHidden/>
           </w:rPr>
-          <w:t>3</w:t>
+          <w:t>4</w:t>
         </w:r>
         <w:r>
           <w:rPr>
@@ -1331,10 +1331,10 @@
           <w:b w:val="0"/>
           <w:noProof/>
           <w:sz w:val="22"/>
-          <w:lang w:eastAsia="fi-FI"/>
+          <w:lang w:val="en-US"/>
         </w:rPr>
       </w:pPr>
-      <w:hyperlink w:anchor="_Toc468726573" w:history="1">
+      <w:hyperlink w:anchor="_Toc468733444" w:history="1">
         <w:r>
           <w:rPr>
             <w:rStyle w:val="Hyperlink"/>
@@ -1348,7 +1348,7 @@
             <w:b w:val="0"/>
             <w:noProof/>
             <w:sz w:val="22"/>
-            <w:lang w:eastAsia="fi-FI"/>
+            <w:lang w:val="en-US"/>
           </w:rPr>
           <w:tab/>
         </w:r>
@@ -1378,7 +1378,7 @@
             <w:noProof/>
             <w:webHidden/>
           </w:rPr>
-          <w:instrText xml:space="preserve"> PAGEREF _Toc468726573 \h </w:instrText>
+          <w:instrText xml:space="preserve"> PAGEREF _Toc468733444 \h </w:instrText>
         </w:r>
         <w:r>
           <w:rPr>
@@ -1398,7 +1398,7 @@
             <w:noProof/>
             <w:webHidden/>
           </w:rPr>
-          <w:t>4</w:t>
+          <w:t>5</w:t>
         </w:r>
         <w:r>
           <w:rPr>
@@ -1420,10 +1420,10 @@
           <w:rFonts w:asciiTheme="minorHAnsi" w:eastAsiaTheme="minorEastAsia" w:hAnsiTheme="minorHAnsi" w:cstheme="minorBidi"/>
           <w:noProof/>
           <w:sz w:val="22"/>
-          <w:lang w:eastAsia="fi-FI"/>
+          <w:lang w:val="en-US"/>
         </w:rPr>
       </w:pPr>
-      <w:hyperlink w:anchor="_Toc468726574" w:history="1">
+      <w:hyperlink w:anchor="_Toc468733445" w:history="1">
         <w:r>
           <w:rPr>
             <w:rStyle w:val="Hyperlink"/>
@@ -1436,7 +1436,7 @@
             <w:rFonts w:asciiTheme="minorHAnsi" w:eastAsiaTheme="minorEastAsia" w:hAnsiTheme="minorHAnsi" w:cstheme="minorBidi"/>
             <w:noProof/>
             <w:sz w:val="22"/>
-            <w:lang w:eastAsia="fi-FI"/>
+            <w:lang w:val="en-US"/>
           </w:rPr>
           <w:tab/>
         </w:r>
@@ -1466,7 +1466,7 @@
             <w:noProof/>
             <w:webHidden/>
           </w:rPr>
-          <w:instrText xml:space="preserve"> PAGEREF _Toc468726574 \h </w:instrText>
+          <w:instrText xml:space="preserve"> PAGEREF _Toc468733445 \h </w:instrText>
         </w:r>
         <w:r>
           <w:rPr>
@@ -1486,7 +1486,7 @@
             <w:noProof/>
             <w:webHidden/>
           </w:rPr>
-          <w:t>4</w:t>
+          <w:t>5</w:t>
         </w:r>
         <w:r>
           <w:rPr>
@@ -1508,10 +1508,10 @@
           <w:rFonts w:asciiTheme="minorHAnsi" w:eastAsiaTheme="minorEastAsia" w:hAnsiTheme="minorHAnsi" w:cstheme="minorBidi"/>
           <w:noProof/>
           <w:sz w:val="22"/>
-          <w:lang w:eastAsia="fi-FI"/>
+          <w:lang w:val="en-US"/>
         </w:rPr>
       </w:pPr>
-      <w:hyperlink w:anchor="_Toc468726575" w:history="1">
+      <w:hyperlink w:anchor="_Toc468733446" w:history="1">
         <w:r>
           <w:rPr>
             <w:rStyle w:val="Hyperlink"/>
@@ -1524,7 +1524,7 @@
             <w:rFonts w:asciiTheme="minorHAnsi" w:eastAsiaTheme="minorEastAsia" w:hAnsiTheme="minorHAnsi" w:cstheme="minorBidi"/>
             <w:noProof/>
             <w:sz w:val="22"/>
-            <w:lang w:eastAsia="fi-FI"/>
+            <w:lang w:val="en-US"/>
           </w:rPr>
           <w:tab/>
         </w:r>
@@ -1554,7 +1554,7 @@
             <w:noProof/>
             <w:webHidden/>
           </w:rPr>
-          <w:instrText xml:space="preserve"> PAGEREF _Toc468726575 \h </w:instrText>
+          <w:instrText xml:space="preserve"> PAGEREF _Toc468733446 \h </w:instrText>
         </w:r>
         <w:r>
           <w:rPr>
@@ -1574,7 +1574,7 @@
             <w:noProof/>
             <w:webHidden/>
           </w:rPr>
-          <w:t>4</w:t>
+          <w:t>5</w:t>
         </w:r>
         <w:r>
           <w:rPr>
@@ -1596,10 +1596,10 @@
           <w:rFonts w:asciiTheme="minorHAnsi" w:eastAsiaTheme="minorEastAsia" w:hAnsiTheme="minorHAnsi" w:cstheme="minorBidi"/>
           <w:noProof/>
           <w:sz w:val="22"/>
-          <w:lang w:eastAsia="fi-FI"/>
+          <w:lang w:val="en-US"/>
         </w:rPr>
       </w:pPr>
-      <w:hyperlink w:anchor="_Toc468726576" w:history="1">
+      <w:hyperlink w:anchor="_Toc468733447" w:history="1">
         <w:r>
           <w:rPr>
             <w:rStyle w:val="Hyperlink"/>
@@ -1612,7 +1612,7 @@
             <w:rFonts w:asciiTheme="minorHAnsi" w:eastAsiaTheme="minorEastAsia" w:hAnsiTheme="minorHAnsi" w:cstheme="minorBidi"/>
             <w:noProof/>
             <w:sz w:val="22"/>
-            <w:lang w:eastAsia="fi-FI"/>
+            <w:lang w:val="en-US"/>
           </w:rPr>
           <w:tab/>
         </w:r>
@@ -1642,7 +1642,7 @@
             <w:noProof/>
             <w:webHidden/>
           </w:rPr>
-          <w:instrText xml:space="preserve"> PAGEREF _Toc468726576 \h </w:instrText>
+          <w:instrText xml:space="preserve"> PAGEREF _Toc468733447 \h </w:instrText>
         </w:r>
         <w:r>
           <w:rPr>
@@ -1662,7 +1662,7 @@
             <w:noProof/>
             <w:webHidden/>
           </w:rPr>
-          <w:t>5</w:t>
+          <w:t>6</w:t>
         </w:r>
         <w:r>
           <w:rPr>
@@ -1684,10 +1684,10 @@
           <w:rFonts w:asciiTheme="minorHAnsi" w:eastAsiaTheme="minorEastAsia" w:hAnsiTheme="minorHAnsi" w:cstheme="minorBidi"/>
           <w:noProof/>
           <w:sz w:val="22"/>
-          <w:lang w:eastAsia="fi-FI"/>
+          <w:lang w:val="en-US"/>
         </w:rPr>
       </w:pPr>
-      <w:hyperlink w:anchor="_Toc468726577" w:history="1">
+      <w:hyperlink w:anchor="_Toc468733448" w:history="1">
         <w:r>
           <w:rPr>
             <w:rStyle w:val="Hyperlink"/>
@@ -1700,7 +1700,7 @@
             <w:rFonts w:asciiTheme="minorHAnsi" w:eastAsiaTheme="minorEastAsia" w:hAnsiTheme="minorHAnsi" w:cstheme="minorBidi"/>
             <w:noProof/>
             <w:sz w:val="22"/>
-            <w:lang w:eastAsia="fi-FI"/>
+            <w:lang w:val="en-US"/>
           </w:rPr>
           <w:tab/>
         </w:r>
@@ -1730,7 +1730,7 @@
             <w:noProof/>
             <w:webHidden/>
           </w:rPr>
-          <w:instrText xml:space="preserve"> PAGEREF _Toc468726577 \h </w:instrText>
+          <w:instrText xml:space="preserve"> PAGEREF _Toc468733448 \h </w:instrText>
         </w:r>
         <w:r>
           <w:rPr>
@@ -1772,10 +1772,10 @@
           <w:rFonts w:asciiTheme="minorHAnsi" w:eastAsiaTheme="minorEastAsia" w:hAnsiTheme="minorHAnsi" w:cstheme="minorBidi"/>
           <w:noProof/>
           <w:sz w:val="22"/>
-          <w:lang w:eastAsia="fi-FI"/>
+          <w:lang w:val="en-US"/>
         </w:rPr>
       </w:pPr>
-      <w:hyperlink w:anchor="_Toc468726578" w:history="1">
+      <w:hyperlink w:anchor="_Toc468733449" w:history="1">
         <w:r>
           <w:rPr>
             <w:rStyle w:val="Hyperlink"/>
@@ -1788,7 +1788,7 @@
             <w:rFonts w:asciiTheme="minorHAnsi" w:eastAsiaTheme="minorEastAsia" w:hAnsiTheme="minorHAnsi" w:cstheme="minorBidi"/>
             <w:noProof/>
             <w:sz w:val="22"/>
-            <w:lang w:eastAsia="fi-FI"/>
+            <w:lang w:val="en-US"/>
           </w:rPr>
           <w:tab/>
         </w:r>
@@ -1818,7 +1818,7 @@
             <w:noProof/>
             <w:webHidden/>
           </w:rPr>
-          <w:instrText xml:space="preserve"> PAGEREF _Toc468726578 \h </w:instrText>
+          <w:instrText xml:space="preserve"> PAGEREF _Toc468733449 \h </w:instrText>
         </w:r>
         <w:r>
           <w:rPr>
@@ -1860,10 +1860,10 @@
           <w:rFonts w:asciiTheme="minorHAnsi" w:eastAsiaTheme="minorEastAsia" w:hAnsiTheme="minorHAnsi" w:cstheme="minorBidi"/>
           <w:noProof/>
           <w:sz w:val="22"/>
-          <w:lang w:eastAsia="fi-FI"/>
+          <w:lang w:val="en-US"/>
         </w:rPr>
       </w:pPr>
-      <w:hyperlink w:anchor="_Toc468726579" w:history="1">
+      <w:hyperlink w:anchor="_Toc468733450" w:history="1">
         <w:r>
           <w:rPr>
             <w:rStyle w:val="Hyperlink"/>
@@ -1876,7 +1876,7 @@
             <w:rFonts w:asciiTheme="minorHAnsi" w:eastAsiaTheme="minorEastAsia" w:hAnsiTheme="minorHAnsi" w:cstheme="minorBidi"/>
             <w:noProof/>
             <w:sz w:val="22"/>
-            <w:lang w:eastAsia="fi-FI"/>
+            <w:lang w:val="en-US"/>
           </w:rPr>
           <w:tab/>
         </w:r>
@@ -1906,7 +1906,7 @@
             <w:noProof/>
             <w:webHidden/>
           </w:rPr>
-          <w:instrText xml:space="preserve"> PAGEREF _Toc468726579 \h </w:instrText>
+          <w:instrText xml:space="preserve"> PAGEREF _Toc468733450 \h </w:instrText>
         </w:r>
         <w:r>
           <w:rPr>
@@ -1948,10 +1948,10 @@
           <w:rFonts w:asciiTheme="minorHAnsi" w:eastAsiaTheme="minorEastAsia" w:hAnsiTheme="minorHAnsi" w:cstheme="minorBidi"/>
           <w:noProof/>
           <w:sz w:val="22"/>
-          <w:lang w:eastAsia="fi-FI"/>
+          <w:lang w:val="en-US"/>
         </w:rPr>
       </w:pPr>
-      <w:hyperlink w:anchor="_Toc468726580" w:history="1">
+      <w:hyperlink w:anchor="_Toc468733451" w:history="1">
         <w:r>
           <w:rPr>
             <w:rStyle w:val="Hyperlink"/>
@@ -1964,7 +1964,7 @@
             <w:rFonts w:asciiTheme="minorHAnsi" w:eastAsiaTheme="minorEastAsia" w:hAnsiTheme="minorHAnsi" w:cstheme="minorBidi"/>
             <w:noProof/>
             <w:sz w:val="22"/>
-            <w:lang w:eastAsia="fi-FI"/>
+            <w:lang w:val="en-US"/>
           </w:rPr>
           <w:tab/>
         </w:r>
@@ -1994,7 +1994,7 @@
             <w:noProof/>
             <w:webHidden/>
           </w:rPr>
-          <w:instrText xml:space="preserve"> PAGEREF _Toc468726580 \h </w:instrText>
+          <w:instrText xml:space="preserve"> PAGEREF _Toc468733451 \h </w:instrText>
         </w:r>
         <w:r>
           <w:rPr>
@@ -2014,7 +2014,7 @@
             <w:noProof/>
             <w:webHidden/>
           </w:rPr>
-          <w:t>12</w:t>
+          <w:t>13</w:t>
         </w:r>
         <w:r>
           <w:rPr>
@@ -2036,10 +2036,10 @@
           <w:rFonts w:asciiTheme="minorHAnsi" w:eastAsiaTheme="minorEastAsia" w:hAnsiTheme="minorHAnsi" w:cstheme="minorBidi"/>
           <w:noProof/>
           <w:sz w:val="22"/>
-          <w:lang w:eastAsia="fi-FI"/>
+          <w:lang w:val="en-US"/>
         </w:rPr>
       </w:pPr>
-      <w:hyperlink w:anchor="_Toc468726581" w:history="1">
+      <w:hyperlink w:anchor="_Toc468733452" w:history="1">
         <w:r>
           <w:rPr>
             <w:rStyle w:val="Hyperlink"/>
@@ -2052,7 +2052,7 @@
             <w:rFonts w:asciiTheme="minorHAnsi" w:eastAsiaTheme="minorEastAsia" w:hAnsiTheme="minorHAnsi" w:cstheme="minorBidi"/>
             <w:noProof/>
             <w:sz w:val="22"/>
-            <w:lang w:eastAsia="fi-FI"/>
+            <w:lang w:val="en-US"/>
           </w:rPr>
           <w:tab/>
         </w:r>
@@ -2082,7 +2082,7 @@
             <w:noProof/>
             <w:webHidden/>
           </w:rPr>
-          <w:instrText xml:space="preserve"> PAGEREF _Toc468726581 \h </w:instrText>
+          <w:instrText xml:space="preserve"> PAGEREF _Toc468733452 \h </w:instrText>
         </w:r>
         <w:r>
           <w:rPr>
@@ -2102,7 +2102,7 @@
             <w:noProof/>
             <w:webHidden/>
           </w:rPr>
-          <w:t>12</w:t>
+          <w:t>13</w:t>
         </w:r>
         <w:r>
           <w:rPr>
@@ -2124,10 +2124,10 @@
           <w:rFonts w:asciiTheme="minorHAnsi" w:eastAsiaTheme="minorEastAsia" w:hAnsiTheme="minorHAnsi" w:cstheme="minorBidi"/>
           <w:noProof/>
           <w:sz w:val="22"/>
-          <w:lang w:eastAsia="fi-FI"/>
+          <w:lang w:val="en-US"/>
         </w:rPr>
       </w:pPr>
-      <w:hyperlink w:anchor="_Toc468726582" w:history="1">
+      <w:hyperlink w:anchor="_Toc468733453" w:history="1">
         <w:r>
           <w:rPr>
             <w:rStyle w:val="Hyperlink"/>
@@ -2140,7 +2140,7 @@
             <w:rFonts w:asciiTheme="minorHAnsi" w:eastAsiaTheme="minorEastAsia" w:hAnsiTheme="minorHAnsi" w:cstheme="minorBidi"/>
             <w:noProof/>
             <w:sz w:val="22"/>
-            <w:lang w:eastAsia="fi-FI"/>
+            <w:lang w:val="en-US"/>
           </w:rPr>
           <w:tab/>
         </w:r>
@@ -2170,7 +2170,7 @@
             <w:noProof/>
             <w:webHidden/>
           </w:rPr>
-          <w:instrText xml:space="preserve"> PAGEREF _Toc468726582 \h </w:instrText>
+          <w:instrText xml:space="preserve"> PAGEREF _Toc468733453 \h </w:instrText>
         </w:r>
         <w:r>
           <w:rPr>
@@ -2190,7 +2190,7 @@
             <w:noProof/>
             <w:webHidden/>
           </w:rPr>
-          <w:t>13</w:t>
+          <w:t>14</w:t>
         </w:r>
         <w:r>
           <w:rPr>
@@ -2212,10 +2212,10 @@
           <w:rFonts w:asciiTheme="minorHAnsi" w:eastAsiaTheme="minorEastAsia" w:hAnsiTheme="minorHAnsi" w:cstheme="minorBidi"/>
           <w:noProof/>
           <w:sz w:val="22"/>
-          <w:lang w:eastAsia="fi-FI"/>
+          <w:lang w:val="en-US"/>
         </w:rPr>
       </w:pPr>
-      <w:hyperlink w:anchor="_Toc468726583" w:history="1">
+      <w:hyperlink w:anchor="_Toc468733454" w:history="1">
         <w:r>
           <w:rPr>
             <w:rStyle w:val="Hyperlink"/>
@@ -2228,7 +2228,7 @@
             <w:rFonts w:asciiTheme="minorHAnsi" w:eastAsiaTheme="minorEastAsia" w:hAnsiTheme="minorHAnsi" w:cstheme="minorBidi"/>
             <w:noProof/>
             <w:sz w:val="22"/>
-            <w:lang w:eastAsia="fi-FI"/>
+            <w:lang w:val="en-US"/>
           </w:rPr>
           <w:tab/>
         </w:r>
@@ -2258,7 +2258,7 @@
             <w:noProof/>
             <w:webHidden/>
           </w:rPr>
-          <w:instrText xml:space="preserve"> PAGEREF _Toc468726583 \h </w:instrText>
+          <w:instrText xml:space="preserve"> PAGEREF _Toc468733454 \h </w:instrText>
         </w:r>
         <w:r>
           <w:rPr>
@@ -2278,7 +2278,7 @@
             <w:noProof/>
             <w:webHidden/>
           </w:rPr>
-          <w:t>14</w:t>
+          <w:t>15</w:t>
         </w:r>
         <w:r>
           <w:rPr>
@@ -2300,10 +2300,10 @@
           <w:rFonts w:asciiTheme="minorHAnsi" w:eastAsiaTheme="minorEastAsia" w:hAnsiTheme="minorHAnsi" w:cstheme="minorBidi"/>
           <w:noProof/>
           <w:sz w:val="22"/>
-          <w:lang w:eastAsia="fi-FI"/>
+          <w:lang w:val="en-US"/>
         </w:rPr>
       </w:pPr>
-      <w:hyperlink w:anchor="_Toc468726584" w:history="1">
+      <w:hyperlink w:anchor="_Toc468733455" w:history="1">
         <w:r>
           <w:rPr>
             <w:rStyle w:val="Hyperlink"/>
@@ -2316,7 +2316,7 @@
             <w:rFonts w:asciiTheme="minorHAnsi" w:eastAsiaTheme="minorEastAsia" w:hAnsiTheme="minorHAnsi" w:cstheme="minorBidi"/>
             <w:noProof/>
             <w:sz w:val="22"/>
-            <w:lang w:eastAsia="fi-FI"/>
+            <w:lang w:val="en-US"/>
           </w:rPr>
           <w:tab/>
         </w:r>
@@ -2346,7 +2346,7 @@
             <w:noProof/>
             <w:webHidden/>
           </w:rPr>
-          <w:instrText xml:space="preserve"> PAGEREF _Toc468726584 \h </w:instrText>
+          <w:instrText xml:space="preserve"> PAGEREF _Toc468733455 \h </w:instrText>
         </w:r>
         <w:r>
           <w:rPr>
@@ -2366,7 +2366,7 @@
             <w:noProof/>
             <w:webHidden/>
           </w:rPr>
-          <w:t>14</w:t>
+          <w:t>15</w:t>
         </w:r>
         <w:r>
           <w:rPr>
@@ -2388,10 +2388,10 @@
           <w:rFonts w:asciiTheme="minorHAnsi" w:eastAsiaTheme="minorEastAsia" w:hAnsiTheme="minorHAnsi" w:cstheme="minorBidi"/>
           <w:noProof/>
           <w:sz w:val="22"/>
-          <w:lang w:eastAsia="fi-FI"/>
+          <w:lang w:val="en-US"/>
         </w:rPr>
       </w:pPr>
-      <w:hyperlink w:anchor="_Toc468726585" w:history="1">
+      <w:hyperlink w:anchor="_Toc468733456" w:history="1">
         <w:r>
           <w:rPr>
             <w:rStyle w:val="Hyperlink"/>
@@ -2404,7 +2404,7 @@
             <w:rFonts w:asciiTheme="minorHAnsi" w:eastAsiaTheme="minorEastAsia" w:hAnsiTheme="minorHAnsi" w:cstheme="minorBidi"/>
             <w:noProof/>
             <w:sz w:val="22"/>
-            <w:lang w:eastAsia="fi-FI"/>
+            <w:lang w:val="en-US"/>
           </w:rPr>
           <w:tab/>
         </w:r>
@@ -2434,7 +2434,7 @@
             <w:noProof/>
             <w:webHidden/>
           </w:rPr>
-          <w:instrText xml:space="preserve"> PAGEREF _Toc468726585 \h </w:instrText>
+          <w:instrText xml:space="preserve"> PAGEREF _Toc468733456 \h </w:instrText>
         </w:r>
         <w:r>
           <w:rPr>
@@ -2454,7 +2454,7 @@
             <w:noProof/>
             <w:webHidden/>
           </w:rPr>
-          <w:t>14</w:t>
+          <w:t>15</w:t>
         </w:r>
         <w:r>
           <w:rPr>
@@ -2477,10 +2477,10 @@
           <w:b w:val="0"/>
           <w:noProof/>
           <w:sz w:val="22"/>
-          <w:lang w:eastAsia="fi-FI"/>
+          <w:lang w:val="en-US"/>
         </w:rPr>
       </w:pPr>
-      <w:hyperlink w:anchor="_Toc468726586" w:history="1">
+      <w:hyperlink w:anchor="_Toc468733457" w:history="1">
         <w:r>
           <w:rPr>
             <w:rStyle w:val="Hyperlink"/>
@@ -2494,7 +2494,7 @@
             <w:b w:val="0"/>
             <w:noProof/>
             <w:sz w:val="22"/>
-            <w:lang w:eastAsia="fi-FI"/>
+            <w:lang w:val="en-US"/>
           </w:rPr>
           <w:tab/>
         </w:r>
@@ -2524,7 +2524,7 @@
             <w:noProof/>
             <w:webHidden/>
           </w:rPr>
-          <w:instrText xml:space="preserve"> PAGEREF _Toc468726586 \h </w:instrText>
+          <w:instrText xml:space="preserve"> PAGEREF _Toc468733457 \h </w:instrText>
         </w:r>
         <w:r>
           <w:rPr>
@@ -2544,7 +2544,7 @@
             <w:noProof/>
             <w:webHidden/>
           </w:rPr>
-          <w:t>15</w:t>
+          <w:t>16</w:t>
         </w:r>
         <w:r>
           <w:rPr>
@@ -2567,10 +2567,10 @@
           <w:b w:val="0"/>
           <w:noProof/>
           <w:sz w:val="22"/>
-          <w:lang w:eastAsia="fi-FI"/>
+          <w:lang w:val="en-US"/>
         </w:rPr>
       </w:pPr>
-      <w:hyperlink w:anchor="_Toc468726587" w:history="1">
+      <w:hyperlink w:anchor="_Toc468733458" w:history="1">
         <w:r>
           <w:rPr>
             <w:rStyle w:val="Hyperlink"/>
@@ -2584,7 +2584,7 @@
             <w:b w:val="0"/>
             <w:noProof/>
             <w:sz w:val="22"/>
-            <w:lang w:eastAsia="fi-FI"/>
+            <w:lang w:val="en-US"/>
           </w:rPr>
           <w:tab/>
         </w:r>
@@ -2614,7 +2614,7 @@
             <w:noProof/>
             <w:webHidden/>
           </w:rPr>
-          <w:instrText xml:space="preserve"> PAGEREF _Toc468726587 \h </w:instrText>
+          <w:instrText xml:space="preserve"> PAGEREF _Toc468733458 \h </w:instrText>
         </w:r>
         <w:r>
           <w:rPr>
@@ -2634,7 +2634,7 @@
             <w:noProof/>
             <w:webHidden/>
           </w:rPr>
-          <w:t>15</w:t>
+          <w:t>16</w:t>
         </w:r>
         <w:r>
           <w:rPr>
@@ -2656,10 +2656,10 @@
           <w:rFonts w:asciiTheme="minorHAnsi" w:eastAsiaTheme="minorEastAsia" w:hAnsiTheme="minorHAnsi" w:cstheme="minorBidi"/>
           <w:noProof/>
           <w:sz w:val="22"/>
-          <w:lang w:eastAsia="fi-FI"/>
+          <w:lang w:val="en-US"/>
         </w:rPr>
       </w:pPr>
-      <w:hyperlink w:anchor="_Toc468726588" w:history="1">
+      <w:hyperlink w:anchor="_Toc468733459" w:history="1">
         <w:r>
           <w:rPr>
             <w:rStyle w:val="Hyperlink"/>
@@ -2672,7 +2672,7 @@
             <w:rFonts w:asciiTheme="minorHAnsi" w:eastAsiaTheme="minorEastAsia" w:hAnsiTheme="minorHAnsi" w:cstheme="minorBidi"/>
             <w:noProof/>
             <w:sz w:val="22"/>
-            <w:lang w:eastAsia="fi-FI"/>
+            <w:lang w:val="en-US"/>
           </w:rPr>
           <w:tab/>
         </w:r>
@@ -2702,7 +2702,7 @@
             <w:noProof/>
             <w:webHidden/>
           </w:rPr>
-          <w:instrText xml:space="preserve"> PAGEREF _Toc468726588 \h </w:instrText>
+          <w:instrText xml:space="preserve"> PAGEREF _Toc468733459 \h </w:instrText>
         </w:r>
         <w:r>
           <w:rPr>
@@ -2722,7 +2722,7 @@
             <w:noProof/>
             <w:webHidden/>
           </w:rPr>
-          <w:t>15</w:t>
+          <w:t>16</w:t>
         </w:r>
         <w:r>
           <w:rPr>
@@ -2744,10 +2744,10 @@
           <w:rFonts w:asciiTheme="minorHAnsi" w:eastAsiaTheme="minorEastAsia" w:hAnsiTheme="minorHAnsi" w:cstheme="minorBidi"/>
           <w:noProof/>
           <w:sz w:val="22"/>
-          <w:lang w:eastAsia="fi-FI"/>
+          <w:lang w:val="en-US"/>
         </w:rPr>
       </w:pPr>
-      <w:hyperlink w:anchor="_Toc468726589" w:history="1">
+      <w:hyperlink w:anchor="_Toc468733460" w:history="1">
         <w:r>
           <w:rPr>
             <w:rStyle w:val="Hyperlink"/>
@@ -2760,7 +2760,7 @@
             <w:rFonts w:asciiTheme="minorHAnsi" w:eastAsiaTheme="minorEastAsia" w:hAnsiTheme="minorHAnsi" w:cstheme="minorBidi"/>
             <w:noProof/>
             <w:sz w:val="22"/>
-            <w:lang w:eastAsia="fi-FI"/>
+            <w:lang w:val="en-US"/>
           </w:rPr>
           <w:tab/>
         </w:r>
@@ -2790,7 +2790,7 @@
             <w:noProof/>
             <w:webHidden/>
           </w:rPr>
-          <w:instrText xml:space="preserve"> PAGEREF _Toc468726589 \h </w:instrText>
+          <w:instrText xml:space="preserve"> PAGEREF _Toc468733460 \h </w:instrText>
         </w:r>
         <w:r>
           <w:rPr>
@@ -2810,7 +2810,7 @@
             <w:noProof/>
             <w:webHidden/>
           </w:rPr>
-          <w:t>16</w:t>
+          <w:t>17</w:t>
         </w:r>
         <w:r>
           <w:rPr>
@@ -2832,10 +2832,10 @@
           <w:rFonts w:asciiTheme="minorHAnsi" w:eastAsiaTheme="minorEastAsia" w:hAnsiTheme="minorHAnsi" w:cstheme="minorBidi"/>
           <w:noProof/>
           <w:sz w:val="22"/>
-          <w:lang w:eastAsia="fi-FI"/>
+          <w:lang w:val="en-US"/>
         </w:rPr>
       </w:pPr>
-      <w:hyperlink w:anchor="_Toc468726590" w:history="1">
+      <w:hyperlink w:anchor="_Toc468733461" w:history="1">
         <w:r>
           <w:rPr>
             <w:rStyle w:val="Hyperlink"/>
@@ -2848,7 +2848,7 @@
             <w:rFonts w:asciiTheme="minorHAnsi" w:eastAsiaTheme="minorEastAsia" w:hAnsiTheme="minorHAnsi" w:cstheme="minorBidi"/>
             <w:noProof/>
             <w:sz w:val="22"/>
-            <w:lang w:eastAsia="fi-FI"/>
+            <w:lang w:val="en-US"/>
           </w:rPr>
           <w:tab/>
         </w:r>
@@ -2878,7 +2878,7 @@
             <w:noProof/>
             <w:webHidden/>
           </w:rPr>
-          <w:instrText xml:space="preserve"> PAGEREF _Toc468726590 \h </w:instrText>
+          <w:instrText xml:space="preserve"> PAGEREF _Toc468733461 \h </w:instrText>
         </w:r>
         <w:r>
           <w:rPr>
@@ -2898,7 +2898,7 @@
             <w:noProof/>
             <w:webHidden/>
           </w:rPr>
-          <w:t>16</w:t>
+          <w:t>18</w:t>
         </w:r>
         <w:r>
           <w:rPr>
@@ -2921,10 +2921,10 @@
           <w:b w:val="0"/>
           <w:noProof/>
           <w:sz w:val="22"/>
-          <w:lang w:eastAsia="fi-FI"/>
+          <w:lang w:val="en-US"/>
         </w:rPr>
       </w:pPr>
-      <w:hyperlink w:anchor="_Toc468726591" w:history="1">
+      <w:hyperlink w:anchor="_Toc468733462" w:history="1">
         <w:r>
           <w:rPr>
             <w:rStyle w:val="Hyperlink"/>
@@ -2938,7 +2938,7 @@
             <w:b w:val="0"/>
             <w:noProof/>
             <w:sz w:val="22"/>
-            <w:lang w:eastAsia="fi-FI"/>
+            <w:lang w:val="en-US"/>
           </w:rPr>
           <w:tab/>
         </w:r>
@@ -2968,7 +2968,7 @@
             <w:noProof/>
             <w:webHidden/>
           </w:rPr>
-          <w:instrText xml:space="preserve"> PAGEREF _Toc468726591 \h </w:instrText>
+          <w:instrText xml:space="preserve"> PAGEREF _Toc468733462 \h </w:instrText>
         </w:r>
         <w:r>
           <w:rPr>
@@ -2988,7 +2988,7 @@
             <w:noProof/>
             <w:webHidden/>
           </w:rPr>
-          <w:t>17</w:t>
+          <w:t>18</w:t>
         </w:r>
         <w:r>
           <w:rPr>
@@ -3010,10 +3010,10 @@
           <w:rFonts w:asciiTheme="minorHAnsi" w:eastAsiaTheme="minorEastAsia" w:hAnsiTheme="minorHAnsi" w:cstheme="minorBidi"/>
           <w:noProof/>
           <w:sz w:val="22"/>
-          <w:lang w:eastAsia="fi-FI"/>
+          <w:lang w:val="en-US"/>
         </w:rPr>
       </w:pPr>
-      <w:hyperlink w:anchor="_Toc468726592" w:history="1">
+      <w:hyperlink w:anchor="_Toc468733463" w:history="1">
         <w:r>
           <w:rPr>
             <w:rStyle w:val="Hyperlink"/>
@@ -3026,7 +3026,7 @@
             <w:rFonts w:asciiTheme="minorHAnsi" w:eastAsiaTheme="minorEastAsia" w:hAnsiTheme="minorHAnsi" w:cstheme="minorBidi"/>
             <w:noProof/>
             <w:sz w:val="22"/>
-            <w:lang w:eastAsia="fi-FI"/>
+            <w:lang w:val="en-US"/>
           </w:rPr>
           <w:tab/>
         </w:r>
@@ -3056,7 +3056,7 @@
             <w:noProof/>
             <w:webHidden/>
           </w:rPr>
-          <w:instrText xml:space="preserve"> PAGEREF _Toc468726592 \h </w:instrText>
+          <w:instrText xml:space="preserve"> PAGEREF _Toc468733463 \h </w:instrText>
         </w:r>
         <w:r>
           <w:rPr>
@@ -3076,7 +3076,7 @@
             <w:noProof/>
             <w:webHidden/>
           </w:rPr>
-          <w:t>17</w:t>
+          <w:t>18</w:t>
         </w:r>
         <w:r>
           <w:rPr>
@@ -3098,10 +3098,10 @@
           <w:rFonts w:asciiTheme="minorHAnsi" w:eastAsiaTheme="minorEastAsia" w:hAnsiTheme="minorHAnsi" w:cstheme="minorBidi"/>
           <w:noProof/>
           <w:sz w:val="22"/>
-          <w:lang w:eastAsia="fi-FI"/>
+          <w:lang w:val="en-US"/>
         </w:rPr>
       </w:pPr>
-      <w:hyperlink w:anchor="_Toc468726593" w:history="1">
+      <w:hyperlink w:anchor="_Toc468733464" w:history="1">
         <w:r>
           <w:rPr>
             <w:rStyle w:val="Hyperlink"/>
@@ -3114,7 +3114,7 @@
             <w:rFonts w:asciiTheme="minorHAnsi" w:eastAsiaTheme="minorEastAsia" w:hAnsiTheme="minorHAnsi" w:cstheme="minorBidi"/>
             <w:noProof/>
             <w:sz w:val="22"/>
-            <w:lang w:eastAsia="fi-FI"/>
+            <w:lang w:val="en-US"/>
           </w:rPr>
           <w:tab/>
         </w:r>
@@ -3144,7 +3144,7 @@
             <w:noProof/>
             <w:webHidden/>
           </w:rPr>
-          <w:instrText xml:space="preserve"> PAGEREF _Toc468726593 \h </w:instrText>
+          <w:instrText xml:space="preserve"> PAGEREF _Toc468733464 \h </w:instrText>
         </w:r>
         <w:r>
           <w:rPr>
@@ -3164,7 +3164,7 @@
             <w:noProof/>
             <w:webHidden/>
           </w:rPr>
-          <w:t>17</w:t>
+          <w:t>18</w:t>
         </w:r>
         <w:r>
           <w:rPr>
@@ -3186,10 +3186,10 @@
           <w:rFonts w:asciiTheme="minorHAnsi" w:eastAsiaTheme="minorEastAsia" w:hAnsiTheme="minorHAnsi" w:cstheme="minorBidi"/>
           <w:noProof/>
           <w:sz w:val="22"/>
-          <w:lang w:eastAsia="fi-FI"/>
+          <w:lang w:val="en-US"/>
         </w:rPr>
       </w:pPr>
-      <w:hyperlink w:anchor="_Toc468726594" w:history="1">
+      <w:hyperlink w:anchor="_Toc468733465" w:history="1">
         <w:r>
           <w:rPr>
             <w:rStyle w:val="Hyperlink"/>
@@ -3202,7 +3202,7 @@
             <w:rFonts w:asciiTheme="minorHAnsi" w:eastAsiaTheme="minorEastAsia" w:hAnsiTheme="minorHAnsi" w:cstheme="minorBidi"/>
             <w:noProof/>
             <w:sz w:val="22"/>
-            <w:lang w:eastAsia="fi-FI"/>
+            <w:lang w:val="en-US"/>
           </w:rPr>
           <w:tab/>
         </w:r>
@@ -3232,7 +3232,7 @@
             <w:noProof/>
             <w:webHidden/>
           </w:rPr>
-          <w:instrText xml:space="preserve"> PAGEREF _Toc468726594 \h </w:instrText>
+          <w:instrText xml:space="preserve"> PAGEREF _Toc468733465 \h </w:instrText>
         </w:r>
         <w:r>
           <w:rPr>
@@ -3252,7 +3252,7 @@
             <w:noProof/>
             <w:webHidden/>
           </w:rPr>
-          <w:t>17</w:t>
+          <w:t>19</w:t>
         </w:r>
         <w:r>
           <w:rPr>
@@ -3274,10 +3274,10 @@
           <w:rFonts w:asciiTheme="minorHAnsi" w:eastAsiaTheme="minorEastAsia" w:hAnsiTheme="minorHAnsi" w:cstheme="minorBidi"/>
           <w:noProof/>
           <w:sz w:val="22"/>
-          <w:lang w:eastAsia="fi-FI"/>
+          <w:lang w:val="en-US"/>
         </w:rPr>
       </w:pPr>
-      <w:hyperlink w:anchor="_Toc468726595" w:history="1">
+      <w:hyperlink w:anchor="_Toc468733466" w:history="1">
         <w:r>
           <w:rPr>
             <w:rStyle w:val="Hyperlink"/>
@@ -3290,7 +3290,7 @@
             <w:rFonts w:asciiTheme="minorHAnsi" w:eastAsiaTheme="minorEastAsia" w:hAnsiTheme="minorHAnsi" w:cstheme="minorBidi"/>
             <w:noProof/>
             <w:sz w:val="22"/>
-            <w:lang w:eastAsia="fi-FI"/>
+            <w:lang w:val="en-US"/>
           </w:rPr>
           <w:tab/>
         </w:r>
@@ -3320,7 +3320,7 @@
             <w:noProof/>
             <w:webHidden/>
           </w:rPr>
-          <w:instrText xml:space="preserve"> PAGEREF _Toc468726595 \h </w:instrText>
+          <w:instrText xml:space="preserve"> PAGEREF _Toc468733466 \h </w:instrText>
         </w:r>
         <w:r>
           <w:rPr>
@@ -3340,7 +3340,7 @@
             <w:noProof/>
             <w:webHidden/>
           </w:rPr>
-          <w:t>18</w:t>
+          <w:t>19</w:t>
         </w:r>
         <w:r>
           <w:rPr>
@@ -3362,10 +3362,10 @@
           <w:rFonts w:asciiTheme="minorHAnsi" w:eastAsiaTheme="minorEastAsia" w:hAnsiTheme="minorHAnsi" w:cstheme="minorBidi"/>
           <w:noProof/>
           <w:sz w:val="22"/>
-          <w:lang w:eastAsia="fi-FI"/>
+          <w:lang w:val="en-US"/>
         </w:rPr>
       </w:pPr>
-      <w:hyperlink w:anchor="_Toc468726596" w:history="1">
+      <w:hyperlink w:anchor="_Toc468733467" w:history="1">
         <w:r>
           <w:rPr>
             <w:rStyle w:val="Hyperlink"/>
@@ -3378,7 +3378,7 @@
             <w:rFonts w:asciiTheme="minorHAnsi" w:eastAsiaTheme="minorEastAsia" w:hAnsiTheme="minorHAnsi" w:cstheme="minorBidi"/>
             <w:noProof/>
             <w:sz w:val="22"/>
-            <w:lang w:eastAsia="fi-FI"/>
+            <w:lang w:val="en-US"/>
           </w:rPr>
           <w:tab/>
         </w:r>
@@ -3408,7 +3408,7 @@
             <w:noProof/>
             <w:webHidden/>
           </w:rPr>
-          <w:instrText xml:space="preserve"> PAGEREF _Toc468726596 \h </w:instrText>
+          <w:instrText xml:space="preserve"> PAGEREF _Toc468733467 \h </w:instrText>
         </w:r>
         <w:r>
           <w:rPr>
@@ -3428,7 +3428,7 @@
             <w:noProof/>
             <w:webHidden/>
           </w:rPr>
-          <w:t>18</w:t>
+          <w:t>19</w:t>
         </w:r>
         <w:r>
           <w:rPr>
@@ -3450,10 +3450,10 @@
           <w:rFonts w:asciiTheme="minorHAnsi" w:eastAsiaTheme="minorEastAsia" w:hAnsiTheme="minorHAnsi" w:cstheme="minorBidi"/>
           <w:noProof/>
           <w:sz w:val="22"/>
-          <w:lang w:eastAsia="fi-FI"/>
+          <w:lang w:val="en-US"/>
         </w:rPr>
       </w:pPr>
-      <w:hyperlink w:anchor="_Toc468726597" w:history="1">
+      <w:hyperlink w:anchor="_Toc468733468" w:history="1">
         <w:r>
           <w:rPr>
             <w:rStyle w:val="Hyperlink"/>
@@ -3466,7 +3466,7 @@
             <w:rFonts w:asciiTheme="minorHAnsi" w:eastAsiaTheme="minorEastAsia" w:hAnsiTheme="minorHAnsi" w:cstheme="minorBidi"/>
             <w:noProof/>
             <w:sz w:val="22"/>
-            <w:lang w:eastAsia="fi-FI"/>
+            <w:lang w:val="en-US"/>
           </w:rPr>
           <w:tab/>
         </w:r>
@@ -3496,7 +3496,7 @@
             <w:noProof/>
             <w:webHidden/>
           </w:rPr>
-          <w:instrText xml:space="preserve"> PAGEREF _Toc468726597 \h </w:instrText>
+          <w:instrText xml:space="preserve"> PAGEREF _Toc468733468 \h </w:instrText>
         </w:r>
         <w:r>
           <w:rPr>
@@ -3516,7 +3516,7 @@
             <w:noProof/>
             <w:webHidden/>
           </w:rPr>
-          <w:t>18</w:t>
+          <w:t>20</w:t>
         </w:r>
         <w:r>
           <w:rPr>
@@ -3538,10 +3538,10 @@
           <w:rFonts w:asciiTheme="minorHAnsi" w:eastAsiaTheme="minorEastAsia" w:hAnsiTheme="minorHAnsi" w:cstheme="minorBidi"/>
           <w:noProof/>
           <w:sz w:val="22"/>
-          <w:lang w:eastAsia="fi-FI"/>
+          <w:lang w:val="en-US"/>
         </w:rPr>
       </w:pPr>
-      <w:hyperlink w:anchor="_Toc468726598" w:history="1">
+      <w:hyperlink w:anchor="_Toc468733469" w:history="1">
         <w:r>
           <w:rPr>
             <w:rStyle w:val="Hyperlink"/>
@@ -3554,7 +3554,7 @@
             <w:rFonts w:asciiTheme="minorHAnsi" w:eastAsiaTheme="minorEastAsia" w:hAnsiTheme="minorHAnsi" w:cstheme="minorBidi"/>
             <w:noProof/>
             <w:sz w:val="22"/>
-            <w:lang w:eastAsia="fi-FI"/>
+            <w:lang w:val="en-US"/>
           </w:rPr>
           <w:tab/>
         </w:r>
@@ -3584,7 +3584,7 @@
             <w:noProof/>
             <w:webHidden/>
           </w:rPr>
-          <w:instrText xml:space="preserve"> PAGEREF _Toc468726598 \h </w:instrText>
+          <w:instrText xml:space="preserve"> PAGEREF _Toc468733469 \h </w:instrText>
         </w:r>
         <w:r>
           <w:rPr>
@@ -3604,7 +3604,7 @@
             <w:noProof/>
             <w:webHidden/>
           </w:rPr>
-          <w:t>19</w:t>
+          <w:t>20</w:t>
         </w:r>
         <w:r>
           <w:rPr>
@@ -3626,10 +3626,10 @@
           <w:rFonts w:asciiTheme="minorHAnsi" w:eastAsiaTheme="minorEastAsia" w:hAnsiTheme="minorHAnsi" w:cstheme="minorBidi"/>
           <w:noProof/>
           <w:sz w:val="22"/>
-          <w:lang w:eastAsia="fi-FI"/>
+          <w:lang w:val="en-US"/>
         </w:rPr>
       </w:pPr>
-      <w:hyperlink w:anchor="_Toc468726599" w:history="1">
+      <w:hyperlink w:anchor="_Toc468733470" w:history="1">
         <w:r>
           <w:rPr>
             <w:rStyle w:val="Hyperlink"/>
@@ -3642,7 +3642,7 @@
             <w:rFonts w:asciiTheme="minorHAnsi" w:eastAsiaTheme="minorEastAsia" w:hAnsiTheme="minorHAnsi" w:cstheme="minorBidi"/>
             <w:noProof/>
             <w:sz w:val="22"/>
-            <w:lang w:eastAsia="fi-FI"/>
+            <w:lang w:val="en-US"/>
           </w:rPr>
           <w:tab/>
         </w:r>
@@ -3672,7 +3672,7 @@
             <w:noProof/>
             <w:webHidden/>
           </w:rPr>
-          <w:instrText xml:space="preserve"> PAGEREF _Toc468726599 \h </w:instrText>
+          <w:instrText xml:space="preserve"> PAGEREF _Toc468733470 \h </w:instrText>
         </w:r>
         <w:r>
           <w:rPr>
@@ -3692,7 +3692,7 @@
             <w:noProof/>
             <w:webHidden/>
           </w:rPr>
-          <w:t>20</w:t>
+          <w:t>21</w:t>
         </w:r>
         <w:r>
           <w:rPr>
@@ -3715,10 +3715,10 @@
           <w:b w:val="0"/>
           <w:noProof/>
           <w:sz w:val="22"/>
-          <w:lang w:eastAsia="fi-FI"/>
+          <w:lang w:val="en-US"/>
         </w:rPr>
       </w:pPr>
-      <w:hyperlink w:anchor="_Toc468726600" w:history="1">
+      <w:hyperlink w:anchor="_Toc468733471" w:history="1">
         <w:r>
           <w:rPr>
             <w:rStyle w:val="Hyperlink"/>
@@ -3732,7 +3732,7 @@
             <w:b w:val="0"/>
             <w:noProof/>
             <w:sz w:val="22"/>
-            <w:lang w:eastAsia="fi-FI"/>
+            <w:lang w:val="en-US"/>
           </w:rPr>
           <w:tab/>
         </w:r>
@@ -3762,7 +3762,7 @@
             <w:noProof/>
             <w:webHidden/>
           </w:rPr>
-          <w:instrText xml:space="preserve"> PAGEREF _Toc468726600 \h </w:instrText>
+          <w:instrText xml:space="preserve"> PAGEREF _Toc468733471 \h </w:instrText>
         </w:r>
         <w:r>
           <w:rPr>
@@ -3782,7 +3782,7 @@
             <w:noProof/>
             <w:webHidden/>
           </w:rPr>
-          <w:t>23</w:t>
+          <w:t>24</w:t>
         </w:r>
         <w:r>
           <w:rPr>
@@ -3820,7 +3820,7 @@
       <w:pPr>
         <w:pStyle w:val="Heading1"/>
       </w:pPr>
-      <w:bookmarkStart w:id="0" w:name="_Toc468726563"/>
+      <w:bookmarkStart w:id="0" w:name="_Toc468733434"/>
       <w:r>
         <w:lastRenderedPageBreak/>
         <w:t>Johdanto</w:t>
@@ -3856,7 +3856,7 @@
       <w:pPr>
         <w:pStyle w:val="Heading1"/>
       </w:pPr>
-      <w:bookmarkStart w:id="1" w:name="_Toc468726564"/>
+      <w:bookmarkStart w:id="1" w:name="_Toc468733435"/>
       <w:r>
         <w:t>Toimeksianto</w:t>
       </w:r>
@@ -3874,7 +3874,7 @@
       <w:pPr>
         <w:pStyle w:val="Heading1"/>
       </w:pPr>
-      <w:bookmarkStart w:id="2" w:name="_Toc468726565"/>
+      <w:bookmarkStart w:id="2" w:name="_Toc468733436"/>
       <w:r>
         <w:t>Tavoitteet</w:t>
       </w:r>
@@ -3959,7 +3959,7 @@
       <w:pPr>
         <w:pStyle w:val="Heading1"/>
       </w:pPr>
-      <w:bookmarkStart w:id="3" w:name="_Toc468726566"/>
+      <w:bookmarkStart w:id="3" w:name="_Toc468733437"/>
       <w:r>
         <w:t>Käyttötapaukset</w:t>
       </w:r>
@@ -3991,7 +3991,7 @@
       <w:pPr>
         <w:pStyle w:val="Heading1"/>
       </w:pPr>
-      <w:bookmarkStart w:id="4" w:name="_Toc468726567"/>
+      <w:bookmarkStart w:id="4" w:name="_Toc468733438"/>
       <w:r>
         <w:lastRenderedPageBreak/>
         <w:t>Prioriteetit</w:t>
@@ -4323,7 +4323,7 @@
       <w:pPr>
         <w:pStyle w:val="Heading1"/>
       </w:pPr>
-      <w:bookmarkStart w:id="5" w:name="_Toc468726568"/>
+      <w:bookmarkStart w:id="5" w:name="_Toc468733439"/>
       <w:r>
         <w:t>V</w:t>
       </w:r>
@@ -4426,7 +4426,7 @@
       <w:pPr>
         <w:pStyle w:val="Heading2"/>
       </w:pPr>
-      <w:bookmarkStart w:id="6" w:name="_Toc468726569"/>
+      <w:bookmarkStart w:id="6" w:name="_Toc468733440"/>
       <w:r>
         <w:lastRenderedPageBreak/>
         <w:t>Julkiset rajapinnat</w:t>
@@ -4451,7 +4451,7 @@
       <w:pPr>
         <w:pStyle w:val="Heading3"/>
       </w:pPr>
-      <w:bookmarkStart w:id="7" w:name="_Toc468726570"/>
+      <w:bookmarkStart w:id="7" w:name="_Toc468733441"/>
       <w:r>
         <w:t>Google</w:t>
       </w:r>
@@ -4514,7 +4514,7 @@
       <w:pPr>
         <w:pStyle w:val="Heading3"/>
       </w:pPr>
-      <w:bookmarkStart w:id="8" w:name="_Toc468726571"/>
+      <w:bookmarkStart w:id="8" w:name="_Toc468733442"/>
       <w:r>
         <w:t>DigiTraffic</w:t>
       </w:r>
@@ -4601,7 +4601,7 @@
       <w:pPr>
         <w:pStyle w:val="Heading1"/>
       </w:pPr>
-      <w:bookmarkStart w:id="9" w:name="_Toc468726572"/>
+      <w:bookmarkStart w:id="9" w:name="_Toc468733443"/>
       <w:r>
         <w:lastRenderedPageBreak/>
         <w:t>Käyttö</w:t>
@@ -4778,7 +4778,7 @@
       <w:pPr>
         <w:pStyle w:val="Heading1"/>
       </w:pPr>
-      <w:bookmarkStart w:id="10" w:name="_Toc468726573"/>
+      <w:bookmarkStart w:id="10" w:name="_Toc468733444"/>
       <w:r>
         <w:lastRenderedPageBreak/>
         <w:t>Tietoa ohjelmasta</w:t>
@@ -4794,7 +4794,7 @@
       <w:pPr>
         <w:pStyle w:val="Heading2"/>
       </w:pPr>
-      <w:bookmarkStart w:id="11" w:name="_Toc468726574"/>
+      <w:bookmarkStart w:id="11" w:name="_Toc468733445"/>
       <w:r>
         <w:t>Pathfinderin rakenne</w:t>
       </w:r>
@@ -4804,7 +4804,7 @@
       <w:pPr>
         <w:pStyle w:val="Heading3"/>
       </w:pPr>
-      <w:bookmarkStart w:id="12" w:name="_Toc468726575"/>
+      <w:bookmarkStart w:id="12" w:name="_Toc468733446"/>
       <w:r>
         <w:t>Suhteet</w:t>
       </w:r>
@@ -4932,7 +4932,7 @@
       <w:pPr>
         <w:pStyle w:val="Heading3"/>
       </w:pPr>
-      <w:bookmarkStart w:id="13" w:name="_Toc468726576"/>
+      <w:bookmarkStart w:id="13" w:name="_Toc468733447"/>
       <w:r>
         <w:lastRenderedPageBreak/>
         <w:t>Ohjelman looginen kulku</w:t>
@@ -5095,7 +5095,7 @@
       <w:pPr>
         <w:pStyle w:val="Heading2"/>
       </w:pPr>
-      <w:bookmarkStart w:id="14" w:name="_Toc468726577"/>
+      <w:bookmarkStart w:id="14" w:name="_Toc468733448"/>
       <w:r>
         <w:lastRenderedPageBreak/>
         <w:t>Luokat ja niiden tarkoitukset</w:t>
@@ -5106,7 +5106,7 @@
       <w:pPr>
         <w:pStyle w:val="Heading3"/>
       </w:pPr>
-      <w:bookmarkStart w:id="15" w:name="_Toc468726578"/>
+      <w:bookmarkStart w:id="15" w:name="_Toc468733449"/>
       <w:r>
         <w:t>Aktiviteetit</w:t>
       </w:r>
@@ -5867,7 +5867,7 @@
       <w:pPr>
         <w:pStyle w:val="Heading3"/>
       </w:pPr>
-      <w:bookmarkStart w:id="16" w:name="_Toc468726579"/>
+      <w:bookmarkStart w:id="16" w:name="_Toc468733450"/>
       <w:r>
         <w:lastRenderedPageBreak/>
         <w:t>Data</w:t>
@@ -6344,7 +6344,7 @@
       <w:pPr>
         <w:pStyle w:val="Heading3"/>
       </w:pPr>
-      <w:bookmarkStart w:id="17" w:name="_Toc468726580"/>
+      <w:bookmarkStart w:id="17" w:name="_Toc468733451"/>
       <w:r>
         <w:t>Adapterit</w:t>
       </w:r>
@@ -6398,7 +6398,7 @@
       <w:pPr>
         <w:pStyle w:val="Heading3"/>
       </w:pPr>
-      <w:bookmarkStart w:id="18" w:name="_Toc468726581"/>
+      <w:bookmarkStart w:id="18" w:name="_Toc468733452"/>
       <w:r>
         <w:t>Rajapinnat</w:t>
       </w:r>
@@ -6487,7 +6487,7 @@
       <w:pPr>
         <w:pStyle w:val="Heading3"/>
       </w:pPr>
-      <w:bookmarkStart w:id="19" w:name="_Toc468726582"/>
+      <w:bookmarkStart w:id="19" w:name="_Toc468733453"/>
       <w:r>
         <w:lastRenderedPageBreak/>
         <w:t>Objektit</w:t>
@@ -6713,7 +6713,7 @@
       <w:pPr>
         <w:pStyle w:val="Heading2"/>
       </w:pPr>
-      <w:bookmarkStart w:id="20" w:name="_Toc468726583"/>
+      <w:bookmarkStart w:id="20" w:name="_Toc468733454"/>
       <w:r>
         <w:lastRenderedPageBreak/>
         <w:t>Toteutettu toiminnallisuus</w:t>
@@ -6759,7 +6759,7 @@
       <w:pPr>
         <w:pStyle w:val="Heading2"/>
       </w:pPr>
-      <w:bookmarkStart w:id="21" w:name="_Toc468726584"/>
+      <w:bookmarkStart w:id="21" w:name="_Toc468733455"/>
       <w:r>
         <w:t>Toteuttamaton toiminnallisuus</w:t>
       </w:r>
@@ -6791,6 +6791,9 @@
         <w:t>ää näistä aiheista kohdassa 11.5</w:t>
       </w:r>
       <w:r>
+        <w:t xml:space="preserve"> Jatkokehitys</w:t>
+      </w:r>
+      <w:r>
         <w:t>.</w:t>
       </w:r>
     </w:p>
@@ -6798,7 +6801,7 @@
       <w:pPr>
         <w:pStyle w:val="Heading2"/>
       </w:pPr>
-      <w:bookmarkStart w:id="22" w:name="_Toc468726585"/>
+      <w:bookmarkStart w:id="22" w:name="_Toc468733456"/>
       <w:r>
         <w:t>Luokkien eroavaisuudet suunniteltuihin</w:t>
       </w:r>
@@ -6861,7 +6864,7 @@
       <w:pPr>
         <w:pStyle w:val="Heading1"/>
       </w:pPr>
-      <w:bookmarkStart w:id="23" w:name="_Toc468726586"/>
+      <w:bookmarkStart w:id="23" w:name="_Toc468733457"/>
       <w:r>
         <w:lastRenderedPageBreak/>
         <w:t>Laadunvarmistus ja testaus</w:t>
@@ -6903,7 +6906,7 @@
       <w:r>
         <w:t xml:space="preserve"> </w:t>
       </w:r>
-      <w:bookmarkStart w:id="24" w:name="_Toc468726587"/>
+      <w:bookmarkStart w:id="24" w:name="_Toc468733458"/>
       <w:r>
         <w:t>Ongelmat</w:t>
       </w:r>
@@ -6921,7 +6924,7 @@
       <w:r>
         <w:t xml:space="preserve"> </w:t>
       </w:r>
-      <w:bookmarkStart w:id="25" w:name="_Toc468726588"/>
+      <w:bookmarkStart w:id="25" w:name="_Toc468733459"/>
       <w:r>
         <w:t>Ratkaistut ongelmat kehityksen aikana</w:t>
       </w:r>
@@ -7091,7 +7094,7 @@
         <w:lastRenderedPageBreak/>
         <w:t xml:space="preserve"> </w:t>
       </w:r>
-      <w:bookmarkStart w:id="26" w:name="_Toc468726589"/>
+      <w:bookmarkStart w:id="26" w:name="_Toc468733460"/>
       <w:r>
         <w:t>Yhä olemassalevat ongelmat</w:t>
       </w:r>
@@ -7246,6 +7249,40 @@
       </w:r>
       <w:r>
         <w:t>, mutta on haluttavampaa selvittää ensin miksi niitä syntyy ja sitten päättää mikä on paras tapa lähestyä ongelmaa.</w:t>
+      </w:r>
+    </w:p>
+    <w:p>
+      <w:r>
+        <w:t xml:space="preserve">Jostain syystä ohjelma ei osaa määrittää </w:t>
+      </w:r>
+      <w:r>
+        <w:t>laitteen sijaintia</w:t>
+      </w:r>
+      <w:r>
+        <w:t xml:space="preserve"> aina oikein</w:t>
+      </w:r>
+      <w:r>
+        <w:t xml:space="preserve"> sisätiloissa</w:t>
+      </w:r>
+      <w:r>
+        <w:t>.</w:t>
+      </w:r>
+      <w:r>
+        <w:t xml:space="preserve"> </w:t>
+      </w:r>
+      <w:r>
+        <w:t xml:space="preserve">Ulkona sijainti löytyy kuitenkin nopeasti. </w:t>
+      </w:r>
+      <w:bookmarkStart w:id="27" w:name="_GoBack"/>
+      <w:bookmarkEnd w:id="27"/>
+      <w:r>
+        <w:t>V</w:t>
+      </w:r>
+      <w:r>
+        <w:t>ika on selkeästi wifiverkkojen perusteella toimivassa sijainnin päivittämisessä ja se tullaan korjaamaan</w:t>
+      </w:r>
+      <w:r>
+        <w:t>.</w:t>
       </w:r>
     </w:p>
     <w:p>
@@ -7264,11 +7301,11 @@
         <w:lastRenderedPageBreak/>
         <w:t xml:space="preserve"> </w:t>
       </w:r>
-      <w:bookmarkStart w:id="27" w:name="_Toc468726590"/>
+      <w:bookmarkStart w:id="28" w:name="_Toc468733461"/>
       <w:r>
         <w:t>Tunnetut virhetilanteet</w:t>
       </w:r>
-      <w:bookmarkEnd w:id="27"/>
+      <w:bookmarkEnd w:id="28"/>
     </w:p>
     <w:p>
       <w:r>
@@ -7299,11 +7336,11 @@
       <w:r>
         <w:t xml:space="preserve"> </w:t>
       </w:r>
-      <w:bookmarkStart w:id="28" w:name="_Toc468726591"/>
+      <w:bookmarkStart w:id="29" w:name="_Toc468733462"/>
       <w:r>
         <w:t>Analyysi</w:t>
       </w:r>
-      <w:bookmarkEnd w:id="28"/>
+      <w:bookmarkEnd w:id="29"/>
     </w:p>
     <w:p>
       <w:r>
@@ -7329,11 +7366,11 @@
       <w:r>
         <w:t xml:space="preserve"> </w:t>
       </w:r>
-      <w:bookmarkStart w:id="29" w:name="_Toc468726592"/>
+      <w:bookmarkStart w:id="30" w:name="_Toc468733463"/>
       <w:r>
         <w:t>Mitä opittiin</w:t>
       </w:r>
-      <w:bookmarkEnd w:id="29"/>
+      <w:bookmarkEnd w:id="30"/>
     </w:p>
     <w:p>
       <w:r>
@@ -7367,11 +7404,11 @@
       <w:r>
         <w:t xml:space="preserve"> </w:t>
       </w:r>
-      <w:bookmarkStart w:id="30" w:name="_Toc468726593"/>
+      <w:bookmarkStart w:id="31" w:name="_Toc468733464"/>
       <w:r>
         <w:t>Mitä tulisi opetella lisää</w:t>
       </w:r>
-      <w:bookmarkEnd w:id="30"/>
+      <w:bookmarkEnd w:id="31"/>
     </w:p>
     <w:p>
       <w:r>
@@ -7391,11 +7428,11 @@
         <w:lastRenderedPageBreak/>
         <w:t xml:space="preserve"> </w:t>
       </w:r>
-      <w:bookmarkStart w:id="31" w:name="_Toc468726594"/>
+      <w:bookmarkStart w:id="32" w:name="_Toc468733465"/>
       <w:r>
         <w:t>Suurimmat haasteet</w:t>
       </w:r>
-      <w:bookmarkEnd w:id="31"/>
+      <w:bookmarkEnd w:id="32"/>
     </w:p>
     <w:p>
       <w:r>
@@ -7423,11 +7460,11 @@
       <w:r>
         <w:t xml:space="preserve"> </w:t>
       </w:r>
-      <w:bookmarkStart w:id="32" w:name="_Toc468726595"/>
+      <w:bookmarkStart w:id="33" w:name="_Toc468733466"/>
       <w:r>
         <w:t>Mikä olisi pitänyt tehdä toisin</w:t>
       </w:r>
-      <w:bookmarkEnd w:id="32"/>
+      <w:bookmarkEnd w:id="33"/>
     </w:p>
     <w:p>
       <w:r>
@@ -7471,11 +7508,11 @@
       <w:r>
         <w:t xml:space="preserve"> </w:t>
       </w:r>
-      <w:bookmarkStart w:id="33" w:name="_Toc468726596"/>
+      <w:bookmarkStart w:id="34" w:name="_Toc468733467"/>
       <w:r>
         <w:t>Jatkokehitys</w:t>
       </w:r>
-      <w:bookmarkEnd w:id="33"/>
+      <w:bookmarkEnd w:id="34"/>
     </w:p>
     <w:p>
       <w:r>
@@ -7543,11 +7580,11 @@
         <w:lastRenderedPageBreak/>
         <w:t xml:space="preserve"> </w:t>
       </w:r>
-      <w:bookmarkStart w:id="34" w:name="_Toc468726597"/>
+      <w:bookmarkStart w:id="35" w:name="_Toc468733468"/>
       <w:r>
         <w:t>Kommunikointi</w:t>
       </w:r>
-      <w:bookmarkEnd w:id="34"/>
+      <w:bookmarkEnd w:id="35"/>
     </w:p>
     <w:p>
       <w:r>
@@ -7579,11 +7616,11 @@
       <w:r>
         <w:t xml:space="preserve"> </w:t>
       </w:r>
-      <w:bookmarkStart w:id="35" w:name="_Toc468726598"/>
+      <w:bookmarkStart w:id="36" w:name="_Toc468733469"/>
       <w:r>
         <w:t>Vastuunjako</w:t>
       </w:r>
-      <w:bookmarkEnd w:id="35"/>
+      <w:bookmarkEnd w:id="36"/>
     </w:p>
     <w:p>
       <w:r>
@@ -8062,11 +8099,11 @@
       <w:pPr>
         <w:pStyle w:val="Heading2"/>
       </w:pPr>
-      <w:bookmarkStart w:id="36" w:name="_Toc468726599"/>
+      <w:bookmarkStart w:id="37" w:name="_Toc468733470"/>
       <w:r>
         <w:t>Toteutukseen kuluneet resurssit</w:t>
       </w:r>
-      <w:bookmarkEnd w:id="36"/>
+      <w:bookmarkEnd w:id="37"/>
     </w:p>
     <w:p>
       <w:pPr>
@@ -9517,12 +9554,7 @@
               <w:t>e</w:t>
             </w:r>
             <w:r>
-              <w:t>rillisten branchi</w:t>
-            </w:r>
-            <w:bookmarkStart w:id="37" w:name="_GoBack"/>
-            <w:bookmarkEnd w:id="37"/>
-            <w:r>
-              <w:t>en merge yhdeksi.</w:t>
+              <w:t>rillisten branchien merge yhdeksi.</w:t>
             </w:r>
           </w:p>
         </w:tc>
@@ -10193,7 +10225,7 @@
       <w:pPr>
         <w:pStyle w:val="Heading1"/>
       </w:pPr>
-      <w:bookmarkStart w:id="38" w:name="_Toc468726600"/>
+      <w:bookmarkStart w:id="38" w:name="_Toc468733471"/>
       <w:r>
         <w:t>Arviointi</w:t>
       </w:r>
@@ -10451,7 +10483,7 @@
       <w:rPr>
         <w:noProof/>
       </w:rPr>
-      <w:t>21</w:t>
+      <w:t>20</w:t>
     </w:r>
     <w:r>
       <w:rPr>
@@ -13539,7 +13571,7 @@
 </file>
 
 <file path=customXml/itemProps1.xml><?xml version="1.0" encoding="utf-8"?>
-<ds:datastoreItem xmlns:ds="http://schemas.openxmlformats.org/officeDocument/2006/customXml" ds:itemID="{12B39742-E466-42D3-9B05-0F448D41AFFA}">
+<ds:datastoreItem xmlns:ds="http://schemas.openxmlformats.org/officeDocument/2006/customXml" ds:itemID="{10E50377-9480-4C49-8861-127551FDD64F}">
   <ds:schemaRefs>
     <ds:schemaRef ds:uri="http://schemas.openxmlformats.org/officeDocument/2006/bibliography"/>
   </ds:schemaRefs>

</xml_diff>